<commit_message>
pozostało: opis G-means, diagramy, rozszerzenia
</commit_message>
<xml_diff>
--- a/Raport QRS_CLASS.docx
+++ b/Raport QRS_CLASS.docx
@@ -210,20 +210,339 @@
     </w:p>
     <w:p>
       <w:pPr>
-        <w:rPr>
-          <w:rFonts w:ascii="Times New Roman" w:hAnsi="Times New Roman" w:cs="Times New Roman"/>
-          <w:sz w:val="24"/>
-          <w:szCs w:val="24"/>
-        </w:rPr>
-      </w:pPr>
-      <w:r>
-        <w:rPr>
-          <w:rFonts w:ascii="Times New Roman" w:hAnsi="Times New Roman" w:cs="Times New Roman"/>
-          <w:sz w:val="24"/>
-          <w:szCs w:val="24"/>
-        </w:rPr>
-        <w:t>Pokrótce to co jest w starym raporcie.</w:t>
-      </w:r>
+        <w:jc w:val="both"/>
+        <w:rPr>
+          <w:rFonts w:ascii="Times New Roman" w:hAnsi="Times New Roman" w:cs="Times New Roman"/>
+          <w:sz w:val="24"/>
+          <w:szCs w:val="24"/>
+        </w:rPr>
+      </w:pPr>
+      <w:r>
+        <w:rPr>
+          <w:rFonts w:ascii="Times New Roman" w:hAnsi="Times New Roman" w:cs="Times New Roman"/>
+          <w:sz w:val="24"/>
+          <w:szCs w:val="24"/>
+        </w:rPr>
+        <w:t xml:space="preserve">Klasyfikacja zespołów QRS może być wykonywana na podstawie przebiegu sygnału w analizowanym przedziale lub z wykorzystaniem wektora cech reprezentujących dany zespół. </w:t>
+      </w:r>
+      <w:r>
+        <w:rPr>
+          <w:rFonts w:ascii="Times New Roman" w:hAnsi="Times New Roman" w:cs="Times New Roman"/>
+          <w:sz w:val="24"/>
+          <w:szCs w:val="24"/>
+        </w:rPr>
+        <w:t>Ze względu na szybkość obliczeń w opisywanym module wykorzystano drugą metodę, opisując zespół QRS za pomocą trzech współczynników kształtu:</w:t>
+      </w:r>
+    </w:p>
+    <w:p>
+      <w:pPr>
+        <w:pStyle w:val="Akapitzlist"/>
+        <w:numPr>
+          <w:ilvl w:val="0"/>
+          <w:numId w:val="2"/>
+        </w:numPr>
+        <w:jc w:val="both"/>
+        <w:rPr>
+          <w:rFonts w:ascii="Times New Roman" w:hAnsi="Times New Roman" w:cs="Times New Roman"/>
+          <w:sz w:val="24"/>
+          <w:szCs w:val="24"/>
+        </w:rPr>
+      </w:pPr>
+      <w:r>
+        <w:rPr>
+          <w:rFonts w:ascii="Times New Roman" w:hAnsi="Times New Roman" w:cs="Times New Roman"/>
+          <w:sz w:val="24"/>
+          <w:szCs w:val="24"/>
+        </w:rPr>
+        <w:t>stosunek pola powierzchni do obwodu,</w:t>
+      </w:r>
+    </w:p>
+    <w:p>
+      <w:pPr>
+        <w:jc w:val="center"/>
+        <w:rPr>
+          <w:rFonts w:ascii="Times New Roman" w:hAnsi="Times New Roman" w:cs="Times New Roman"/>
+          <w:sz w:val="24"/>
+          <w:szCs w:val="24"/>
+        </w:rPr>
+      </w:pPr>
+      <w:r>
+        <w:rPr>
+          <w:rFonts w:ascii="Times New Roman" w:hAnsi="Times New Roman" w:cs="Times New Roman"/>
+          <w:noProof/>
+          <w:sz w:val="24"/>
+          <w:szCs w:val="24"/>
+          <w:lang w:eastAsia="pl-PL"/>
+        </w:rPr>
+        <w:drawing>
+          <wp:inline distT="0" distB="0" distL="0" distR="0">
+            <wp:extent cx="2026047" cy="792000"/>
+            <wp:effectExtent l="19050" t="0" r="0" b="0"/>
+            <wp:docPr id="1" name="Obraz 1"/>
+            <wp:cNvGraphicFramePr>
+              <a:graphicFrameLocks xmlns:a="http://schemas.openxmlformats.org/drawingml/2006/main" noChangeAspect="1"/>
+            </wp:cNvGraphicFramePr>
+            <a:graphic xmlns:a="http://schemas.openxmlformats.org/drawingml/2006/main">
+              <a:graphicData uri="http://schemas.openxmlformats.org/drawingml/2006/picture">
+                <pic:pic xmlns:pic="http://schemas.openxmlformats.org/drawingml/2006/picture">
+                  <pic:nvPicPr>
+                    <pic:cNvPr id="0" name="Picture 1"/>
+                    <pic:cNvPicPr>
+                      <a:picLocks noChangeAspect="1" noChangeArrowheads="1"/>
+                    </pic:cNvPicPr>
+                  </pic:nvPicPr>
+                  <pic:blipFill>
+                    <a:blip r:embed="rId6" cstate="print"/>
+                    <a:srcRect/>
+                    <a:stretch>
+                      <a:fillRect/>
+                    </a:stretch>
+                  </pic:blipFill>
+                  <pic:spPr bwMode="auto">
+                    <a:xfrm>
+                      <a:off x="0" y="0"/>
+                      <a:ext cx="2026047" cy="792000"/>
+                    </a:xfrm>
+                    <a:prstGeom prst="rect">
+                      <a:avLst/>
+                    </a:prstGeom>
+                    <a:noFill/>
+                    <a:ln w="9525">
+                      <a:noFill/>
+                      <a:miter lim="800000"/>
+                      <a:headEnd/>
+                      <a:tailEnd/>
+                    </a:ln>
+                  </pic:spPr>
+                </pic:pic>
+              </a:graphicData>
+            </a:graphic>
+          </wp:inline>
+        </w:drawing>
+      </w:r>
+    </w:p>
+    <w:p>
+      <w:pPr>
+        <w:pStyle w:val="Akapitzlist"/>
+        <w:numPr>
+          <w:ilvl w:val="0"/>
+          <w:numId w:val="2"/>
+        </w:numPr>
+        <w:jc w:val="both"/>
+        <w:rPr>
+          <w:rFonts w:ascii="Times New Roman" w:hAnsi="Times New Roman" w:cs="Times New Roman"/>
+          <w:sz w:val="24"/>
+          <w:szCs w:val="24"/>
+        </w:rPr>
+      </w:pPr>
+      <w:r>
+        <w:rPr>
+          <w:rFonts w:ascii="Times New Roman" w:hAnsi="Times New Roman" w:cs="Times New Roman"/>
+          <w:sz w:val="24"/>
+          <w:szCs w:val="24"/>
+        </w:rPr>
+        <w:t>stosunek maksymalnej prędkości do maksymalnej amplitudy,</w:t>
+      </w:r>
+    </w:p>
+    <w:p>
+      <w:pPr>
+        <w:jc w:val="center"/>
+        <w:rPr>
+          <w:rFonts w:ascii="Times New Roman" w:hAnsi="Times New Roman" w:cs="Times New Roman"/>
+          <w:sz w:val="24"/>
+          <w:szCs w:val="24"/>
+        </w:rPr>
+      </w:pPr>
+      <w:r>
+        <w:rPr>
+          <w:rFonts w:ascii="Times New Roman" w:hAnsi="Times New Roman" w:cs="Times New Roman"/>
+          <w:noProof/>
+          <w:sz w:val="24"/>
+          <w:szCs w:val="24"/>
+          <w:lang w:eastAsia="pl-PL"/>
+        </w:rPr>
+        <w:lastRenderedPageBreak/>
+        <w:drawing>
+          <wp:inline distT="0" distB="0" distL="0" distR="0">
+            <wp:extent cx="4116047" cy="792000"/>
+            <wp:effectExtent l="19050" t="0" r="0" b="0"/>
+            <wp:docPr id="3" name="Obraz 2"/>
+            <wp:cNvGraphicFramePr>
+              <a:graphicFrameLocks xmlns:a="http://schemas.openxmlformats.org/drawingml/2006/main" noChangeAspect="1"/>
+            </wp:cNvGraphicFramePr>
+            <a:graphic xmlns:a="http://schemas.openxmlformats.org/drawingml/2006/main">
+              <a:graphicData uri="http://schemas.openxmlformats.org/drawingml/2006/picture">
+                <pic:pic xmlns:pic="http://schemas.openxmlformats.org/drawingml/2006/picture">
+                  <pic:nvPicPr>
+                    <pic:cNvPr id="0" name="Picture 2"/>
+                    <pic:cNvPicPr>
+                      <a:picLocks noChangeAspect="1" noChangeArrowheads="1"/>
+                    </pic:cNvPicPr>
+                  </pic:nvPicPr>
+                  <pic:blipFill>
+                    <a:blip r:embed="rId7" cstate="print"/>
+                    <a:srcRect/>
+                    <a:stretch>
+                      <a:fillRect/>
+                    </a:stretch>
+                  </pic:blipFill>
+                  <pic:spPr bwMode="auto">
+                    <a:xfrm>
+                      <a:off x="0" y="0"/>
+                      <a:ext cx="4116047" cy="792000"/>
+                    </a:xfrm>
+                    <a:prstGeom prst="rect">
+                      <a:avLst/>
+                    </a:prstGeom>
+                    <a:noFill/>
+                    <a:ln w="9525">
+                      <a:noFill/>
+                      <a:miter lim="800000"/>
+                      <a:headEnd/>
+                      <a:tailEnd/>
+                    </a:ln>
+                  </pic:spPr>
+                </pic:pic>
+              </a:graphicData>
+            </a:graphic>
+          </wp:inline>
+        </w:drawing>
+      </w:r>
+    </w:p>
+    <w:p>
+      <w:pPr>
+        <w:pStyle w:val="Akapitzlist"/>
+        <w:numPr>
+          <w:ilvl w:val="0"/>
+          <w:numId w:val="2"/>
+        </w:numPr>
+        <w:jc w:val="both"/>
+        <w:rPr>
+          <w:rFonts w:ascii="Times New Roman" w:hAnsi="Times New Roman" w:cs="Times New Roman"/>
+          <w:sz w:val="24"/>
+          <w:szCs w:val="24"/>
+        </w:rPr>
+      </w:pPr>
+      <w:r>
+        <w:rPr>
+          <w:rFonts w:ascii="Times New Roman" w:hAnsi="Times New Roman" w:cs="Times New Roman"/>
+          <w:sz w:val="24"/>
+          <w:szCs w:val="24"/>
+        </w:rPr>
+        <w:t>procentowy udział próbek, w których prędkość przekracza 40% prędkości maksymalnej do długości zespołu QRS.</w:t>
+      </w:r>
+    </w:p>
+    <w:p>
+      <w:pPr>
+        <w:ind w:left="360"/>
+        <w:jc w:val="both"/>
+        <w:rPr>
+          <w:rFonts w:ascii="Times New Roman" w:hAnsi="Times New Roman" w:cs="Times New Roman"/>
+          <w:sz w:val="24"/>
+          <w:szCs w:val="24"/>
+        </w:rPr>
+      </w:pPr>
+      <w:r>
+        <w:rPr>
+          <w:rFonts w:ascii="Times New Roman" w:hAnsi="Times New Roman" w:cs="Times New Roman"/>
+          <w:noProof/>
+          <w:sz w:val="24"/>
+          <w:szCs w:val="24"/>
+          <w:lang w:eastAsia="pl-PL"/>
+        </w:rPr>
+        <w:drawing>
+          <wp:inline distT="0" distB="0" distL="0" distR="0">
+            <wp:extent cx="5698629" cy="792000"/>
+            <wp:effectExtent l="19050" t="0" r="0" b="0"/>
+            <wp:docPr id="4" name="Obraz 3"/>
+            <wp:cNvGraphicFramePr>
+              <a:graphicFrameLocks xmlns:a="http://schemas.openxmlformats.org/drawingml/2006/main" noChangeAspect="1"/>
+            </wp:cNvGraphicFramePr>
+            <a:graphic xmlns:a="http://schemas.openxmlformats.org/drawingml/2006/main">
+              <a:graphicData uri="http://schemas.openxmlformats.org/drawingml/2006/picture">
+                <pic:pic xmlns:pic="http://schemas.openxmlformats.org/drawingml/2006/picture">
+                  <pic:nvPicPr>
+                    <pic:cNvPr id="0" name="Picture 3"/>
+                    <pic:cNvPicPr>
+                      <a:picLocks noChangeAspect="1" noChangeArrowheads="1"/>
+                    </pic:cNvPicPr>
+                  </pic:nvPicPr>
+                  <pic:blipFill>
+                    <a:blip r:embed="rId8" cstate="print"/>
+                    <a:srcRect/>
+                    <a:stretch>
+                      <a:fillRect/>
+                    </a:stretch>
+                  </pic:blipFill>
+                  <pic:spPr bwMode="auto">
+                    <a:xfrm>
+                      <a:off x="0" y="0"/>
+                      <a:ext cx="5698629" cy="792000"/>
+                    </a:xfrm>
+                    <a:prstGeom prst="rect">
+                      <a:avLst/>
+                    </a:prstGeom>
+                    <a:noFill/>
+                    <a:ln w="9525">
+                      <a:noFill/>
+                      <a:miter lim="800000"/>
+                      <a:headEnd/>
+                      <a:tailEnd/>
+                    </a:ln>
+                  </pic:spPr>
+                </pic:pic>
+              </a:graphicData>
+            </a:graphic>
+          </wp:inline>
+        </w:drawing>
+      </w:r>
+    </w:p>
+    <w:p>
+      <w:pPr>
+        <w:jc w:val="both"/>
+        <w:rPr>
+          <w:rFonts w:ascii="Times New Roman" w:hAnsi="Times New Roman" w:cs="Times New Roman"/>
+          <w:sz w:val="24"/>
+          <w:szCs w:val="24"/>
+        </w:rPr>
+      </w:pPr>
+      <w:r>
+        <w:rPr>
+          <w:rFonts w:ascii="Times New Roman" w:hAnsi="Times New Roman" w:cs="Times New Roman"/>
+          <w:sz w:val="24"/>
+          <w:szCs w:val="24"/>
+        </w:rPr>
+        <w:t xml:space="preserve">**opis </w:t>
+      </w:r>
+      <w:proofErr w:type="spellStart"/>
+      <w:r>
+        <w:rPr>
+          <w:rFonts w:ascii="Times New Roman" w:hAnsi="Times New Roman" w:cs="Times New Roman"/>
+          <w:sz w:val="24"/>
+          <w:szCs w:val="24"/>
+        </w:rPr>
+        <w:t>G-means</w:t>
+      </w:r>
+      <w:proofErr w:type="spellEnd"/>
+      <w:r>
+        <w:rPr>
+          <w:rFonts w:ascii="Times New Roman" w:hAnsi="Times New Roman" w:cs="Times New Roman"/>
+          <w:sz w:val="24"/>
+          <w:szCs w:val="24"/>
+        </w:rPr>
+        <w:t>**</w:t>
+      </w:r>
+    </w:p>
+    <w:p>
+      <w:pPr>
+        <w:ind w:left="360"/>
+        <w:jc w:val="both"/>
+        <w:rPr>
+          <w:rFonts w:ascii="Times New Roman" w:hAnsi="Times New Roman" w:cs="Times New Roman"/>
+          <w:sz w:val="24"/>
+          <w:szCs w:val="24"/>
+        </w:rPr>
+      </w:pPr>
     </w:p>
     <w:p>
       <w:pPr>
@@ -251,12 +570,21 @@
     </w:p>
     <w:p>
       <w:pPr>
-        <w:rPr>
-          <w:rFonts w:ascii="Times New Roman" w:hAnsi="Times New Roman" w:cs="Times New Roman"/>
-          <w:sz w:val="24"/>
-          <w:szCs w:val="24"/>
-        </w:rPr>
-      </w:pPr>
+        <w:jc w:val="both"/>
+        <w:rPr>
+          <w:rFonts w:ascii="Times New Roman" w:hAnsi="Times New Roman" w:cs="Times New Roman"/>
+          <w:sz w:val="24"/>
+          <w:szCs w:val="24"/>
+        </w:rPr>
+      </w:pPr>
+      <w:r>
+        <w:rPr>
+          <w:rFonts w:ascii="Times New Roman" w:hAnsi="Times New Roman" w:cs="Times New Roman"/>
+          <w:sz w:val="24"/>
+          <w:szCs w:val="24"/>
+        </w:rPr>
+        <w:t xml:space="preserve">Algorytm opisany w punkcie 2 zrealizowano w języku C++ z wykorzystaniem edytora </w:t>
+      </w:r>
       <w:proofErr w:type="spellStart"/>
       <w:r>
         <w:rPr>
@@ -264,7 +592,7 @@
           <w:sz w:val="24"/>
           <w:szCs w:val="24"/>
         </w:rPr>
-        <w:t>Sialala</w:t>
+        <w:t>Qt</w:t>
       </w:r>
       <w:proofErr w:type="spellEnd"/>
       <w:r>
@@ -273,7 +601,43 @@
           <w:sz w:val="24"/>
           <w:szCs w:val="24"/>
         </w:rPr>
-        <w:t>. Jak wyżej. Pierdolimy wyniki.</w:t>
+        <w:t xml:space="preserve"> </w:t>
+      </w:r>
+      <w:proofErr w:type="spellStart"/>
+      <w:r>
+        <w:rPr>
+          <w:rFonts w:ascii="Times New Roman" w:hAnsi="Times New Roman" w:cs="Times New Roman"/>
+          <w:sz w:val="24"/>
+          <w:szCs w:val="24"/>
+        </w:rPr>
+        <w:t>Creator</w:t>
+      </w:r>
+      <w:proofErr w:type="spellEnd"/>
+      <w:r>
+        <w:rPr>
+          <w:rFonts w:ascii="Times New Roman" w:hAnsi="Times New Roman" w:cs="Times New Roman"/>
+          <w:sz w:val="24"/>
+          <w:szCs w:val="24"/>
+        </w:rPr>
+        <w:t>.</w:t>
+      </w:r>
+    </w:p>
+    <w:p>
+      <w:pPr>
+        <w:jc w:val="both"/>
+        <w:rPr>
+          <w:rFonts w:ascii="Times New Roman" w:hAnsi="Times New Roman" w:cs="Times New Roman"/>
+          <w:sz w:val="24"/>
+          <w:szCs w:val="24"/>
+        </w:rPr>
+      </w:pPr>
+      <w:r>
+        <w:rPr>
+          <w:rFonts w:ascii="Times New Roman" w:hAnsi="Times New Roman" w:cs="Times New Roman"/>
+          <w:sz w:val="24"/>
+          <w:szCs w:val="24"/>
+        </w:rPr>
+        <w:t>**opis działania programu – diagramy klas i przypadków użycia**</w:t>
       </w:r>
     </w:p>
     <w:p>
@@ -314,43 +678,7 @@
           <w:sz w:val="24"/>
           <w:szCs w:val="24"/>
         </w:rPr>
-        <w:t xml:space="preserve">Ten SVM i </w:t>
-      </w:r>
-      <w:proofErr w:type="spellStart"/>
-      <w:r>
-        <w:rPr>
-          <w:rFonts w:ascii="Times New Roman" w:hAnsi="Times New Roman" w:cs="Times New Roman"/>
-          <w:sz w:val="24"/>
-          <w:szCs w:val="24"/>
-        </w:rPr>
-        <w:t>expectations</w:t>
-      </w:r>
-      <w:proofErr w:type="spellEnd"/>
-      <w:r>
-        <w:rPr>
-          <w:rFonts w:ascii="Times New Roman" w:hAnsi="Times New Roman" w:cs="Times New Roman"/>
-          <w:sz w:val="24"/>
-          <w:szCs w:val="24"/>
-        </w:rPr>
-        <w:t xml:space="preserve"> coś tam. Model matematyczny z </w:t>
-      </w:r>
-      <w:proofErr w:type="spellStart"/>
-      <w:r>
-        <w:rPr>
-          <w:rFonts w:ascii="Times New Roman" w:hAnsi="Times New Roman" w:cs="Times New Roman"/>
-          <w:sz w:val="24"/>
-          <w:szCs w:val="24"/>
-        </w:rPr>
-        <w:t>matlaba</w:t>
-      </w:r>
-      <w:proofErr w:type="spellEnd"/>
-      <w:r>
-        <w:rPr>
-          <w:rFonts w:ascii="Times New Roman" w:hAnsi="Times New Roman" w:cs="Times New Roman"/>
-          <w:sz w:val="24"/>
-          <w:szCs w:val="24"/>
-        </w:rPr>
-        <w:t>.</w:t>
+        <w:t>**Dodanie klasyfikatora. Charakteryzacja pobudzeń komorowych i nadkomorowych. Poprawa wyświetlania.**</w:t>
       </w:r>
     </w:p>
     <w:p>
@@ -391,7 +719,7 @@
           <w:sz w:val="24"/>
           <w:szCs w:val="24"/>
         </w:rPr>
-        <w:t>Mało czasu.</w:t>
+        <w:t>**ważny element detekcji i przetwarzania sygnału EKG, większość czasu poświęcona na synchronizację z pozostałymi modułami**</w:t>
       </w:r>
     </w:p>
     <w:p>
@@ -415,7 +743,6 @@
           <w:sz w:val="28"/>
           <w:szCs w:val="24"/>
         </w:rPr>
-        <w:lastRenderedPageBreak/>
         <w:t>Literatura</w:t>
       </w:r>
     </w:p>
@@ -508,7 +835,7 @@
         </w:rPr>
         <w:t xml:space="preserve">. Dostępny w Internecie: </w:t>
       </w:r>
-      <w:hyperlink r:id="rId6" w:history="1">
+      <w:hyperlink r:id="rId9" w:history="1">
         <w:r>
           <w:rPr>
             <w:rStyle w:val="Hipercze"/>
@@ -751,6 +1078,7 @@
           <w:szCs w:val="24"/>
           <w:lang w:val="en-US"/>
         </w:rPr>
+        <w:lastRenderedPageBreak/>
         <w:t xml:space="preserve">[5] </w:t>
       </w:r>
       <w:proofErr w:type="spellStart"/>
@@ -914,8 +1242,124 @@
       </w:pPr>
     </w:lvl>
   </w:abstractNum>
+  <w:abstractNum w:abstractNumId="1">
+    <w:nsid w:val="66BA3C0C"/>
+    <w:multiLevelType w:val="hybridMultilevel"/>
+    <w:tmpl w:val="A4586396"/>
+    <w:lvl w:ilvl="0" w:tplc="04150001">
+      <w:start w:val="1"/>
+      <w:numFmt w:val="bullet"/>
+      <w:lvlText w:val=""/>
+      <w:lvlJc w:val="left"/>
+      <w:pPr>
+        <w:ind w:left="720" w:hanging="360"/>
+      </w:pPr>
+      <w:rPr>
+        <w:rFonts w:ascii="Symbol" w:hAnsi="Symbol" w:hint="default"/>
+      </w:rPr>
+    </w:lvl>
+    <w:lvl w:ilvl="1" w:tplc="04150003" w:tentative="1">
+      <w:start w:val="1"/>
+      <w:numFmt w:val="bullet"/>
+      <w:lvlText w:val="o"/>
+      <w:lvlJc w:val="left"/>
+      <w:pPr>
+        <w:ind w:left="1440" w:hanging="360"/>
+      </w:pPr>
+      <w:rPr>
+        <w:rFonts w:ascii="Courier New" w:hAnsi="Courier New" w:cs="Courier New" w:hint="default"/>
+      </w:rPr>
+    </w:lvl>
+    <w:lvl w:ilvl="2" w:tplc="04150005" w:tentative="1">
+      <w:start w:val="1"/>
+      <w:numFmt w:val="bullet"/>
+      <w:lvlText w:val=""/>
+      <w:lvlJc w:val="left"/>
+      <w:pPr>
+        <w:ind w:left="2160" w:hanging="360"/>
+      </w:pPr>
+      <w:rPr>
+        <w:rFonts w:ascii="Wingdings" w:hAnsi="Wingdings" w:hint="default"/>
+      </w:rPr>
+    </w:lvl>
+    <w:lvl w:ilvl="3" w:tplc="04150001" w:tentative="1">
+      <w:start w:val="1"/>
+      <w:numFmt w:val="bullet"/>
+      <w:lvlText w:val=""/>
+      <w:lvlJc w:val="left"/>
+      <w:pPr>
+        <w:ind w:left="2880" w:hanging="360"/>
+      </w:pPr>
+      <w:rPr>
+        <w:rFonts w:ascii="Symbol" w:hAnsi="Symbol" w:hint="default"/>
+      </w:rPr>
+    </w:lvl>
+    <w:lvl w:ilvl="4" w:tplc="04150003" w:tentative="1">
+      <w:start w:val="1"/>
+      <w:numFmt w:val="bullet"/>
+      <w:lvlText w:val="o"/>
+      <w:lvlJc w:val="left"/>
+      <w:pPr>
+        <w:ind w:left="3600" w:hanging="360"/>
+      </w:pPr>
+      <w:rPr>
+        <w:rFonts w:ascii="Courier New" w:hAnsi="Courier New" w:cs="Courier New" w:hint="default"/>
+      </w:rPr>
+    </w:lvl>
+    <w:lvl w:ilvl="5" w:tplc="04150005" w:tentative="1">
+      <w:start w:val="1"/>
+      <w:numFmt w:val="bullet"/>
+      <w:lvlText w:val=""/>
+      <w:lvlJc w:val="left"/>
+      <w:pPr>
+        <w:ind w:left="4320" w:hanging="360"/>
+      </w:pPr>
+      <w:rPr>
+        <w:rFonts w:ascii="Wingdings" w:hAnsi="Wingdings" w:hint="default"/>
+      </w:rPr>
+    </w:lvl>
+    <w:lvl w:ilvl="6" w:tplc="04150001" w:tentative="1">
+      <w:start w:val="1"/>
+      <w:numFmt w:val="bullet"/>
+      <w:lvlText w:val=""/>
+      <w:lvlJc w:val="left"/>
+      <w:pPr>
+        <w:ind w:left="5040" w:hanging="360"/>
+      </w:pPr>
+      <w:rPr>
+        <w:rFonts w:ascii="Symbol" w:hAnsi="Symbol" w:hint="default"/>
+      </w:rPr>
+    </w:lvl>
+    <w:lvl w:ilvl="7" w:tplc="04150003" w:tentative="1">
+      <w:start w:val="1"/>
+      <w:numFmt w:val="bullet"/>
+      <w:lvlText w:val="o"/>
+      <w:lvlJc w:val="left"/>
+      <w:pPr>
+        <w:ind w:left="5760" w:hanging="360"/>
+      </w:pPr>
+      <w:rPr>
+        <w:rFonts w:ascii="Courier New" w:hAnsi="Courier New" w:cs="Courier New" w:hint="default"/>
+      </w:rPr>
+    </w:lvl>
+    <w:lvl w:ilvl="8" w:tplc="04150005" w:tentative="1">
+      <w:start w:val="1"/>
+      <w:numFmt w:val="bullet"/>
+      <w:lvlText w:val=""/>
+      <w:lvlJc w:val="left"/>
+      <w:pPr>
+        <w:ind w:left="6480" w:hanging="360"/>
+      </w:pPr>
+      <w:rPr>
+        <w:rFonts w:ascii="Wingdings" w:hAnsi="Wingdings" w:hint="default"/>
+      </w:rPr>
+    </w:lvl>
+  </w:abstractNum>
   <w:num w:numId="1">
     <w:abstractNumId w:val="0"/>
+  </w:num>
+  <w:num w:numId="2">
+    <w:abstractNumId w:val="1"/>
   </w:num>
 </w:numbering>
 </file>

</xml_diff>

<commit_message>
zostają diagramy, rozszerzenia i obrazki
</commit_message>
<xml_diff>
--- a/Raport QRS_CLASS.docx
+++ b/Raport QRS_CLASS.docx
@@ -28,6 +28,7 @@
     </w:p>
     <w:p>
       <w:pPr>
+        <w:ind w:firstLine="360"/>
         <w:jc w:val="both"/>
         <w:rPr>
           <w:rFonts w:ascii="Times New Roman" w:hAnsi="Times New Roman" w:cs="Times New Roman"/>
@@ -103,8 +104,8 @@
         </w:rPr>
         <w:drawing>
           <wp:inline distT="0" distB="0" distL="0" distR="0">
-            <wp:extent cx="4038950" cy="2903472"/>
-            <wp:effectExtent l="19050" t="0" r="0" b="0"/>
+            <wp:extent cx="4320000" cy="3102582"/>
+            <wp:effectExtent l="19050" t="0" r="4350" b="0"/>
             <wp:docPr id="2" name="Obraz 1" descr="signal.png"/>
             <wp:cNvGraphicFramePr>
               <a:graphicFrameLocks xmlns:a="http://schemas.openxmlformats.org/drawingml/2006/main" noChangeAspect="1"/>
@@ -125,7 +126,7 @@
                   <pic:spPr>
                     <a:xfrm>
                       <a:off x="0" y="0"/>
-                      <a:ext cx="4038950" cy="2903472"/>
+                      <a:ext cx="4320000" cy="3102582"/>
                     </a:xfrm>
                     <a:prstGeom prst="rect">
                       <a:avLst/>
@@ -160,6 +161,7 @@
     </w:p>
     <w:p>
       <w:pPr>
+        <w:ind w:firstLine="360"/>
         <w:jc w:val="both"/>
         <w:rPr>
           <w:rFonts w:ascii="Times New Roman" w:hAnsi="Times New Roman" w:cs="Times New Roman"/>
@@ -210,6 +212,7 @@
     </w:p>
     <w:p>
       <w:pPr>
+        <w:ind w:firstLine="360"/>
         <w:jc w:val="both"/>
         <w:rPr>
           <w:rFonts w:ascii="Times New Roman" w:hAnsi="Times New Roman" w:cs="Times New Roman"/>
@@ -341,6 +344,7 @@
           <w:sz w:val="24"/>
           <w:szCs w:val="24"/>
         </w:rPr>
+        <w:lastRenderedPageBreak/>
         <w:t>stosunek maksymalnej prędkości do maksymalnej amplitudy,</w:t>
       </w:r>
     </w:p>
@@ -361,11 +365,10 @@
           <w:szCs w:val="24"/>
           <w:lang w:eastAsia="pl-PL"/>
         </w:rPr>
-        <w:lastRenderedPageBreak/>
         <w:drawing>
           <wp:inline distT="0" distB="0" distL="0" distR="0">
-            <wp:extent cx="4116047" cy="792000"/>
-            <wp:effectExtent l="19050" t="0" r="0" b="0"/>
+            <wp:extent cx="3180635" cy="612000"/>
+            <wp:effectExtent l="19050" t="0" r="715" b="0"/>
             <wp:docPr id="3" name="Obraz 2"/>
             <wp:cNvGraphicFramePr>
               <a:graphicFrameLocks xmlns:a="http://schemas.openxmlformats.org/drawingml/2006/main" noChangeAspect="1"/>
@@ -389,7 +392,7 @@
                   <pic:spPr bwMode="auto">
                     <a:xfrm>
                       <a:off x="0" y="0"/>
-                      <a:ext cx="4116047" cy="792000"/>
+                      <a:ext cx="3180635" cy="612000"/>
                     </a:xfrm>
                     <a:prstGeom prst="rect">
                       <a:avLst/>
@@ -435,7 +438,7 @@
     <w:p>
       <w:pPr>
         <w:ind w:left="360"/>
-        <w:jc w:val="both"/>
+        <w:jc w:val="center"/>
         <w:rPr>
           <w:rFonts w:ascii="Times New Roman" w:hAnsi="Times New Roman" w:cs="Times New Roman"/>
           <w:sz w:val="24"/>
@@ -452,8 +455,8 @@
         </w:rPr>
         <w:drawing>
           <wp:inline distT="0" distB="0" distL="0" distR="0">
-            <wp:extent cx="5698629" cy="792000"/>
-            <wp:effectExtent l="19050" t="0" r="0" b="0"/>
+            <wp:extent cx="4398750" cy="612000"/>
+            <wp:effectExtent l="19050" t="0" r="1800" b="0"/>
             <wp:docPr id="4" name="Obraz 3"/>
             <wp:cNvGraphicFramePr>
               <a:graphicFrameLocks xmlns:a="http://schemas.openxmlformats.org/drawingml/2006/main" noChangeAspect="1"/>
@@ -477,7 +480,7 @@
                   <pic:spPr bwMode="auto">
                     <a:xfrm>
                       <a:off x="0" y="0"/>
-                      <a:ext cx="5698629" cy="792000"/>
+                      <a:ext cx="4398750" cy="612000"/>
                     </a:xfrm>
                     <a:prstGeom prst="rect">
                       <a:avLst/>
@@ -499,6 +502,7 @@
     </w:p>
     <w:p>
       <w:pPr>
+        <w:ind w:firstLine="360"/>
         <w:jc w:val="both"/>
         <w:rPr>
           <w:rFonts w:ascii="Times New Roman" w:hAnsi="Times New Roman" w:cs="Times New Roman"/>
@@ -512,7 +516,7 @@
           <w:sz w:val="24"/>
           <w:szCs w:val="24"/>
         </w:rPr>
-        <w:t xml:space="preserve">**opis </w:t>
+        <w:t xml:space="preserve">Grupowanie poszczególnych zespołów odbywa się z wykorzystaniem algorytmu </w:t>
       </w:r>
       <w:proofErr w:type="spellStart"/>
       <w:r>
@@ -530,7 +534,653 @@
           <w:sz w:val="24"/>
           <w:szCs w:val="24"/>
         </w:rPr>
-        <w:t>**</w:t>
+        <w:t xml:space="preserve">, będącego ulepszeniem klasycznego algorytmu </w:t>
+      </w:r>
+      <w:proofErr w:type="spellStart"/>
+      <w:r>
+        <w:rPr>
+          <w:rFonts w:ascii="Times New Roman" w:hAnsi="Times New Roman" w:cs="Times New Roman"/>
+          <w:sz w:val="24"/>
+          <w:szCs w:val="24"/>
+        </w:rPr>
+        <w:t>k-średnich</w:t>
+      </w:r>
+      <w:proofErr w:type="spellEnd"/>
+      <w:r>
+        <w:rPr>
+          <w:rFonts w:ascii="Times New Roman" w:hAnsi="Times New Roman" w:cs="Times New Roman"/>
+          <w:sz w:val="24"/>
+          <w:szCs w:val="24"/>
+        </w:rPr>
+        <w:t xml:space="preserve"> (</w:t>
+      </w:r>
+      <w:proofErr w:type="spellStart"/>
+      <w:r>
+        <w:rPr>
+          <w:rFonts w:ascii="Times New Roman" w:hAnsi="Times New Roman" w:cs="Times New Roman"/>
+          <w:sz w:val="24"/>
+          <w:szCs w:val="24"/>
+        </w:rPr>
+        <w:t>k-means</w:t>
+      </w:r>
+      <w:proofErr w:type="spellEnd"/>
+      <w:r>
+        <w:rPr>
+          <w:rFonts w:ascii="Times New Roman" w:hAnsi="Times New Roman" w:cs="Times New Roman"/>
+          <w:sz w:val="24"/>
+          <w:szCs w:val="24"/>
+        </w:rPr>
+        <w:t xml:space="preserve">). </w:t>
+      </w:r>
+      <w:r>
+        <w:rPr>
+          <w:rFonts w:ascii="Times New Roman" w:hAnsi="Times New Roman" w:cs="Times New Roman"/>
+          <w:sz w:val="24"/>
+          <w:szCs w:val="24"/>
+        </w:rPr>
+        <w:t>Główną zaletą wybranego rozwiązania jest brak konieczności określania z góry liczby klas, do których przydziela się reprezentantów.</w:t>
+      </w:r>
+    </w:p>
+    <w:p>
+      <w:pPr>
+        <w:ind w:firstLine="360"/>
+        <w:jc w:val="both"/>
+        <w:rPr>
+          <w:rFonts w:ascii="Times New Roman" w:hAnsi="Times New Roman" w:cs="Times New Roman"/>
+          <w:sz w:val="24"/>
+          <w:szCs w:val="24"/>
+        </w:rPr>
+      </w:pPr>
+      <w:r>
+        <w:rPr>
+          <w:rFonts w:ascii="Times New Roman" w:hAnsi="Times New Roman" w:cs="Times New Roman"/>
+          <w:sz w:val="24"/>
+          <w:szCs w:val="24"/>
+        </w:rPr>
+        <w:t xml:space="preserve">Podstawowe założenie </w:t>
+      </w:r>
+      <w:r>
+        <w:rPr>
+          <w:rFonts w:ascii="Times New Roman" w:hAnsi="Times New Roman" w:cs="Times New Roman"/>
+          <w:sz w:val="24"/>
+          <w:szCs w:val="24"/>
+        </w:rPr>
+        <w:t>algorytmu</w:t>
+      </w:r>
+      <w:r>
+        <w:rPr>
+          <w:rFonts w:ascii="Times New Roman" w:hAnsi="Times New Roman" w:cs="Times New Roman"/>
+          <w:sz w:val="24"/>
+          <w:szCs w:val="24"/>
+        </w:rPr>
+        <w:t xml:space="preserve"> stanowi hipoteza, że zbiór reprezentantów każdej klasy posiada rozkład Gaussa. </w:t>
+      </w:r>
+      <w:r>
+        <w:rPr>
+          <w:rFonts w:ascii="Times New Roman" w:hAnsi="Times New Roman" w:cs="Times New Roman"/>
+          <w:sz w:val="24"/>
+          <w:szCs w:val="24"/>
+        </w:rPr>
+        <w:t>Metoda</w:t>
+      </w:r>
+      <w:r>
+        <w:rPr>
+          <w:rFonts w:ascii="Times New Roman" w:hAnsi="Times New Roman" w:cs="Times New Roman"/>
+          <w:sz w:val="24"/>
+          <w:szCs w:val="24"/>
+        </w:rPr>
+        <w:t xml:space="preserve"> </w:t>
+      </w:r>
+      <w:proofErr w:type="spellStart"/>
+      <w:r>
+        <w:rPr>
+          <w:rFonts w:ascii="Times New Roman" w:hAnsi="Times New Roman" w:cs="Times New Roman"/>
+          <w:sz w:val="24"/>
+          <w:szCs w:val="24"/>
+        </w:rPr>
+        <w:t>G-średnich</w:t>
+      </w:r>
+      <w:proofErr w:type="spellEnd"/>
+      <w:r>
+        <w:rPr>
+          <w:rFonts w:ascii="Times New Roman" w:hAnsi="Times New Roman" w:cs="Times New Roman"/>
+          <w:sz w:val="24"/>
+          <w:szCs w:val="24"/>
+        </w:rPr>
+        <w:t xml:space="preserve"> </w:t>
+      </w:r>
+      <w:r>
+        <w:rPr>
+          <w:rFonts w:ascii="Times New Roman" w:hAnsi="Times New Roman" w:cs="Times New Roman"/>
+          <w:sz w:val="24"/>
+          <w:szCs w:val="24"/>
+        </w:rPr>
+        <w:t>uruchamiana jest z niewielką początkową liczbą centroid (klas), która może być równa 1 lub więcej, w zależności od posiadanej wiedzy na temat analizowanego problemu. Następnie wykonywany jest</w:t>
+      </w:r>
+      <w:r>
+        <w:rPr>
+          <w:rFonts w:ascii="Times New Roman" w:hAnsi="Times New Roman" w:cs="Times New Roman"/>
+          <w:sz w:val="24"/>
+          <w:szCs w:val="24"/>
+        </w:rPr>
+        <w:t xml:space="preserve"> kolejno </w:t>
+      </w:r>
+      <w:r>
+        <w:rPr>
+          <w:rFonts w:ascii="Times New Roman" w:hAnsi="Times New Roman" w:cs="Times New Roman"/>
+          <w:sz w:val="24"/>
+          <w:szCs w:val="24"/>
+        </w:rPr>
+        <w:t>algorytm</w:t>
+      </w:r>
+      <w:r>
+        <w:rPr>
+          <w:rFonts w:ascii="Times New Roman" w:hAnsi="Times New Roman" w:cs="Times New Roman"/>
+          <w:sz w:val="24"/>
+          <w:szCs w:val="24"/>
+        </w:rPr>
+        <w:t xml:space="preserve"> </w:t>
+      </w:r>
+      <w:proofErr w:type="spellStart"/>
+      <w:r>
+        <w:rPr>
+          <w:rFonts w:ascii="Times New Roman" w:hAnsi="Times New Roman" w:cs="Times New Roman"/>
+          <w:sz w:val="24"/>
+          <w:szCs w:val="24"/>
+        </w:rPr>
+        <w:t>k-średnich</w:t>
+      </w:r>
+      <w:proofErr w:type="spellEnd"/>
+      <w:r>
+        <w:rPr>
+          <w:rFonts w:ascii="Times New Roman" w:hAnsi="Times New Roman" w:cs="Times New Roman"/>
+          <w:sz w:val="24"/>
+          <w:szCs w:val="24"/>
+        </w:rPr>
+        <w:t xml:space="preserve"> dopóki wszystkie klasy będą posiadały rozkład normalny lub gdy osiągnięta zostanie maksymalna liczba klas.</w:t>
+      </w:r>
+    </w:p>
+    <w:p>
+      <w:pPr>
+        <w:ind w:firstLine="360"/>
+        <w:jc w:val="both"/>
+        <w:rPr>
+          <w:rFonts w:ascii="Times New Roman" w:hAnsi="Times New Roman" w:cs="Times New Roman"/>
+          <w:sz w:val="24"/>
+          <w:szCs w:val="24"/>
+        </w:rPr>
+      </w:pPr>
+      <w:r>
+        <w:rPr>
+          <w:rFonts w:ascii="Times New Roman" w:hAnsi="Times New Roman" w:cs="Times New Roman"/>
+          <w:sz w:val="24"/>
+          <w:szCs w:val="24"/>
+        </w:rPr>
+        <w:t>Do prawidłowego działania algorytmu konieczne jest określenie, czy dane przyporządkowane do określonej klasy mają rozkład gaussowski. Rozróżniamy zatem dwie hipotezy:</w:t>
+      </w:r>
+    </w:p>
+    <w:p>
+      <w:pPr>
+        <w:pStyle w:val="Akapitzlist"/>
+        <w:numPr>
+          <w:ilvl w:val="0"/>
+          <w:numId w:val="2"/>
+        </w:numPr>
+        <w:jc w:val="both"/>
+        <w:rPr>
+          <w:rFonts w:ascii="Times New Roman" w:hAnsi="Times New Roman" w:cs="Times New Roman"/>
+          <w:sz w:val="24"/>
+          <w:szCs w:val="24"/>
+        </w:rPr>
+      </w:pPr>
+      <w:r>
+        <w:rPr>
+          <w:rFonts w:ascii="Times New Roman" w:hAnsi="Times New Roman" w:cs="Times New Roman"/>
+          <w:sz w:val="24"/>
+          <w:szCs w:val="24"/>
+        </w:rPr>
+        <w:t>dane mają rozkład normalny – klasa jest wystarczająca do reprezentacji wszystkich przedstawicieli,</w:t>
+      </w:r>
+    </w:p>
+    <w:p>
+      <w:pPr>
+        <w:pStyle w:val="Akapitzlist"/>
+        <w:numPr>
+          <w:ilvl w:val="0"/>
+          <w:numId w:val="2"/>
+        </w:numPr>
+        <w:jc w:val="both"/>
+        <w:rPr>
+          <w:rFonts w:ascii="Times New Roman" w:hAnsi="Times New Roman" w:cs="Times New Roman"/>
+          <w:sz w:val="24"/>
+          <w:szCs w:val="24"/>
+        </w:rPr>
+      </w:pPr>
+      <w:r>
+        <w:rPr>
+          <w:rFonts w:ascii="Times New Roman" w:hAnsi="Times New Roman" w:cs="Times New Roman"/>
+          <w:sz w:val="24"/>
+          <w:szCs w:val="24"/>
+        </w:rPr>
+        <w:t>dane nie mają rozkładu normalnego – klasa powinna być podzielona na dwie podklasy.</w:t>
+      </w:r>
+    </w:p>
+    <w:p>
+      <w:pPr>
+        <w:ind w:firstLine="360"/>
+        <w:jc w:val="both"/>
+        <w:rPr>
+          <w:rFonts w:ascii="Times New Roman" w:hAnsi="Times New Roman" w:cs="Times New Roman"/>
+          <w:sz w:val="24"/>
+          <w:szCs w:val="24"/>
+        </w:rPr>
+      </w:pPr>
+      <w:r>
+        <w:rPr>
+          <w:rFonts w:ascii="Times New Roman" w:hAnsi="Times New Roman" w:cs="Times New Roman"/>
+          <w:sz w:val="24"/>
+          <w:szCs w:val="24"/>
+        </w:rPr>
+        <w:t>W celu sprawdzenia normalności rozkładu danych w określonej klasie, przeprowadz</w:t>
+      </w:r>
+      <w:r>
+        <w:rPr>
+          <w:rFonts w:ascii="Times New Roman" w:hAnsi="Times New Roman" w:cs="Times New Roman"/>
+          <w:sz w:val="24"/>
+          <w:szCs w:val="24"/>
+        </w:rPr>
+        <w:t xml:space="preserve">ono test </w:t>
+      </w:r>
+      <w:proofErr w:type="spellStart"/>
+      <w:r>
+        <w:rPr>
+          <w:rFonts w:ascii="Times New Roman" w:hAnsi="Times New Roman" w:cs="Times New Roman"/>
+          <w:sz w:val="24"/>
+          <w:szCs w:val="24"/>
+        </w:rPr>
+        <w:t>Andersona-Darlinga</w:t>
+      </w:r>
+      <w:proofErr w:type="spellEnd"/>
+      <w:r>
+        <w:rPr>
+          <w:rFonts w:ascii="Times New Roman" w:hAnsi="Times New Roman" w:cs="Times New Roman"/>
+          <w:sz w:val="24"/>
+          <w:szCs w:val="24"/>
+        </w:rPr>
+        <w:t>, opisany statystyką:</w:t>
+      </w:r>
+    </w:p>
+    <w:p>
+      <w:pPr>
+        <w:ind w:firstLine="360"/>
+        <w:jc w:val="center"/>
+        <w:rPr>
+          <w:rFonts w:ascii="Times New Roman" w:hAnsi="Times New Roman" w:cs="Times New Roman"/>
+          <w:sz w:val="24"/>
+          <w:szCs w:val="24"/>
+        </w:rPr>
+      </w:pPr>
+      <w:r>
+        <w:rPr>
+          <w:rFonts w:ascii="Times New Roman" w:hAnsi="Times New Roman" w:cs="Times New Roman"/>
+          <w:noProof/>
+          <w:sz w:val="24"/>
+          <w:szCs w:val="24"/>
+          <w:lang w:eastAsia="pl-PL"/>
+        </w:rPr>
+        <w:drawing>
+          <wp:inline distT="0" distB="0" distL="0" distR="0">
+            <wp:extent cx="4971677" cy="612000"/>
+            <wp:effectExtent l="19050" t="0" r="373" b="0"/>
+            <wp:docPr id="8" name="Obraz 8"/>
+            <wp:cNvGraphicFramePr>
+              <a:graphicFrameLocks xmlns:a="http://schemas.openxmlformats.org/drawingml/2006/main" noChangeAspect="1"/>
+            </wp:cNvGraphicFramePr>
+            <a:graphic xmlns:a="http://schemas.openxmlformats.org/drawingml/2006/main">
+              <a:graphicData uri="http://schemas.openxmlformats.org/drawingml/2006/picture">
+                <pic:pic xmlns:pic="http://schemas.openxmlformats.org/drawingml/2006/picture">
+                  <pic:nvPicPr>
+                    <pic:cNvPr id="0" name="Picture 8"/>
+                    <pic:cNvPicPr>
+                      <a:picLocks noChangeAspect="1" noChangeArrowheads="1"/>
+                    </pic:cNvPicPr>
+                  </pic:nvPicPr>
+                  <pic:blipFill>
+                    <a:blip r:embed="rId9" cstate="print"/>
+                    <a:srcRect/>
+                    <a:stretch>
+                      <a:fillRect/>
+                    </a:stretch>
+                  </pic:blipFill>
+                  <pic:spPr bwMode="auto">
+                    <a:xfrm>
+                      <a:off x="0" y="0"/>
+                      <a:ext cx="4971677" cy="612000"/>
+                    </a:xfrm>
+                    <a:prstGeom prst="rect">
+                      <a:avLst/>
+                    </a:prstGeom>
+                    <a:noFill/>
+                    <a:ln w="9525">
+                      <a:noFill/>
+                      <a:miter lim="800000"/>
+                      <a:headEnd/>
+                      <a:tailEnd/>
+                    </a:ln>
+                  </pic:spPr>
+                </pic:pic>
+              </a:graphicData>
+            </a:graphic>
+          </wp:inline>
+        </w:drawing>
+      </w:r>
+    </w:p>
+    <w:p>
+      <w:pPr>
+        <w:jc w:val="both"/>
+        <w:rPr>
+          <w:rFonts w:ascii="Times New Roman" w:hAnsi="Times New Roman" w:cs="Times New Roman"/>
+          <w:sz w:val="24"/>
+          <w:szCs w:val="24"/>
+        </w:rPr>
+      </w:pPr>
+      <w:r>
+        <w:rPr>
+          <w:rFonts w:ascii="Times New Roman" w:hAnsi="Times New Roman" w:cs="Times New Roman"/>
+          <w:sz w:val="24"/>
+          <w:szCs w:val="24"/>
+        </w:rPr>
+        <w:t xml:space="preserve">gdzie: </w:t>
+      </w:r>
+      <w:r>
+        <w:rPr>
+          <w:rFonts w:ascii="Times New Roman" w:hAnsi="Times New Roman" w:cs="Times New Roman"/>
+          <w:sz w:val="24"/>
+          <w:szCs w:val="24"/>
+        </w:rPr>
+        <w:tab/>
+        <w:t>n – liczba przedstawicieli danej klasy,</w:t>
+      </w:r>
+    </w:p>
+    <w:p>
+      <w:pPr>
+        <w:jc w:val="both"/>
+        <w:rPr>
+          <w:rFonts w:ascii="Times New Roman" w:hAnsi="Times New Roman" w:cs="Times New Roman"/>
+          <w:sz w:val="24"/>
+          <w:szCs w:val="24"/>
+        </w:rPr>
+      </w:pPr>
+      <w:r>
+        <w:rPr>
+          <w:rFonts w:ascii="Times New Roman" w:hAnsi="Times New Roman" w:cs="Times New Roman"/>
+          <w:sz w:val="24"/>
+          <w:szCs w:val="24"/>
+        </w:rPr>
+        <w:tab/>
+      </w:r>
+      <w:proofErr w:type="spellStart"/>
+      <w:r>
+        <w:rPr>
+          <w:rFonts w:ascii="Times New Roman" w:hAnsi="Times New Roman" w:cs="Times New Roman"/>
+          <w:sz w:val="24"/>
+          <w:szCs w:val="24"/>
+        </w:rPr>
+        <w:t>y</w:t>
+      </w:r>
+      <w:r>
+        <w:rPr>
+          <w:rFonts w:ascii="Times New Roman" w:hAnsi="Times New Roman" w:cs="Times New Roman"/>
+          <w:sz w:val="24"/>
+          <w:szCs w:val="24"/>
+          <w:vertAlign w:val="subscript"/>
+        </w:rPr>
+        <w:t>i</w:t>
+      </w:r>
+      <w:proofErr w:type="spellEnd"/>
+      <w:r>
+        <w:rPr>
+          <w:rFonts w:ascii="Times New Roman" w:hAnsi="Times New Roman" w:cs="Times New Roman"/>
+          <w:sz w:val="24"/>
+          <w:szCs w:val="24"/>
+        </w:rPr>
+        <w:t xml:space="preserve"> – wartości reprezentantów przekształcone do rozkładu normalnego,</w:t>
+      </w:r>
+    </w:p>
+    <w:p>
+      <w:pPr>
+        <w:jc w:val="both"/>
+        <w:rPr>
+          <w:rFonts w:ascii="Times New Roman" w:hAnsi="Times New Roman" w:cs="Times New Roman"/>
+          <w:sz w:val="24"/>
+          <w:szCs w:val="24"/>
+        </w:rPr>
+      </w:pPr>
+      <w:r>
+        <w:rPr>
+          <w:rFonts w:ascii="Times New Roman" w:hAnsi="Times New Roman" w:cs="Times New Roman"/>
+          <w:sz w:val="24"/>
+          <w:szCs w:val="24"/>
+        </w:rPr>
+        <w:tab/>
+      </w:r>
+      <w:r>
+        <w:rPr>
+          <w:rFonts w:ascii="Arial" w:hAnsi="Arial" w:cs="Arial"/>
+          <w:sz w:val="24"/>
+          <w:szCs w:val="24"/>
+        </w:rPr>
+        <w:t>Φ</w:t>
+      </w:r>
+      <w:r>
+        <w:rPr>
+          <w:rFonts w:ascii="Times New Roman" w:hAnsi="Times New Roman" w:cs="Times New Roman"/>
+          <w:sz w:val="24"/>
+          <w:szCs w:val="24"/>
+        </w:rPr>
+        <w:t>(x) – dystrybuanta rozkładu normalnego N(0,1).</w:t>
+      </w:r>
+    </w:p>
+    <w:p>
+      <w:pPr>
+        <w:jc w:val="both"/>
+        <w:rPr>
+          <w:rFonts w:ascii="Times New Roman" w:hAnsi="Times New Roman" w:cs="Times New Roman"/>
+          <w:sz w:val="24"/>
+          <w:szCs w:val="24"/>
+        </w:rPr>
+      </w:pPr>
+      <w:r>
+        <w:rPr>
+          <w:rFonts w:ascii="Times New Roman" w:hAnsi="Times New Roman" w:cs="Times New Roman"/>
+          <w:sz w:val="24"/>
+          <w:szCs w:val="24"/>
+        </w:rPr>
+        <w:lastRenderedPageBreak/>
+        <w:t>W przypadku, gdy wartości wariancji i odchylenia standardowego są szacowane, wykorzystuje się zmodyfikowaną statystykę:</w:t>
+      </w:r>
+    </w:p>
+    <w:p>
+      <w:pPr>
+        <w:jc w:val="center"/>
+        <w:rPr>
+          <w:rFonts w:ascii="Times New Roman" w:hAnsi="Times New Roman" w:cs="Times New Roman"/>
+          <w:sz w:val="24"/>
+          <w:szCs w:val="24"/>
+        </w:rPr>
+      </w:pPr>
+      <w:r>
+        <w:rPr>
+          <w:rFonts w:ascii="Times New Roman" w:hAnsi="Times New Roman" w:cs="Times New Roman"/>
+          <w:noProof/>
+          <w:sz w:val="24"/>
+          <w:szCs w:val="24"/>
+          <w:lang w:eastAsia="pl-PL"/>
+        </w:rPr>
+        <w:drawing>
+          <wp:inline distT="0" distB="0" distL="0" distR="0">
+            <wp:extent cx="2916217" cy="612000"/>
+            <wp:effectExtent l="19050" t="0" r="0" b="0"/>
+            <wp:docPr id="9" name="Obraz 9"/>
+            <wp:cNvGraphicFramePr>
+              <a:graphicFrameLocks xmlns:a="http://schemas.openxmlformats.org/drawingml/2006/main" noChangeAspect="1"/>
+            </wp:cNvGraphicFramePr>
+            <a:graphic xmlns:a="http://schemas.openxmlformats.org/drawingml/2006/main">
+              <a:graphicData uri="http://schemas.openxmlformats.org/drawingml/2006/picture">
+                <pic:pic xmlns:pic="http://schemas.openxmlformats.org/drawingml/2006/picture">
+                  <pic:nvPicPr>
+                    <pic:cNvPr id="0" name="Picture 9"/>
+                    <pic:cNvPicPr>
+                      <a:picLocks noChangeAspect="1" noChangeArrowheads="1"/>
+                    </pic:cNvPicPr>
+                  </pic:nvPicPr>
+                  <pic:blipFill>
+                    <a:blip r:embed="rId10" cstate="print"/>
+                    <a:srcRect/>
+                    <a:stretch>
+                      <a:fillRect/>
+                    </a:stretch>
+                  </pic:blipFill>
+                  <pic:spPr bwMode="auto">
+                    <a:xfrm>
+                      <a:off x="0" y="0"/>
+                      <a:ext cx="2916217" cy="612000"/>
+                    </a:xfrm>
+                    <a:prstGeom prst="rect">
+                      <a:avLst/>
+                    </a:prstGeom>
+                    <a:noFill/>
+                    <a:ln w="9525">
+                      <a:noFill/>
+                      <a:miter lim="800000"/>
+                      <a:headEnd/>
+                      <a:tailEnd/>
+                    </a:ln>
+                  </pic:spPr>
+                </pic:pic>
+              </a:graphicData>
+            </a:graphic>
+          </wp:inline>
+        </w:drawing>
+      </w:r>
+    </w:p>
+    <w:p>
+      <w:pPr>
+        <w:jc w:val="both"/>
+        <w:rPr>
+          <w:rFonts w:ascii="Times New Roman" w:hAnsi="Times New Roman" w:cs="Times New Roman"/>
+          <w:sz w:val="24"/>
+          <w:szCs w:val="24"/>
+        </w:rPr>
+      </w:pPr>
+      <w:r>
+        <w:rPr>
+          <w:rFonts w:ascii="Times New Roman" w:hAnsi="Times New Roman" w:cs="Times New Roman"/>
+          <w:sz w:val="24"/>
+          <w:szCs w:val="24"/>
+        </w:rPr>
+        <w:t>Rozkład uznaje się za normalny jeżeli wartość statystyki jest mniejsza od zadanego progu tolerancji α.</w:t>
+      </w:r>
+    </w:p>
+    <w:p>
+      <w:pPr>
+        <w:ind w:firstLine="360"/>
+        <w:jc w:val="both"/>
+        <w:rPr>
+          <w:rFonts w:ascii="Times New Roman" w:hAnsi="Times New Roman" w:cs="Times New Roman"/>
+          <w:sz w:val="24"/>
+          <w:szCs w:val="24"/>
+        </w:rPr>
+      </w:pPr>
+      <w:r>
+        <w:rPr>
+          <w:rFonts w:ascii="Times New Roman" w:hAnsi="Times New Roman" w:cs="Times New Roman"/>
+          <w:sz w:val="24"/>
+          <w:szCs w:val="24"/>
+        </w:rPr>
+        <w:t>Detekcja i eliminacja artefaktów następuje w dwóch etapach:</w:t>
+      </w:r>
+    </w:p>
+    <w:p>
+      <w:pPr>
+        <w:pStyle w:val="Akapitzlist"/>
+        <w:numPr>
+          <w:ilvl w:val="0"/>
+          <w:numId w:val="3"/>
+        </w:numPr>
+        <w:jc w:val="both"/>
+        <w:rPr>
+          <w:rFonts w:ascii="Times New Roman" w:hAnsi="Times New Roman" w:cs="Times New Roman"/>
+          <w:sz w:val="24"/>
+          <w:szCs w:val="24"/>
+        </w:rPr>
+      </w:pPr>
+      <w:r>
+        <w:rPr>
+          <w:rFonts w:ascii="Times New Roman" w:hAnsi="Times New Roman" w:cs="Times New Roman"/>
+          <w:sz w:val="24"/>
+          <w:szCs w:val="24"/>
+        </w:rPr>
+        <w:t xml:space="preserve">wyodrębnienie próbek o zerowej długości (punkty </w:t>
+      </w:r>
+      <w:proofErr w:type="spellStart"/>
+      <w:r>
+        <w:rPr>
+          <w:rFonts w:ascii="Times New Roman" w:hAnsi="Times New Roman" w:cs="Times New Roman"/>
+          <w:sz w:val="24"/>
+          <w:szCs w:val="24"/>
+        </w:rPr>
+        <w:t>QRS_onset</w:t>
+      </w:r>
+      <w:proofErr w:type="spellEnd"/>
+      <w:r>
+        <w:rPr>
+          <w:rFonts w:ascii="Times New Roman" w:hAnsi="Times New Roman" w:cs="Times New Roman"/>
+          <w:sz w:val="24"/>
+          <w:szCs w:val="24"/>
+        </w:rPr>
+        <w:t xml:space="preserve"> i </w:t>
+      </w:r>
+      <w:proofErr w:type="spellStart"/>
+      <w:r>
+        <w:rPr>
+          <w:rFonts w:ascii="Times New Roman" w:hAnsi="Times New Roman" w:cs="Times New Roman"/>
+          <w:sz w:val="24"/>
+          <w:szCs w:val="24"/>
+        </w:rPr>
+        <w:t>QRS_end</w:t>
+      </w:r>
+      <w:proofErr w:type="spellEnd"/>
+      <w:r>
+        <w:rPr>
+          <w:rFonts w:ascii="Times New Roman" w:hAnsi="Times New Roman" w:cs="Times New Roman"/>
+          <w:sz w:val="24"/>
+          <w:szCs w:val="24"/>
+        </w:rPr>
+        <w:t xml:space="preserve"> pokrywają się ze sobą),</w:t>
+      </w:r>
+    </w:p>
+    <w:p>
+      <w:pPr>
+        <w:pStyle w:val="Akapitzlist"/>
+        <w:numPr>
+          <w:ilvl w:val="0"/>
+          <w:numId w:val="3"/>
+        </w:numPr>
+        <w:jc w:val="both"/>
+        <w:rPr>
+          <w:rFonts w:ascii="Times New Roman" w:hAnsi="Times New Roman" w:cs="Times New Roman"/>
+          <w:sz w:val="24"/>
+          <w:szCs w:val="24"/>
+        </w:rPr>
+      </w:pPr>
+      <w:r>
+        <w:rPr>
+          <w:rFonts w:ascii="Times New Roman" w:hAnsi="Times New Roman" w:cs="Times New Roman"/>
+          <w:sz w:val="24"/>
+          <w:szCs w:val="24"/>
+        </w:rPr>
+        <w:t xml:space="preserve">wykreślenie przedstawicieli klas, których odległość od danej centroidy jest większa niż dwukrotność wariancji. </w:t>
       </w:r>
     </w:p>
     <w:p>
@@ -570,6 +1220,7 @@
     </w:p>
     <w:p>
       <w:pPr>
+        <w:ind w:firstLine="360"/>
         <w:jc w:val="both"/>
         <w:rPr>
           <w:rFonts w:ascii="Times New Roman" w:hAnsi="Times New Roman" w:cs="Times New Roman"/>
@@ -666,6 +1317,70 @@
     </w:p>
     <w:p>
       <w:pPr>
+        <w:ind w:firstLine="360"/>
+        <w:jc w:val="both"/>
+        <w:rPr>
+          <w:rFonts w:ascii="Times New Roman" w:hAnsi="Times New Roman" w:cs="Times New Roman"/>
+          <w:sz w:val="24"/>
+          <w:szCs w:val="24"/>
+        </w:rPr>
+      </w:pPr>
+      <w:r>
+        <w:rPr>
+          <w:rFonts w:ascii="Times New Roman" w:hAnsi="Times New Roman" w:cs="Times New Roman"/>
+          <w:sz w:val="24"/>
+          <w:szCs w:val="24"/>
+        </w:rPr>
+        <w:t xml:space="preserve">W celu  ulepszenia modułu (poprawy klasyfikacji zespołów QRS) możliwe jest dodanie kolejnego algorytmu grupującego, który dawałby możliwość porównania otrzymanych wyników. Przykładowym rozwiązaniem jest zastosowanie metody </w:t>
+      </w:r>
+      <w:proofErr w:type="spellStart"/>
+      <w:r>
+        <w:rPr>
+          <w:rFonts w:ascii="Times New Roman" w:hAnsi="Times New Roman" w:cs="Times New Roman"/>
+          <w:sz w:val="24"/>
+          <w:szCs w:val="24"/>
+        </w:rPr>
+        <w:t>Expectation</w:t>
+      </w:r>
+      <w:proofErr w:type="spellEnd"/>
+      <w:r>
+        <w:rPr>
+          <w:rFonts w:ascii="Times New Roman" w:hAnsi="Times New Roman" w:cs="Times New Roman"/>
+          <w:sz w:val="24"/>
+          <w:szCs w:val="24"/>
+        </w:rPr>
+        <w:t xml:space="preserve"> </w:t>
+      </w:r>
+      <w:proofErr w:type="spellStart"/>
+      <w:r>
+        <w:rPr>
+          <w:rFonts w:ascii="Times New Roman" w:hAnsi="Times New Roman" w:cs="Times New Roman"/>
+          <w:sz w:val="24"/>
+          <w:szCs w:val="24"/>
+        </w:rPr>
+        <w:t>Maximization</w:t>
+      </w:r>
+      <w:proofErr w:type="spellEnd"/>
+      <w:r>
+        <w:rPr>
+          <w:rFonts w:ascii="Times New Roman" w:hAnsi="Times New Roman" w:cs="Times New Roman"/>
+          <w:sz w:val="24"/>
+          <w:szCs w:val="24"/>
+        </w:rPr>
+        <w:t xml:space="preserve"> – algorytmu iteracyjnego stosowanego do tworzenia modeli danych statystycznych, możliwego do wykorzystania także gdy istnieje ryzyko niekompletnych danych.</w:t>
+      </w:r>
+    </w:p>
+    <w:p>
+      <w:pPr>
+        <w:rPr>
+          <w:rFonts w:ascii="Times New Roman" w:hAnsi="Times New Roman" w:cs="Times New Roman"/>
+          <w:sz w:val="24"/>
+          <w:szCs w:val="24"/>
+        </w:rPr>
+      </w:pPr>
+    </w:p>
+    <w:p>
+      <w:pPr>
         <w:rPr>
           <w:rFonts w:ascii="Times New Roman" w:hAnsi="Times New Roman" w:cs="Times New Roman"/>
           <w:sz w:val="24"/>
@@ -794,6 +1509,7 @@
           <w:sz w:val="24"/>
           <w:szCs w:val="24"/>
         </w:rPr>
+        <w:lastRenderedPageBreak/>
         <w:t xml:space="preserve">[2] </w:t>
       </w:r>
       <w:proofErr w:type="spellStart"/>
@@ -835,7 +1551,7 @@
         </w:rPr>
         <w:t xml:space="preserve">. Dostępny w Internecie: </w:t>
       </w:r>
-      <w:hyperlink r:id="rId9" w:history="1">
+      <w:hyperlink r:id="rId11" w:history="1">
         <w:r>
           <w:rPr>
             <w:rStyle w:val="Hipercze"/>
@@ -1078,7 +1794,6 @@
           <w:szCs w:val="24"/>
           <w:lang w:val="en-US"/>
         </w:rPr>
-        <w:lastRenderedPageBreak/>
         <w:t xml:space="preserve">[5] </w:t>
       </w:r>
       <w:proofErr w:type="spellStart"/>
@@ -1139,6 +1854,208 @@
           <w:lang w:val="en-US"/>
         </w:rPr>
         <w:t xml:space="preserve"> Proceedings of the International Conference on Mechanical Engineering. Dhaka, 2011.</w:t>
+      </w:r>
+    </w:p>
+    <w:p>
+      <w:pPr>
+        <w:rPr>
+          <w:rFonts w:ascii="Times New Roman" w:hAnsi="Times New Roman" w:cs="Times New Roman"/>
+          <w:sz w:val="24"/>
+          <w:szCs w:val="24"/>
+          <w:lang w:val="en-US"/>
+        </w:rPr>
+      </w:pPr>
+      <w:r>
+        <w:rPr>
+          <w:rFonts w:ascii="Times New Roman" w:hAnsi="Times New Roman" w:cs="Times New Roman"/>
+          <w:sz w:val="24"/>
+          <w:szCs w:val="24"/>
+          <w:lang w:val="en-US"/>
+        </w:rPr>
+        <w:t xml:space="preserve">[6] </w:t>
+      </w:r>
+      <w:proofErr w:type="spellStart"/>
+      <w:r>
+        <w:rPr>
+          <w:rFonts w:ascii="Times New Roman" w:hAnsi="Times New Roman" w:cs="Times New Roman"/>
+          <w:sz w:val="24"/>
+          <w:szCs w:val="24"/>
+          <w:lang w:val="en-US"/>
+        </w:rPr>
+        <w:t>Hamerly</w:t>
+      </w:r>
+      <w:proofErr w:type="spellEnd"/>
+      <w:r>
+        <w:rPr>
+          <w:rFonts w:ascii="Times New Roman" w:hAnsi="Times New Roman" w:cs="Times New Roman"/>
+          <w:sz w:val="24"/>
+          <w:szCs w:val="24"/>
+          <w:lang w:val="en-US"/>
+        </w:rPr>
+        <w:t xml:space="preserve"> G., </w:t>
+      </w:r>
+      <w:proofErr w:type="spellStart"/>
+      <w:r>
+        <w:rPr>
+          <w:rFonts w:ascii="Times New Roman" w:hAnsi="Times New Roman" w:cs="Times New Roman"/>
+          <w:sz w:val="24"/>
+          <w:szCs w:val="24"/>
+          <w:lang w:val="en-US"/>
+        </w:rPr>
+        <w:t>Elkan</w:t>
+      </w:r>
+      <w:proofErr w:type="spellEnd"/>
+      <w:r>
+        <w:rPr>
+          <w:rFonts w:ascii="Times New Roman" w:hAnsi="Times New Roman" w:cs="Times New Roman"/>
+          <w:sz w:val="24"/>
+          <w:szCs w:val="24"/>
+          <w:lang w:val="en-US"/>
+        </w:rPr>
+        <w:t xml:space="preserve"> C.</w:t>
+      </w:r>
+      <w:r>
+        <w:rPr>
+          <w:lang w:val="en-US"/>
+        </w:rPr>
+        <w:t xml:space="preserve"> </w:t>
+      </w:r>
+      <w:r>
+        <w:rPr>
+          <w:rFonts w:ascii="Times New Roman" w:hAnsi="Times New Roman" w:cs="Times New Roman"/>
+          <w:i/>
+          <w:sz w:val="24"/>
+          <w:szCs w:val="24"/>
+          <w:lang w:val="en-US"/>
+        </w:rPr>
+        <w:t>Learning the k in k-means.</w:t>
+      </w:r>
+      <w:r>
+        <w:rPr>
+          <w:rFonts w:ascii="Times New Roman" w:hAnsi="Times New Roman" w:cs="Times New Roman"/>
+          <w:sz w:val="24"/>
+          <w:szCs w:val="24"/>
+          <w:lang w:val="en-US"/>
+        </w:rPr>
+        <w:t xml:space="preserve"> </w:t>
+      </w:r>
+      <w:r>
+        <w:rPr>
+          <w:rFonts w:ascii="Times New Roman" w:hAnsi="Times New Roman" w:cs="Times New Roman"/>
+          <w:sz w:val="24"/>
+          <w:szCs w:val="24"/>
+          <w:lang w:val="en-US"/>
+        </w:rPr>
+        <w:t>Procee</w:t>
+      </w:r>
+      <w:r>
+        <w:rPr>
+          <w:rFonts w:ascii="Times New Roman" w:hAnsi="Times New Roman" w:cs="Times New Roman"/>
+          <w:sz w:val="24"/>
+          <w:szCs w:val="24"/>
+          <w:lang w:val="en-US"/>
+        </w:rPr>
+        <w:t>dings of the 17</w:t>
+      </w:r>
+      <w:r>
+        <w:rPr>
+          <w:rFonts w:ascii="Times New Roman" w:hAnsi="Times New Roman" w:cs="Times New Roman"/>
+          <w:sz w:val="24"/>
+          <w:szCs w:val="24"/>
+          <w:vertAlign w:val="superscript"/>
+          <w:lang w:val="en-US"/>
+        </w:rPr>
+        <w:t>th</w:t>
+      </w:r>
+      <w:r>
+        <w:rPr>
+          <w:rFonts w:ascii="Times New Roman" w:hAnsi="Times New Roman" w:cs="Times New Roman"/>
+          <w:sz w:val="24"/>
+          <w:szCs w:val="24"/>
+          <w:lang w:val="en-US"/>
+        </w:rPr>
+        <w:t xml:space="preserve"> annual </w:t>
+      </w:r>
+      <w:r>
+        <w:rPr>
+          <w:rFonts w:ascii="Times New Roman" w:hAnsi="Times New Roman" w:cs="Times New Roman"/>
+          <w:sz w:val="24"/>
+          <w:szCs w:val="24"/>
+          <w:lang w:val="en-US"/>
+        </w:rPr>
+        <w:t xml:space="preserve">conference on neural information </w:t>
+      </w:r>
+      <w:r>
+        <w:rPr>
+          <w:rFonts w:ascii="Times New Roman" w:hAnsi="Times New Roman" w:cs="Times New Roman"/>
+          <w:sz w:val="24"/>
+          <w:szCs w:val="24"/>
+          <w:lang w:val="en-US"/>
+        </w:rPr>
+        <w:t xml:space="preserve">processing systems (NIPS). Vancouver, 2003, s 281–288. </w:t>
+      </w:r>
+    </w:p>
+    <w:p>
+      <w:pPr>
+        <w:rPr>
+          <w:rFonts w:ascii="Times New Roman" w:hAnsi="Times New Roman" w:cs="Times New Roman"/>
+          <w:sz w:val="24"/>
+          <w:szCs w:val="24"/>
+        </w:rPr>
+      </w:pPr>
+      <w:r>
+        <w:rPr>
+          <w:rFonts w:ascii="Times New Roman" w:hAnsi="Times New Roman" w:cs="Times New Roman"/>
+          <w:sz w:val="24"/>
+          <w:szCs w:val="24"/>
+        </w:rPr>
+        <w:t xml:space="preserve">[7] Batko T., Jaśkiewicz T. </w:t>
+      </w:r>
+      <w:r>
+        <w:rPr>
+          <w:rFonts w:ascii="Times New Roman" w:hAnsi="Times New Roman" w:cs="Times New Roman"/>
+          <w:i/>
+          <w:sz w:val="24"/>
+          <w:szCs w:val="24"/>
+        </w:rPr>
+        <w:t xml:space="preserve">Moduł obliczeniowy </w:t>
+      </w:r>
+      <w:proofErr w:type="spellStart"/>
+      <w:r>
+        <w:rPr>
+          <w:rFonts w:ascii="Times New Roman" w:hAnsi="Times New Roman" w:cs="Times New Roman"/>
+          <w:i/>
+          <w:sz w:val="24"/>
+          <w:szCs w:val="24"/>
+        </w:rPr>
+        <w:t>QRS_</w:t>
+      </w:r>
+      <w:r>
+        <w:rPr>
+          <w:rFonts w:ascii="Times New Roman" w:hAnsi="Times New Roman" w:cs="Times New Roman"/>
+          <w:i/>
+          <w:sz w:val="24"/>
+          <w:szCs w:val="24"/>
+        </w:rPr>
+        <w:t>CLASS</w:t>
+      </w:r>
+      <w:proofErr w:type="spellEnd"/>
+      <w:r>
+        <w:rPr>
+          <w:rFonts w:ascii="Times New Roman" w:hAnsi="Times New Roman" w:cs="Times New Roman"/>
+          <w:i/>
+          <w:sz w:val="24"/>
+          <w:szCs w:val="24"/>
+        </w:rPr>
+        <w:t>.</w:t>
+      </w:r>
+      <w:r>
+        <w:rPr>
+          <w:rFonts w:ascii="Times New Roman" w:hAnsi="Times New Roman" w:cs="Times New Roman"/>
+          <w:sz w:val="24"/>
+          <w:szCs w:val="24"/>
+        </w:rPr>
+        <w:t xml:space="preserve"> Projekt z przedmiotu „Elektroniczne systemy diagnostyki medycznej i terapii”.  Katedra Automatyki i Inżynierii Biomedycznej AGH. Kraków, 2013.</w:t>
       </w:r>
     </w:p>
     <w:sectPr>
@@ -1154,6 +2071,119 @@
 <file path=word/numbering.xml><?xml version="1.0" encoding="utf-8"?>
 <w:numbering xmlns:ve="http://schemas.openxmlformats.org/markup-compatibility/2006" xmlns:o="urn:schemas-microsoft-com:office:office" xmlns:r="http://schemas.openxmlformats.org/officeDocument/2006/relationships" xmlns:m="http://schemas.openxmlformats.org/officeDocument/2006/math" xmlns:v="urn:schemas-microsoft-com:vml" xmlns:wp="http://schemas.openxmlformats.org/drawingml/2006/wordprocessingDrawing" xmlns:w10="urn:schemas-microsoft-com:office:word" xmlns:w="http://schemas.openxmlformats.org/wordprocessingml/2006/main" xmlns:wne="http://schemas.microsoft.com/office/word/2006/wordml">
   <w:abstractNum w:abstractNumId="0">
+    <w:nsid w:val="0EB3114E"/>
+    <w:multiLevelType w:val="hybridMultilevel"/>
+    <w:tmpl w:val="4630333A"/>
+    <w:lvl w:ilvl="0" w:tplc="04150001">
+      <w:start w:val="1"/>
+      <w:numFmt w:val="bullet"/>
+      <w:lvlText w:val=""/>
+      <w:lvlJc w:val="left"/>
+      <w:pPr>
+        <w:ind w:left="1080" w:hanging="360"/>
+      </w:pPr>
+      <w:rPr>
+        <w:rFonts w:ascii="Symbol" w:hAnsi="Symbol" w:hint="default"/>
+      </w:rPr>
+    </w:lvl>
+    <w:lvl w:ilvl="1" w:tplc="04150003" w:tentative="1">
+      <w:start w:val="1"/>
+      <w:numFmt w:val="bullet"/>
+      <w:lvlText w:val="o"/>
+      <w:lvlJc w:val="left"/>
+      <w:pPr>
+        <w:ind w:left="1800" w:hanging="360"/>
+      </w:pPr>
+      <w:rPr>
+        <w:rFonts w:ascii="Courier New" w:hAnsi="Courier New" w:cs="Courier New" w:hint="default"/>
+      </w:rPr>
+    </w:lvl>
+    <w:lvl w:ilvl="2" w:tplc="04150005" w:tentative="1">
+      <w:start w:val="1"/>
+      <w:numFmt w:val="bullet"/>
+      <w:lvlText w:val=""/>
+      <w:lvlJc w:val="left"/>
+      <w:pPr>
+        <w:ind w:left="2520" w:hanging="360"/>
+      </w:pPr>
+      <w:rPr>
+        <w:rFonts w:ascii="Wingdings" w:hAnsi="Wingdings" w:hint="default"/>
+      </w:rPr>
+    </w:lvl>
+    <w:lvl w:ilvl="3" w:tplc="04150001" w:tentative="1">
+      <w:start w:val="1"/>
+      <w:numFmt w:val="bullet"/>
+      <w:lvlText w:val=""/>
+      <w:lvlJc w:val="left"/>
+      <w:pPr>
+        <w:ind w:left="3240" w:hanging="360"/>
+      </w:pPr>
+      <w:rPr>
+        <w:rFonts w:ascii="Symbol" w:hAnsi="Symbol" w:hint="default"/>
+      </w:rPr>
+    </w:lvl>
+    <w:lvl w:ilvl="4" w:tplc="04150003" w:tentative="1">
+      <w:start w:val="1"/>
+      <w:numFmt w:val="bullet"/>
+      <w:lvlText w:val="o"/>
+      <w:lvlJc w:val="left"/>
+      <w:pPr>
+        <w:ind w:left="3960" w:hanging="360"/>
+      </w:pPr>
+      <w:rPr>
+        <w:rFonts w:ascii="Courier New" w:hAnsi="Courier New" w:cs="Courier New" w:hint="default"/>
+      </w:rPr>
+    </w:lvl>
+    <w:lvl w:ilvl="5" w:tplc="04150005" w:tentative="1">
+      <w:start w:val="1"/>
+      <w:numFmt w:val="bullet"/>
+      <w:lvlText w:val=""/>
+      <w:lvlJc w:val="left"/>
+      <w:pPr>
+        <w:ind w:left="4680" w:hanging="360"/>
+      </w:pPr>
+      <w:rPr>
+        <w:rFonts w:ascii="Wingdings" w:hAnsi="Wingdings" w:hint="default"/>
+      </w:rPr>
+    </w:lvl>
+    <w:lvl w:ilvl="6" w:tplc="04150001" w:tentative="1">
+      <w:start w:val="1"/>
+      <w:numFmt w:val="bullet"/>
+      <w:lvlText w:val=""/>
+      <w:lvlJc w:val="left"/>
+      <w:pPr>
+        <w:ind w:left="5400" w:hanging="360"/>
+      </w:pPr>
+      <w:rPr>
+        <w:rFonts w:ascii="Symbol" w:hAnsi="Symbol" w:hint="default"/>
+      </w:rPr>
+    </w:lvl>
+    <w:lvl w:ilvl="7" w:tplc="04150003" w:tentative="1">
+      <w:start w:val="1"/>
+      <w:numFmt w:val="bullet"/>
+      <w:lvlText w:val="o"/>
+      <w:lvlJc w:val="left"/>
+      <w:pPr>
+        <w:ind w:left="6120" w:hanging="360"/>
+      </w:pPr>
+      <w:rPr>
+        <w:rFonts w:ascii="Courier New" w:hAnsi="Courier New" w:cs="Courier New" w:hint="default"/>
+      </w:rPr>
+    </w:lvl>
+    <w:lvl w:ilvl="8" w:tplc="04150005" w:tentative="1">
+      <w:start w:val="1"/>
+      <w:numFmt w:val="bullet"/>
+      <w:lvlText w:val=""/>
+      <w:lvlJc w:val="left"/>
+      <w:pPr>
+        <w:ind w:left="6840" w:hanging="360"/>
+      </w:pPr>
+      <w:rPr>
+        <w:rFonts w:ascii="Wingdings" w:hAnsi="Wingdings" w:hint="default"/>
+      </w:rPr>
+    </w:lvl>
+  </w:abstractNum>
+  <w:abstractNum w:abstractNumId="1">
     <w:nsid w:val="4AB263C2"/>
     <w:multiLevelType w:val="hybridMultilevel"/>
     <w:tmpl w:val="3286CF30"/>
@@ -1242,10 +2272,10 @@
       </w:pPr>
     </w:lvl>
   </w:abstractNum>
-  <w:abstractNum w:abstractNumId="1">
+  <w:abstractNum w:abstractNumId="2">
     <w:nsid w:val="66BA3C0C"/>
     <w:multiLevelType w:val="hybridMultilevel"/>
-    <w:tmpl w:val="A4586396"/>
+    <w:tmpl w:val="3D0429F0"/>
     <w:lvl w:ilvl="0" w:tplc="04150001">
       <w:start w:val="1"/>
       <w:numFmt w:val="bullet"/>
@@ -1356,10 +2386,13 @@
     </w:lvl>
   </w:abstractNum>
   <w:num w:numId="1">
-    <w:abstractNumId w:val="0"/>
+    <w:abstractNumId w:val="1"/>
   </w:num>
   <w:num w:numId="2">
-    <w:abstractNumId w:val="1"/>
+    <w:abstractNumId w:val="2"/>
+  </w:num>
+  <w:num w:numId="3">
+    <w:abstractNumId w:val="0"/>
   </w:num>
 </w:numbering>
 </file>

</xml_diff>

<commit_message>
raport - wersja robocza (bez diagramow)
</commit_message>
<xml_diff>
--- a/Raport QRS_CLASS.docx
+++ b/Raport QRS_CLASS.docx
@@ -2,6 +2,369 @@
 <file path=word/document.xml><?xml version="1.0" encoding="utf-8"?>
 <w:document xmlns:ve="http://schemas.openxmlformats.org/markup-compatibility/2006" xmlns:o="urn:schemas-microsoft-com:office:office" xmlns:r="http://schemas.openxmlformats.org/officeDocument/2006/relationships" xmlns:m="http://schemas.openxmlformats.org/officeDocument/2006/math" xmlns:v="urn:schemas-microsoft-com:vml" xmlns:wp="http://schemas.openxmlformats.org/drawingml/2006/wordprocessingDrawing" xmlns:w10="urn:schemas-microsoft-com:office:word" xmlns:w="http://schemas.openxmlformats.org/wordprocessingml/2006/main" xmlns:wne="http://schemas.microsoft.com/office/word/2006/wordml">
   <w:body>
+    <w:p>
+      <w:pPr>
+        <w:jc w:val="center"/>
+        <w:rPr>
+          <w:rFonts w:ascii="Times New Roman" w:hAnsi="Times New Roman" w:cs="Times New Roman"/>
+          <w:b/>
+          <w:sz w:val="28"/>
+          <w:szCs w:val="24"/>
+        </w:rPr>
+      </w:pPr>
+      <w:r>
+        <w:rPr>
+          <w:rFonts w:ascii="Times New Roman" w:hAnsi="Times New Roman" w:cs="Times New Roman"/>
+          <w:b/>
+          <w:sz w:val="28"/>
+          <w:szCs w:val="24"/>
+        </w:rPr>
+        <w:t>Akademia Górniczo-Hutnicza</w:t>
+      </w:r>
+    </w:p>
+    <w:p>
+      <w:pPr>
+        <w:jc w:val="center"/>
+        <w:rPr>
+          <w:rFonts w:ascii="Times New Roman" w:hAnsi="Times New Roman" w:cs="Times New Roman"/>
+          <w:b/>
+          <w:sz w:val="28"/>
+          <w:szCs w:val="24"/>
+        </w:rPr>
+      </w:pPr>
+      <w:r>
+        <w:rPr>
+          <w:rFonts w:ascii="Times New Roman" w:hAnsi="Times New Roman" w:cs="Times New Roman"/>
+          <w:b/>
+          <w:sz w:val="28"/>
+          <w:szCs w:val="24"/>
+        </w:rPr>
+        <w:t>im. Stanisława Staszica w Krakowie</w:t>
+      </w:r>
+    </w:p>
+    <w:p>
+      <w:pPr>
+        <w:jc w:val="center"/>
+        <w:rPr>
+          <w:rFonts w:ascii="Times New Roman" w:hAnsi="Times New Roman" w:cs="Times New Roman"/>
+          <w:sz w:val="28"/>
+          <w:szCs w:val="24"/>
+        </w:rPr>
+      </w:pPr>
+      <w:r>
+        <w:rPr>
+          <w:rFonts w:ascii="Times New Roman" w:hAnsi="Times New Roman" w:cs="Times New Roman"/>
+          <w:sz w:val="28"/>
+          <w:szCs w:val="24"/>
+        </w:rPr>
+        <w:t>Wydział Elektrotechniki, Automatyki, Informatyki i Inżynierii Biomedycznej</w:t>
+      </w:r>
+    </w:p>
+    <w:p>
+      <w:pPr>
+        <w:jc w:val="center"/>
+        <w:rPr>
+          <w:rFonts w:ascii="Times New Roman" w:hAnsi="Times New Roman" w:cs="Times New Roman"/>
+          <w:sz w:val="28"/>
+          <w:szCs w:val="24"/>
+        </w:rPr>
+      </w:pPr>
+      <w:r>
+        <w:rPr>
+          <w:rFonts w:ascii="Times New Roman" w:hAnsi="Times New Roman" w:cs="Times New Roman"/>
+          <w:sz w:val="28"/>
+          <w:szCs w:val="24"/>
+        </w:rPr>
+        <w:t>Katedra Automatyki i Inżynierii Biomedycznej</w:t>
+      </w:r>
+    </w:p>
+    <w:p>
+      <w:pPr>
+        <w:jc w:val="center"/>
+        <w:rPr>
+          <w:rFonts w:ascii="Times New Roman" w:hAnsi="Times New Roman" w:cs="Times New Roman"/>
+          <w:sz w:val="28"/>
+          <w:szCs w:val="24"/>
+        </w:rPr>
+      </w:pPr>
+    </w:p>
+    <w:p>
+      <w:pPr>
+        <w:jc w:val="center"/>
+        <w:rPr>
+          <w:rFonts w:ascii="Times New Roman" w:hAnsi="Times New Roman" w:cs="Times New Roman"/>
+          <w:sz w:val="28"/>
+          <w:szCs w:val="24"/>
+        </w:rPr>
+      </w:pPr>
+    </w:p>
+    <w:p>
+      <w:pPr>
+        <w:jc w:val="center"/>
+        <w:rPr>
+          <w:rFonts w:ascii="Times New Roman" w:hAnsi="Times New Roman" w:cs="Times New Roman"/>
+          <w:sz w:val="28"/>
+          <w:szCs w:val="24"/>
+        </w:rPr>
+      </w:pPr>
+    </w:p>
+    <w:p>
+      <w:pPr>
+        <w:jc w:val="center"/>
+        <w:rPr>
+          <w:rFonts w:ascii="Times New Roman" w:hAnsi="Times New Roman" w:cs="Times New Roman"/>
+          <w:sz w:val="28"/>
+          <w:szCs w:val="24"/>
+        </w:rPr>
+      </w:pPr>
+    </w:p>
+    <w:p>
+      <w:pPr>
+        <w:jc w:val="center"/>
+        <w:rPr>
+          <w:rFonts w:ascii="Times New Roman" w:hAnsi="Times New Roman" w:cs="Times New Roman"/>
+          <w:sz w:val="28"/>
+          <w:szCs w:val="24"/>
+        </w:rPr>
+      </w:pPr>
+    </w:p>
+    <w:p>
+      <w:pPr>
+        <w:jc w:val="center"/>
+        <w:rPr>
+          <w:rFonts w:ascii="Times New Roman" w:hAnsi="Times New Roman" w:cs="Times New Roman"/>
+          <w:sz w:val="28"/>
+          <w:szCs w:val="24"/>
+        </w:rPr>
+      </w:pPr>
+    </w:p>
+    <w:p>
+      <w:pPr>
+        <w:jc w:val="center"/>
+        <w:rPr>
+          <w:rFonts w:ascii="Times New Roman" w:hAnsi="Times New Roman" w:cs="Times New Roman"/>
+          <w:sz w:val="28"/>
+          <w:szCs w:val="24"/>
+        </w:rPr>
+      </w:pPr>
+    </w:p>
+    <w:p>
+      <w:pPr>
+        <w:jc w:val="center"/>
+        <w:rPr>
+          <w:rFonts w:ascii="Times New Roman" w:hAnsi="Times New Roman" w:cs="Times New Roman"/>
+          <w:sz w:val="28"/>
+          <w:szCs w:val="24"/>
+        </w:rPr>
+      </w:pPr>
+    </w:p>
+    <w:p>
+      <w:pPr>
+        <w:jc w:val="center"/>
+        <w:rPr>
+          <w:rFonts w:ascii="Times New Roman" w:hAnsi="Times New Roman" w:cs="Times New Roman"/>
+          <w:sz w:val="28"/>
+          <w:szCs w:val="24"/>
+        </w:rPr>
+      </w:pPr>
+    </w:p>
+    <w:p>
+      <w:pPr>
+        <w:jc w:val="center"/>
+        <w:rPr>
+          <w:rFonts w:ascii="Times New Roman" w:hAnsi="Times New Roman" w:cs="Times New Roman"/>
+          <w:sz w:val="28"/>
+          <w:szCs w:val="24"/>
+        </w:rPr>
+      </w:pPr>
+      <w:r>
+        <w:rPr>
+          <w:rFonts w:ascii="Times New Roman" w:hAnsi="Times New Roman" w:cs="Times New Roman"/>
+          <w:sz w:val="28"/>
+          <w:szCs w:val="24"/>
+        </w:rPr>
+        <w:t>Elektroniczne systemy diagnostyki medycznej i terapii</w:t>
+      </w:r>
+    </w:p>
+    <w:p>
+      <w:pPr>
+        <w:jc w:val="center"/>
+        <w:rPr>
+          <w:rFonts w:ascii="Times New Roman" w:hAnsi="Times New Roman" w:cs="Times New Roman"/>
+          <w:sz w:val="28"/>
+          <w:szCs w:val="24"/>
+        </w:rPr>
+      </w:pPr>
+      <w:r>
+        <w:rPr>
+          <w:rFonts w:ascii="Times New Roman" w:hAnsi="Times New Roman" w:cs="Times New Roman"/>
+          <w:sz w:val="28"/>
+          <w:szCs w:val="24"/>
+        </w:rPr>
+        <w:t xml:space="preserve">Moduł </w:t>
+      </w:r>
+      <w:proofErr w:type="spellStart"/>
+      <w:r>
+        <w:rPr>
+          <w:rFonts w:ascii="Times New Roman" w:hAnsi="Times New Roman" w:cs="Times New Roman"/>
+          <w:b/>
+          <w:sz w:val="28"/>
+          <w:szCs w:val="24"/>
+        </w:rPr>
+        <w:t>QRS_CLASS</w:t>
+      </w:r>
+      <w:proofErr w:type="spellEnd"/>
+    </w:p>
+    <w:p>
+      <w:pPr>
+        <w:jc w:val="center"/>
+        <w:rPr>
+          <w:rFonts w:ascii="Times New Roman" w:hAnsi="Times New Roman" w:cs="Times New Roman"/>
+          <w:sz w:val="28"/>
+          <w:szCs w:val="24"/>
+        </w:rPr>
+      </w:pPr>
+    </w:p>
+    <w:p>
+      <w:pPr>
+        <w:rPr>
+          <w:rFonts w:ascii="Times New Roman" w:hAnsi="Times New Roman" w:cs="Times New Roman"/>
+          <w:sz w:val="28"/>
+          <w:szCs w:val="24"/>
+        </w:rPr>
+      </w:pPr>
+      <w:r>
+        <w:rPr>
+          <w:rFonts w:ascii="Times New Roman" w:hAnsi="Times New Roman" w:cs="Times New Roman"/>
+          <w:sz w:val="28"/>
+          <w:szCs w:val="24"/>
+        </w:rPr>
+        <w:t>Autorzy:</w:t>
+      </w:r>
+    </w:p>
+    <w:p>
+      <w:pPr>
+        <w:rPr>
+          <w:rFonts w:ascii="Times New Roman" w:hAnsi="Times New Roman" w:cs="Times New Roman"/>
+          <w:sz w:val="28"/>
+          <w:szCs w:val="24"/>
+        </w:rPr>
+      </w:pPr>
+      <w:r>
+        <w:rPr>
+          <w:rFonts w:ascii="Times New Roman" w:hAnsi="Times New Roman" w:cs="Times New Roman"/>
+          <w:sz w:val="28"/>
+          <w:szCs w:val="24"/>
+        </w:rPr>
+        <w:t>Wojciech Urbańczyk</w:t>
+      </w:r>
+    </w:p>
+    <w:p>
+      <w:pPr>
+        <w:rPr>
+          <w:rFonts w:ascii="Times New Roman" w:hAnsi="Times New Roman" w:cs="Times New Roman"/>
+          <w:sz w:val="28"/>
+          <w:szCs w:val="24"/>
+        </w:rPr>
+      </w:pPr>
+      <w:r>
+        <w:rPr>
+          <w:rFonts w:ascii="Times New Roman" w:hAnsi="Times New Roman" w:cs="Times New Roman"/>
+          <w:sz w:val="28"/>
+          <w:szCs w:val="24"/>
+        </w:rPr>
+        <w:t>Piotr Wiśniewski</w:t>
+      </w:r>
+    </w:p>
+    <w:p>
+      <w:pPr>
+        <w:rPr>
+          <w:rFonts w:ascii="Times New Roman" w:hAnsi="Times New Roman" w:cs="Times New Roman"/>
+          <w:sz w:val="28"/>
+          <w:szCs w:val="24"/>
+        </w:rPr>
+      </w:pPr>
+    </w:p>
+    <w:p>
+      <w:pPr>
+        <w:rPr>
+          <w:rFonts w:ascii="Times New Roman" w:hAnsi="Times New Roman" w:cs="Times New Roman"/>
+          <w:sz w:val="28"/>
+          <w:szCs w:val="24"/>
+        </w:rPr>
+      </w:pPr>
+      <w:r>
+        <w:rPr>
+          <w:rFonts w:ascii="Times New Roman" w:hAnsi="Times New Roman" w:cs="Times New Roman"/>
+          <w:sz w:val="28"/>
+          <w:szCs w:val="24"/>
+        </w:rPr>
+        <w:t>Opiekun projektu:</w:t>
+      </w:r>
+    </w:p>
+    <w:p>
+      <w:pPr>
+        <w:rPr>
+          <w:rFonts w:ascii="Times New Roman" w:hAnsi="Times New Roman" w:cs="Times New Roman"/>
+          <w:sz w:val="28"/>
+          <w:szCs w:val="24"/>
+        </w:rPr>
+      </w:pPr>
+      <w:r>
+        <w:rPr>
+          <w:rFonts w:ascii="Times New Roman" w:hAnsi="Times New Roman" w:cs="Times New Roman"/>
+          <w:sz w:val="28"/>
+          <w:szCs w:val="24"/>
+        </w:rPr>
+        <w:t>mgr inż. Tomasz Pięciak</w:t>
+      </w:r>
+    </w:p>
+    <w:p>
+      <w:pPr>
+        <w:rPr>
+          <w:rFonts w:ascii="Times New Roman" w:hAnsi="Times New Roman" w:cs="Times New Roman"/>
+          <w:sz w:val="28"/>
+          <w:szCs w:val="24"/>
+        </w:rPr>
+      </w:pPr>
+    </w:p>
+    <w:p>
+      <w:pPr>
+        <w:jc w:val="center"/>
+        <w:rPr>
+          <w:rFonts w:ascii="Times New Roman" w:hAnsi="Times New Roman" w:cs="Times New Roman"/>
+          <w:sz w:val="28"/>
+          <w:szCs w:val="24"/>
+        </w:rPr>
+      </w:pPr>
+      <w:r>
+        <w:rPr>
+          <w:rFonts w:ascii="Times New Roman" w:hAnsi="Times New Roman" w:cs="Times New Roman"/>
+          <w:sz w:val="28"/>
+          <w:szCs w:val="24"/>
+        </w:rPr>
+        <w:t>Kraków, styczeń 2014</w:t>
+      </w:r>
+    </w:p>
+    <w:p>
+      <w:pPr>
+        <w:rPr>
+          <w:rFonts w:ascii="Times New Roman" w:hAnsi="Times New Roman" w:cs="Times New Roman"/>
+          <w:sz w:val="28"/>
+          <w:szCs w:val="24"/>
+        </w:rPr>
+      </w:pPr>
+      <w:r>
+        <w:rPr>
+          <w:rFonts w:ascii="Times New Roman" w:hAnsi="Times New Roman" w:cs="Times New Roman"/>
+          <w:b/>
+          <w:sz w:val="28"/>
+          <w:szCs w:val="24"/>
+        </w:rPr>
+        <w:lastRenderedPageBreak/>
+        <w:t>Spis treści</w:t>
+      </w:r>
+    </w:p>
     <w:p>
       <w:pPr>
         <w:pStyle w:val="Akapitzlist"/>
@@ -9,6 +372,761 @@
           <w:ilvl w:val="0"/>
           <w:numId w:val="1"/>
         </w:numPr>
+        <w:spacing w:line="360" w:lineRule="auto"/>
+        <w:ind w:left="714" w:hanging="357"/>
+        <w:rPr>
+          <w:rFonts w:ascii="Times New Roman" w:hAnsi="Times New Roman" w:cs="Times New Roman"/>
+          <w:sz w:val="28"/>
+          <w:szCs w:val="24"/>
+        </w:rPr>
+      </w:pPr>
+      <w:r>
+        <w:rPr>
+          <w:rFonts w:ascii="Times New Roman" w:hAnsi="Times New Roman" w:cs="Times New Roman"/>
+          <w:sz w:val="28"/>
+          <w:szCs w:val="24"/>
+        </w:rPr>
+        <w:t>Wstęp</w:t>
+      </w:r>
+      <w:r>
+        <w:rPr>
+          <w:rFonts w:ascii="Times New Roman" w:hAnsi="Times New Roman" w:cs="Times New Roman"/>
+          <w:sz w:val="28"/>
+          <w:szCs w:val="24"/>
+        </w:rPr>
+        <w:tab/>
+      </w:r>
+      <w:r>
+        <w:rPr>
+          <w:rFonts w:ascii="Times New Roman" w:hAnsi="Times New Roman" w:cs="Times New Roman"/>
+          <w:sz w:val="28"/>
+          <w:szCs w:val="24"/>
+        </w:rPr>
+        <w:tab/>
+      </w:r>
+      <w:r>
+        <w:rPr>
+          <w:rFonts w:ascii="Times New Roman" w:hAnsi="Times New Roman" w:cs="Times New Roman"/>
+          <w:sz w:val="28"/>
+          <w:szCs w:val="24"/>
+        </w:rPr>
+        <w:tab/>
+      </w:r>
+      <w:r>
+        <w:rPr>
+          <w:rFonts w:ascii="Times New Roman" w:hAnsi="Times New Roman" w:cs="Times New Roman"/>
+          <w:sz w:val="28"/>
+          <w:szCs w:val="24"/>
+        </w:rPr>
+        <w:tab/>
+      </w:r>
+      <w:r>
+        <w:rPr>
+          <w:rFonts w:ascii="Times New Roman" w:hAnsi="Times New Roman" w:cs="Times New Roman"/>
+          <w:sz w:val="28"/>
+          <w:szCs w:val="24"/>
+        </w:rPr>
+        <w:tab/>
+      </w:r>
+      <w:r>
+        <w:rPr>
+          <w:rFonts w:ascii="Times New Roman" w:hAnsi="Times New Roman" w:cs="Times New Roman"/>
+          <w:sz w:val="28"/>
+          <w:szCs w:val="24"/>
+        </w:rPr>
+        <w:tab/>
+      </w:r>
+      <w:r>
+        <w:rPr>
+          <w:rFonts w:ascii="Times New Roman" w:hAnsi="Times New Roman" w:cs="Times New Roman"/>
+          <w:sz w:val="28"/>
+          <w:szCs w:val="24"/>
+        </w:rPr>
+        <w:tab/>
+      </w:r>
+      <w:r>
+        <w:rPr>
+          <w:rFonts w:ascii="Times New Roman" w:hAnsi="Times New Roman" w:cs="Times New Roman"/>
+          <w:sz w:val="28"/>
+          <w:szCs w:val="24"/>
+        </w:rPr>
+        <w:tab/>
+      </w:r>
+      <w:r>
+        <w:rPr>
+          <w:rFonts w:ascii="Times New Roman" w:hAnsi="Times New Roman" w:cs="Times New Roman"/>
+          <w:sz w:val="28"/>
+          <w:szCs w:val="24"/>
+        </w:rPr>
+        <w:tab/>
+      </w:r>
+      <w:r>
+        <w:rPr>
+          <w:rFonts w:ascii="Times New Roman" w:hAnsi="Times New Roman" w:cs="Times New Roman"/>
+          <w:sz w:val="28"/>
+          <w:szCs w:val="24"/>
+        </w:rPr>
+        <w:tab/>
+        <w:t>3</w:t>
+      </w:r>
+    </w:p>
+    <w:p>
+      <w:pPr>
+        <w:pStyle w:val="Akapitzlist"/>
+        <w:numPr>
+          <w:ilvl w:val="0"/>
+          <w:numId w:val="1"/>
+        </w:numPr>
+        <w:spacing w:line="360" w:lineRule="auto"/>
+        <w:ind w:left="714" w:hanging="357"/>
+        <w:rPr>
+          <w:rFonts w:ascii="Times New Roman" w:hAnsi="Times New Roman" w:cs="Times New Roman"/>
+          <w:sz w:val="28"/>
+          <w:szCs w:val="24"/>
+        </w:rPr>
+      </w:pPr>
+      <w:r>
+        <w:rPr>
+          <w:rFonts w:ascii="Times New Roman" w:hAnsi="Times New Roman" w:cs="Times New Roman"/>
+          <w:sz w:val="28"/>
+          <w:szCs w:val="24"/>
+        </w:rPr>
+        <w:t>Wykorzystany algorytm</w:t>
+      </w:r>
+      <w:r>
+        <w:rPr>
+          <w:rFonts w:ascii="Times New Roman" w:hAnsi="Times New Roman" w:cs="Times New Roman"/>
+          <w:sz w:val="28"/>
+          <w:szCs w:val="24"/>
+        </w:rPr>
+        <w:tab/>
+      </w:r>
+      <w:r>
+        <w:rPr>
+          <w:rFonts w:ascii="Times New Roman" w:hAnsi="Times New Roman" w:cs="Times New Roman"/>
+          <w:sz w:val="28"/>
+          <w:szCs w:val="24"/>
+        </w:rPr>
+        <w:tab/>
+      </w:r>
+      <w:r>
+        <w:rPr>
+          <w:rFonts w:ascii="Times New Roman" w:hAnsi="Times New Roman" w:cs="Times New Roman"/>
+          <w:sz w:val="28"/>
+          <w:szCs w:val="24"/>
+        </w:rPr>
+        <w:tab/>
+      </w:r>
+      <w:r>
+        <w:rPr>
+          <w:rFonts w:ascii="Times New Roman" w:hAnsi="Times New Roman" w:cs="Times New Roman"/>
+          <w:sz w:val="28"/>
+          <w:szCs w:val="24"/>
+        </w:rPr>
+        <w:tab/>
+      </w:r>
+      <w:r>
+        <w:rPr>
+          <w:rFonts w:ascii="Times New Roman" w:hAnsi="Times New Roman" w:cs="Times New Roman"/>
+          <w:sz w:val="28"/>
+          <w:szCs w:val="24"/>
+        </w:rPr>
+        <w:tab/>
+      </w:r>
+      <w:r>
+        <w:rPr>
+          <w:rFonts w:ascii="Times New Roman" w:hAnsi="Times New Roman" w:cs="Times New Roman"/>
+          <w:sz w:val="28"/>
+          <w:szCs w:val="24"/>
+        </w:rPr>
+        <w:tab/>
+      </w:r>
+      <w:r>
+        <w:rPr>
+          <w:rFonts w:ascii="Times New Roman" w:hAnsi="Times New Roman" w:cs="Times New Roman"/>
+          <w:sz w:val="28"/>
+          <w:szCs w:val="24"/>
+        </w:rPr>
+        <w:tab/>
+      </w:r>
+      <w:r>
+        <w:rPr>
+          <w:rFonts w:ascii="Times New Roman" w:hAnsi="Times New Roman" w:cs="Times New Roman"/>
+          <w:sz w:val="28"/>
+          <w:szCs w:val="24"/>
+        </w:rPr>
+        <w:tab/>
+        <w:t>4</w:t>
+      </w:r>
+    </w:p>
+    <w:p>
+      <w:pPr>
+        <w:pStyle w:val="Akapitzlist"/>
+        <w:numPr>
+          <w:ilvl w:val="0"/>
+          <w:numId w:val="1"/>
+        </w:numPr>
+        <w:spacing w:line="360" w:lineRule="auto"/>
+        <w:ind w:left="714" w:hanging="357"/>
+        <w:rPr>
+          <w:rFonts w:ascii="Times New Roman" w:hAnsi="Times New Roman" w:cs="Times New Roman"/>
+          <w:sz w:val="28"/>
+          <w:szCs w:val="24"/>
+        </w:rPr>
+      </w:pPr>
+      <w:r>
+        <w:rPr>
+          <w:rFonts w:ascii="Times New Roman" w:hAnsi="Times New Roman" w:cs="Times New Roman"/>
+          <w:sz w:val="28"/>
+          <w:szCs w:val="24"/>
+        </w:rPr>
+        <w:t>Implementacja modułu</w:t>
+      </w:r>
+      <w:r>
+        <w:rPr>
+          <w:rFonts w:ascii="Times New Roman" w:hAnsi="Times New Roman" w:cs="Times New Roman"/>
+          <w:sz w:val="28"/>
+          <w:szCs w:val="24"/>
+        </w:rPr>
+        <w:tab/>
+      </w:r>
+      <w:r>
+        <w:rPr>
+          <w:rFonts w:ascii="Times New Roman" w:hAnsi="Times New Roman" w:cs="Times New Roman"/>
+          <w:sz w:val="28"/>
+          <w:szCs w:val="24"/>
+        </w:rPr>
+        <w:tab/>
+      </w:r>
+      <w:r>
+        <w:rPr>
+          <w:rFonts w:ascii="Times New Roman" w:hAnsi="Times New Roman" w:cs="Times New Roman"/>
+          <w:sz w:val="28"/>
+          <w:szCs w:val="24"/>
+        </w:rPr>
+        <w:tab/>
+      </w:r>
+      <w:r>
+        <w:rPr>
+          <w:rFonts w:ascii="Times New Roman" w:hAnsi="Times New Roman" w:cs="Times New Roman"/>
+          <w:sz w:val="28"/>
+          <w:szCs w:val="24"/>
+        </w:rPr>
+        <w:tab/>
+      </w:r>
+      <w:r>
+        <w:rPr>
+          <w:rFonts w:ascii="Times New Roman" w:hAnsi="Times New Roman" w:cs="Times New Roman"/>
+          <w:sz w:val="28"/>
+          <w:szCs w:val="24"/>
+        </w:rPr>
+        <w:tab/>
+      </w:r>
+      <w:r>
+        <w:rPr>
+          <w:rFonts w:ascii="Times New Roman" w:hAnsi="Times New Roman" w:cs="Times New Roman"/>
+          <w:sz w:val="28"/>
+          <w:szCs w:val="24"/>
+        </w:rPr>
+        <w:tab/>
+      </w:r>
+      <w:r>
+        <w:rPr>
+          <w:rFonts w:ascii="Times New Roman" w:hAnsi="Times New Roman" w:cs="Times New Roman"/>
+          <w:sz w:val="28"/>
+          <w:szCs w:val="24"/>
+        </w:rPr>
+        <w:tab/>
+      </w:r>
+      <w:r>
+        <w:rPr>
+          <w:rFonts w:ascii="Times New Roman" w:hAnsi="Times New Roman" w:cs="Times New Roman"/>
+          <w:sz w:val="28"/>
+          <w:szCs w:val="24"/>
+        </w:rPr>
+        <w:tab/>
+        <w:t>6</w:t>
+      </w:r>
+    </w:p>
+    <w:p>
+      <w:pPr>
+        <w:pStyle w:val="Akapitzlist"/>
+        <w:numPr>
+          <w:ilvl w:val="0"/>
+          <w:numId w:val="1"/>
+        </w:numPr>
+        <w:spacing w:line="360" w:lineRule="auto"/>
+        <w:ind w:left="714" w:hanging="357"/>
+        <w:rPr>
+          <w:rFonts w:ascii="Times New Roman" w:hAnsi="Times New Roman" w:cs="Times New Roman"/>
+          <w:sz w:val="28"/>
+          <w:szCs w:val="24"/>
+        </w:rPr>
+      </w:pPr>
+      <w:r>
+        <w:rPr>
+          <w:rFonts w:ascii="Times New Roman" w:hAnsi="Times New Roman" w:cs="Times New Roman"/>
+          <w:sz w:val="28"/>
+          <w:szCs w:val="24"/>
+        </w:rPr>
+        <w:t>Możliwości rozszerzenia</w:t>
+      </w:r>
+      <w:r>
+        <w:rPr>
+          <w:rFonts w:ascii="Times New Roman" w:hAnsi="Times New Roman" w:cs="Times New Roman"/>
+          <w:sz w:val="28"/>
+          <w:szCs w:val="24"/>
+        </w:rPr>
+        <w:tab/>
+      </w:r>
+      <w:r>
+        <w:rPr>
+          <w:rFonts w:ascii="Times New Roman" w:hAnsi="Times New Roman" w:cs="Times New Roman"/>
+          <w:sz w:val="28"/>
+          <w:szCs w:val="24"/>
+        </w:rPr>
+        <w:tab/>
+      </w:r>
+      <w:r>
+        <w:rPr>
+          <w:rFonts w:ascii="Times New Roman" w:hAnsi="Times New Roman" w:cs="Times New Roman"/>
+          <w:sz w:val="28"/>
+          <w:szCs w:val="24"/>
+        </w:rPr>
+        <w:tab/>
+      </w:r>
+      <w:r>
+        <w:rPr>
+          <w:rFonts w:ascii="Times New Roman" w:hAnsi="Times New Roman" w:cs="Times New Roman"/>
+          <w:sz w:val="28"/>
+          <w:szCs w:val="24"/>
+        </w:rPr>
+        <w:tab/>
+      </w:r>
+      <w:r>
+        <w:rPr>
+          <w:rFonts w:ascii="Times New Roman" w:hAnsi="Times New Roman" w:cs="Times New Roman"/>
+          <w:sz w:val="28"/>
+          <w:szCs w:val="24"/>
+        </w:rPr>
+        <w:tab/>
+      </w:r>
+      <w:r>
+        <w:rPr>
+          <w:rFonts w:ascii="Times New Roman" w:hAnsi="Times New Roman" w:cs="Times New Roman"/>
+          <w:sz w:val="28"/>
+          <w:szCs w:val="24"/>
+        </w:rPr>
+        <w:tab/>
+      </w:r>
+      <w:r>
+        <w:rPr>
+          <w:rFonts w:ascii="Times New Roman" w:hAnsi="Times New Roman" w:cs="Times New Roman"/>
+          <w:sz w:val="28"/>
+          <w:szCs w:val="24"/>
+        </w:rPr>
+        <w:tab/>
+      </w:r>
+      <w:r>
+        <w:rPr>
+          <w:rFonts w:ascii="Times New Roman" w:hAnsi="Times New Roman" w:cs="Times New Roman"/>
+          <w:sz w:val="28"/>
+          <w:szCs w:val="24"/>
+        </w:rPr>
+        <w:tab/>
+        <w:t>7</w:t>
+      </w:r>
+    </w:p>
+    <w:p>
+      <w:pPr>
+        <w:pStyle w:val="Akapitzlist"/>
+        <w:numPr>
+          <w:ilvl w:val="0"/>
+          <w:numId w:val="1"/>
+        </w:numPr>
+        <w:spacing w:line="360" w:lineRule="auto"/>
+        <w:ind w:left="714" w:hanging="357"/>
+        <w:rPr>
+          <w:rFonts w:ascii="Times New Roman" w:hAnsi="Times New Roman" w:cs="Times New Roman"/>
+          <w:sz w:val="28"/>
+          <w:szCs w:val="24"/>
+        </w:rPr>
+      </w:pPr>
+      <w:r>
+        <w:rPr>
+          <w:rFonts w:ascii="Times New Roman" w:hAnsi="Times New Roman" w:cs="Times New Roman"/>
+          <w:sz w:val="28"/>
+          <w:szCs w:val="24"/>
+        </w:rPr>
+        <w:t>Wnioski</w:t>
+      </w:r>
+      <w:r>
+        <w:rPr>
+          <w:rFonts w:ascii="Times New Roman" w:hAnsi="Times New Roman" w:cs="Times New Roman"/>
+          <w:sz w:val="28"/>
+          <w:szCs w:val="24"/>
+        </w:rPr>
+        <w:tab/>
+      </w:r>
+      <w:r>
+        <w:rPr>
+          <w:rFonts w:ascii="Times New Roman" w:hAnsi="Times New Roman" w:cs="Times New Roman"/>
+          <w:sz w:val="28"/>
+          <w:szCs w:val="24"/>
+        </w:rPr>
+        <w:tab/>
+      </w:r>
+      <w:r>
+        <w:rPr>
+          <w:rFonts w:ascii="Times New Roman" w:hAnsi="Times New Roman" w:cs="Times New Roman"/>
+          <w:sz w:val="28"/>
+          <w:szCs w:val="24"/>
+        </w:rPr>
+        <w:tab/>
+      </w:r>
+      <w:r>
+        <w:rPr>
+          <w:rFonts w:ascii="Times New Roman" w:hAnsi="Times New Roman" w:cs="Times New Roman"/>
+          <w:sz w:val="28"/>
+          <w:szCs w:val="24"/>
+        </w:rPr>
+        <w:tab/>
+      </w:r>
+      <w:r>
+        <w:rPr>
+          <w:rFonts w:ascii="Times New Roman" w:hAnsi="Times New Roman" w:cs="Times New Roman"/>
+          <w:sz w:val="28"/>
+          <w:szCs w:val="24"/>
+        </w:rPr>
+        <w:tab/>
+      </w:r>
+      <w:r>
+        <w:rPr>
+          <w:rFonts w:ascii="Times New Roman" w:hAnsi="Times New Roman" w:cs="Times New Roman"/>
+          <w:sz w:val="28"/>
+          <w:szCs w:val="24"/>
+        </w:rPr>
+        <w:tab/>
+      </w:r>
+      <w:r>
+        <w:rPr>
+          <w:rFonts w:ascii="Times New Roman" w:hAnsi="Times New Roman" w:cs="Times New Roman"/>
+          <w:sz w:val="28"/>
+          <w:szCs w:val="24"/>
+        </w:rPr>
+        <w:tab/>
+      </w:r>
+      <w:r>
+        <w:rPr>
+          <w:rFonts w:ascii="Times New Roman" w:hAnsi="Times New Roman" w:cs="Times New Roman"/>
+          <w:sz w:val="28"/>
+          <w:szCs w:val="24"/>
+        </w:rPr>
+        <w:tab/>
+      </w:r>
+      <w:r>
+        <w:rPr>
+          <w:rFonts w:ascii="Times New Roman" w:hAnsi="Times New Roman" w:cs="Times New Roman"/>
+          <w:sz w:val="28"/>
+          <w:szCs w:val="24"/>
+        </w:rPr>
+        <w:tab/>
+      </w:r>
+      <w:r>
+        <w:rPr>
+          <w:rFonts w:ascii="Times New Roman" w:hAnsi="Times New Roman" w:cs="Times New Roman"/>
+          <w:sz w:val="28"/>
+          <w:szCs w:val="24"/>
+        </w:rPr>
+        <w:tab/>
+        <w:t>8</w:t>
+      </w:r>
+    </w:p>
+    <w:p>
+      <w:pPr>
+        <w:pStyle w:val="Akapitzlist"/>
+        <w:numPr>
+          <w:ilvl w:val="0"/>
+          <w:numId w:val="1"/>
+        </w:numPr>
+        <w:spacing w:line="360" w:lineRule="auto"/>
+        <w:ind w:left="714" w:hanging="357"/>
+        <w:rPr>
+          <w:rFonts w:ascii="Times New Roman" w:hAnsi="Times New Roman" w:cs="Times New Roman"/>
+          <w:sz w:val="28"/>
+          <w:szCs w:val="24"/>
+        </w:rPr>
+      </w:pPr>
+      <w:r>
+        <w:rPr>
+          <w:rFonts w:ascii="Times New Roman" w:hAnsi="Times New Roman" w:cs="Times New Roman"/>
+          <w:sz w:val="28"/>
+          <w:szCs w:val="24"/>
+        </w:rPr>
+        <w:t>Literatura</w:t>
+      </w:r>
+      <w:r>
+        <w:rPr>
+          <w:rFonts w:ascii="Times New Roman" w:hAnsi="Times New Roman" w:cs="Times New Roman"/>
+          <w:sz w:val="28"/>
+          <w:szCs w:val="24"/>
+        </w:rPr>
+        <w:tab/>
+      </w:r>
+      <w:r>
+        <w:rPr>
+          <w:rFonts w:ascii="Times New Roman" w:hAnsi="Times New Roman" w:cs="Times New Roman"/>
+          <w:sz w:val="28"/>
+          <w:szCs w:val="24"/>
+        </w:rPr>
+        <w:tab/>
+      </w:r>
+      <w:r>
+        <w:rPr>
+          <w:rFonts w:ascii="Times New Roman" w:hAnsi="Times New Roman" w:cs="Times New Roman"/>
+          <w:sz w:val="28"/>
+          <w:szCs w:val="24"/>
+        </w:rPr>
+        <w:tab/>
+      </w:r>
+      <w:r>
+        <w:rPr>
+          <w:rFonts w:ascii="Times New Roman" w:hAnsi="Times New Roman" w:cs="Times New Roman"/>
+          <w:sz w:val="28"/>
+          <w:szCs w:val="24"/>
+        </w:rPr>
+        <w:tab/>
+      </w:r>
+      <w:r>
+        <w:rPr>
+          <w:rFonts w:ascii="Times New Roman" w:hAnsi="Times New Roman" w:cs="Times New Roman"/>
+          <w:sz w:val="28"/>
+          <w:szCs w:val="24"/>
+        </w:rPr>
+        <w:tab/>
+      </w:r>
+      <w:r>
+        <w:rPr>
+          <w:rFonts w:ascii="Times New Roman" w:hAnsi="Times New Roman" w:cs="Times New Roman"/>
+          <w:sz w:val="28"/>
+          <w:szCs w:val="24"/>
+        </w:rPr>
+        <w:tab/>
+      </w:r>
+      <w:r>
+        <w:rPr>
+          <w:rFonts w:ascii="Times New Roman" w:hAnsi="Times New Roman" w:cs="Times New Roman"/>
+          <w:sz w:val="28"/>
+          <w:szCs w:val="24"/>
+        </w:rPr>
+        <w:tab/>
+      </w:r>
+      <w:r>
+        <w:rPr>
+          <w:rFonts w:ascii="Times New Roman" w:hAnsi="Times New Roman" w:cs="Times New Roman"/>
+          <w:sz w:val="28"/>
+          <w:szCs w:val="24"/>
+        </w:rPr>
+        <w:tab/>
+      </w:r>
+      <w:r>
+        <w:rPr>
+          <w:rFonts w:ascii="Times New Roman" w:hAnsi="Times New Roman" w:cs="Times New Roman"/>
+          <w:sz w:val="28"/>
+          <w:szCs w:val="24"/>
+        </w:rPr>
+        <w:tab/>
+      </w:r>
+      <w:r>
+        <w:rPr>
+          <w:rFonts w:ascii="Times New Roman" w:hAnsi="Times New Roman" w:cs="Times New Roman"/>
+          <w:sz w:val="28"/>
+          <w:szCs w:val="24"/>
+        </w:rPr>
+        <w:tab/>
+        <w:t>9</w:t>
+      </w:r>
+    </w:p>
+    <w:p>
+      <w:pPr>
+        <w:tabs>
+          <w:tab w:val="left" w:pos="7092"/>
+        </w:tabs>
+        <w:rPr>
+          <w:rFonts w:ascii="Times New Roman" w:hAnsi="Times New Roman" w:cs="Times New Roman"/>
+          <w:sz w:val="28"/>
+          <w:szCs w:val="24"/>
+        </w:rPr>
+      </w:pPr>
+      <w:r>
+        <w:rPr>
+          <w:rFonts w:ascii="Times New Roman" w:hAnsi="Times New Roman" w:cs="Times New Roman"/>
+          <w:sz w:val="28"/>
+          <w:szCs w:val="24"/>
+        </w:rPr>
+        <w:tab/>
+      </w:r>
+    </w:p>
+    <w:p>
+      <w:pPr>
+        <w:rPr>
+          <w:rFonts w:ascii="Times New Roman" w:hAnsi="Times New Roman" w:cs="Times New Roman"/>
+          <w:sz w:val="28"/>
+          <w:szCs w:val="24"/>
+        </w:rPr>
+      </w:pPr>
+    </w:p>
+    <w:p>
+      <w:pPr>
+        <w:rPr>
+          <w:rFonts w:ascii="Times New Roman" w:hAnsi="Times New Roman" w:cs="Times New Roman"/>
+          <w:sz w:val="28"/>
+          <w:szCs w:val="24"/>
+        </w:rPr>
+      </w:pPr>
+    </w:p>
+    <w:p>
+      <w:pPr>
+        <w:rPr>
+          <w:rFonts w:ascii="Times New Roman" w:hAnsi="Times New Roman" w:cs="Times New Roman"/>
+          <w:sz w:val="28"/>
+          <w:szCs w:val="24"/>
+        </w:rPr>
+      </w:pPr>
+    </w:p>
+    <w:p>
+      <w:pPr>
+        <w:rPr>
+          <w:rFonts w:ascii="Times New Roman" w:hAnsi="Times New Roman" w:cs="Times New Roman"/>
+          <w:sz w:val="28"/>
+          <w:szCs w:val="24"/>
+        </w:rPr>
+      </w:pPr>
+    </w:p>
+    <w:p>
+      <w:pPr>
+        <w:rPr>
+          <w:rFonts w:ascii="Times New Roman" w:hAnsi="Times New Roman" w:cs="Times New Roman"/>
+          <w:sz w:val="28"/>
+          <w:szCs w:val="24"/>
+        </w:rPr>
+      </w:pPr>
+    </w:p>
+    <w:p>
+      <w:pPr>
+        <w:rPr>
+          <w:rFonts w:ascii="Times New Roman" w:hAnsi="Times New Roman" w:cs="Times New Roman"/>
+          <w:sz w:val="28"/>
+          <w:szCs w:val="24"/>
+        </w:rPr>
+      </w:pPr>
+    </w:p>
+    <w:p>
+      <w:pPr>
+        <w:rPr>
+          <w:rFonts w:ascii="Times New Roman" w:hAnsi="Times New Roman" w:cs="Times New Roman"/>
+          <w:sz w:val="28"/>
+          <w:szCs w:val="24"/>
+        </w:rPr>
+      </w:pPr>
+    </w:p>
+    <w:p>
+      <w:pPr>
+        <w:rPr>
+          <w:rFonts w:ascii="Times New Roman" w:hAnsi="Times New Roman" w:cs="Times New Roman"/>
+          <w:sz w:val="28"/>
+          <w:szCs w:val="24"/>
+        </w:rPr>
+      </w:pPr>
+    </w:p>
+    <w:p>
+      <w:pPr>
+        <w:rPr>
+          <w:rFonts w:ascii="Times New Roman" w:hAnsi="Times New Roman" w:cs="Times New Roman"/>
+          <w:sz w:val="28"/>
+          <w:szCs w:val="24"/>
+        </w:rPr>
+      </w:pPr>
+    </w:p>
+    <w:p>
+      <w:pPr>
+        <w:rPr>
+          <w:rFonts w:ascii="Times New Roman" w:hAnsi="Times New Roman" w:cs="Times New Roman"/>
+          <w:sz w:val="28"/>
+          <w:szCs w:val="24"/>
+        </w:rPr>
+      </w:pPr>
+    </w:p>
+    <w:p>
+      <w:pPr>
+        <w:rPr>
+          <w:rFonts w:ascii="Times New Roman" w:hAnsi="Times New Roman" w:cs="Times New Roman"/>
+          <w:sz w:val="28"/>
+          <w:szCs w:val="24"/>
+        </w:rPr>
+      </w:pPr>
+    </w:p>
+    <w:p>
+      <w:pPr>
+        <w:rPr>
+          <w:rFonts w:ascii="Times New Roman" w:hAnsi="Times New Roman" w:cs="Times New Roman"/>
+          <w:sz w:val="28"/>
+          <w:szCs w:val="24"/>
+        </w:rPr>
+      </w:pPr>
+    </w:p>
+    <w:p>
+      <w:pPr>
+        <w:rPr>
+          <w:rFonts w:ascii="Times New Roman" w:hAnsi="Times New Roman" w:cs="Times New Roman"/>
+          <w:sz w:val="28"/>
+          <w:szCs w:val="24"/>
+        </w:rPr>
+      </w:pPr>
+    </w:p>
+    <w:p>
+      <w:pPr>
+        <w:rPr>
+          <w:rFonts w:ascii="Times New Roman" w:hAnsi="Times New Roman" w:cs="Times New Roman"/>
+          <w:sz w:val="28"/>
+          <w:szCs w:val="24"/>
+        </w:rPr>
+      </w:pPr>
+    </w:p>
+    <w:p>
+      <w:pPr>
+        <w:rPr>
+          <w:rFonts w:ascii="Times New Roman" w:hAnsi="Times New Roman" w:cs="Times New Roman"/>
+          <w:sz w:val="28"/>
+          <w:szCs w:val="24"/>
+        </w:rPr>
+      </w:pPr>
+    </w:p>
+    <w:p>
+      <w:pPr>
+        <w:rPr>
+          <w:rFonts w:ascii="Times New Roman" w:hAnsi="Times New Roman" w:cs="Times New Roman"/>
+          <w:sz w:val="28"/>
+          <w:szCs w:val="24"/>
+        </w:rPr>
+      </w:pPr>
+    </w:p>
+    <w:p>
+      <w:pPr>
+        <w:rPr>
+          <w:rFonts w:ascii="Times New Roman" w:hAnsi="Times New Roman" w:cs="Times New Roman"/>
+          <w:sz w:val="28"/>
+          <w:szCs w:val="24"/>
+        </w:rPr>
+      </w:pPr>
+    </w:p>
+    <w:p>
+      <w:pPr>
+        <w:pStyle w:val="Akapitzlist"/>
+        <w:numPr>
+          <w:ilvl w:val="0"/>
+          <w:numId w:val="4"/>
+        </w:numPr>
         <w:rPr>
           <w:rFonts w:ascii="Times New Roman" w:hAnsi="Times New Roman" w:cs="Times New Roman"/>
           <w:b/>
@@ -23,6 +1141,7 @@
           <w:sz w:val="28"/>
           <w:szCs w:val="24"/>
         </w:rPr>
+        <w:lastRenderedPageBreak/>
         <w:t>Wstęp</w:t>
       </w:r>
     </w:p>
@@ -158,6 +1277,26 @@
         </w:rPr>
         <w:t>Rys. 1.1. Sygnał EKG wraz z zaznaczonym zespołem QRS (kolor czerwony).</w:t>
       </w:r>
+      <w:proofErr w:type="spellStart"/>
+      <w:r>
+        <w:rPr>
+          <w:rFonts w:ascii="Times New Roman" w:hAnsi="Times New Roman" w:cs="Times New Roman"/>
+          <w:i/>
+          <w:sz w:val="24"/>
+          <w:szCs w:val="24"/>
+        </w:rPr>
+        <w:t>Żródło</w:t>
+      </w:r>
+      <w:proofErr w:type="spellEnd"/>
+      <w:r>
+        <w:rPr>
+          <w:rFonts w:ascii="Times New Roman" w:hAnsi="Times New Roman" w:cs="Times New Roman"/>
+          <w:i/>
+          <w:sz w:val="24"/>
+          <w:szCs w:val="24"/>
+        </w:rPr>
+        <w:t>: [7].</w:t>
+      </w:r>
     </w:p>
     <w:p>
       <w:pPr>
@@ -185,13 +1324,101 @@
         </w:rPr>
         <w:t>wyodrębnienie zespołów, których pobudzenia nie można określić oraz artefaktów – przebiegów omyłkowo rozpoznanych jako zespół QRS.</w:t>
       </w:r>
+    </w:p>
+    <w:p>
+      <w:pPr>
+        <w:ind w:firstLine="360"/>
+        <w:jc w:val="both"/>
+        <w:rPr>
+          <w:rFonts w:ascii="Times New Roman" w:hAnsi="Times New Roman" w:cs="Times New Roman"/>
+          <w:sz w:val="24"/>
+          <w:szCs w:val="24"/>
+        </w:rPr>
+      </w:pPr>
+    </w:p>
+    <w:p>
+      <w:pPr>
+        <w:ind w:firstLine="360"/>
+        <w:jc w:val="both"/>
+        <w:rPr>
+          <w:rFonts w:ascii="Times New Roman" w:hAnsi="Times New Roman" w:cs="Times New Roman"/>
+          <w:sz w:val="24"/>
+          <w:szCs w:val="24"/>
+        </w:rPr>
+      </w:pPr>
+    </w:p>
+    <w:p>
+      <w:pPr>
+        <w:ind w:firstLine="360"/>
+        <w:jc w:val="both"/>
+        <w:rPr>
+          <w:rFonts w:ascii="Times New Roman" w:hAnsi="Times New Roman" w:cs="Times New Roman"/>
+          <w:sz w:val="24"/>
+          <w:szCs w:val="24"/>
+        </w:rPr>
+      </w:pPr>
+    </w:p>
+    <w:p>
+      <w:pPr>
+        <w:ind w:firstLine="360"/>
+        <w:jc w:val="both"/>
+        <w:rPr>
+          <w:rFonts w:ascii="Times New Roman" w:hAnsi="Times New Roman" w:cs="Times New Roman"/>
+          <w:sz w:val="24"/>
+          <w:szCs w:val="24"/>
+        </w:rPr>
+      </w:pPr>
+    </w:p>
+    <w:p>
+      <w:pPr>
+        <w:ind w:firstLine="360"/>
+        <w:jc w:val="both"/>
+        <w:rPr>
+          <w:rFonts w:ascii="Times New Roman" w:hAnsi="Times New Roman" w:cs="Times New Roman"/>
+          <w:sz w:val="24"/>
+          <w:szCs w:val="24"/>
+        </w:rPr>
+      </w:pPr>
+    </w:p>
+    <w:p>
+      <w:pPr>
+        <w:ind w:firstLine="360"/>
+        <w:jc w:val="both"/>
+        <w:rPr>
+          <w:rFonts w:ascii="Times New Roman" w:hAnsi="Times New Roman" w:cs="Times New Roman"/>
+          <w:sz w:val="24"/>
+          <w:szCs w:val="24"/>
+        </w:rPr>
+      </w:pPr>
+    </w:p>
+    <w:p>
+      <w:pPr>
+        <w:ind w:firstLine="360"/>
+        <w:jc w:val="both"/>
+        <w:rPr>
+          <w:rFonts w:ascii="Times New Roman" w:hAnsi="Times New Roman" w:cs="Times New Roman"/>
+          <w:sz w:val="24"/>
+          <w:szCs w:val="24"/>
+        </w:rPr>
+      </w:pPr>
+    </w:p>
+    <w:p>
+      <w:pPr>
+        <w:ind w:firstLine="360"/>
+        <w:jc w:val="both"/>
+        <w:rPr>
+          <w:rFonts w:ascii="Times New Roman" w:hAnsi="Times New Roman" w:cs="Times New Roman"/>
+          <w:sz w:val="24"/>
+          <w:szCs w:val="24"/>
+        </w:rPr>
+      </w:pPr>
     </w:p>
     <w:p>
       <w:pPr>
         <w:pStyle w:val="Akapitzlist"/>
         <w:numPr>
           <w:ilvl w:val="0"/>
-          <w:numId w:val="1"/>
+          <w:numId w:val="4"/>
         </w:numPr>
         <w:rPr>
           <w:rFonts w:ascii="Times New Roman" w:hAnsi="Times New Roman" w:cs="Times New Roman"/>
@@ -207,6 +1434,7 @@
           <w:sz w:val="28"/>
           <w:szCs w:val="24"/>
         </w:rPr>
+        <w:lastRenderedPageBreak/>
         <w:t>Wykorzystany algorytm</w:t>
       </w:r>
     </w:p>
@@ -344,7 +1572,6 @@
           <w:sz w:val="24"/>
           <w:szCs w:val="24"/>
         </w:rPr>
-        <w:lastRenderedPageBreak/>
         <w:t>stosunek maksymalnej prędkości do maksymalnej amplitudy,</w:t>
       </w:r>
     </w:p>
@@ -781,6 +2008,7 @@
           <w:sz w:val="24"/>
           <w:szCs w:val="24"/>
         </w:rPr>
+        <w:lastRenderedPageBreak/>
         <w:t>W celu sprawdzenia normalności rozkładu danych w określonej klasie, przeprowadz</w:t>
       </w:r>
       <w:r>
@@ -996,7 +2224,6 @@
           <w:sz w:val="24"/>
           <w:szCs w:val="24"/>
         </w:rPr>
-        <w:lastRenderedPageBreak/>
         <w:t>W przypadku, gdy wartości wariancji i odchylenia standardowego są szacowane, wykorzystuje się zmodyfikowaną statystykę:</w:t>
       </w:r>
     </w:p>
@@ -1196,10 +2423,120 @@
     </w:p>
     <w:p>
       <w:pPr>
+        <w:ind w:left="360"/>
+        <w:jc w:val="both"/>
+        <w:rPr>
+          <w:rFonts w:ascii="Times New Roman" w:hAnsi="Times New Roman" w:cs="Times New Roman"/>
+          <w:sz w:val="24"/>
+          <w:szCs w:val="24"/>
+        </w:rPr>
+      </w:pPr>
+    </w:p>
+    <w:p>
+      <w:pPr>
+        <w:ind w:left="360"/>
+        <w:jc w:val="both"/>
+        <w:rPr>
+          <w:rFonts w:ascii="Times New Roman" w:hAnsi="Times New Roman" w:cs="Times New Roman"/>
+          <w:sz w:val="24"/>
+          <w:szCs w:val="24"/>
+        </w:rPr>
+      </w:pPr>
+    </w:p>
+    <w:p>
+      <w:pPr>
+        <w:ind w:left="360"/>
+        <w:jc w:val="both"/>
+        <w:rPr>
+          <w:rFonts w:ascii="Times New Roman" w:hAnsi="Times New Roman" w:cs="Times New Roman"/>
+          <w:sz w:val="24"/>
+          <w:szCs w:val="24"/>
+        </w:rPr>
+      </w:pPr>
+    </w:p>
+    <w:p>
+      <w:pPr>
+        <w:ind w:left="360"/>
+        <w:jc w:val="both"/>
+        <w:rPr>
+          <w:rFonts w:ascii="Times New Roman" w:hAnsi="Times New Roman" w:cs="Times New Roman"/>
+          <w:sz w:val="24"/>
+          <w:szCs w:val="24"/>
+        </w:rPr>
+      </w:pPr>
+    </w:p>
+    <w:p>
+      <w:pPr>
+        <w:ind w:left="360"/>
+        <w:jc w:val="both"/>
+        <w:rPr>
+          <w:rFonts w:ascii="Times New Roman" w:hAnsi="Times New Roman" w:cs="Times New Roman"/>
+          <w:sz w:val="24"/>
+          <w:szCs w:val="24"/>
+        </w:rPr>
+      </w:pPr>
+    </w:p>
+    <w:p>
+      <w:pPr>
+        <w:ind w:left="360"/>
+        <w:jc w:val="both"/>
+        <w:rPr>
+          <w:rFonts w:ascii="Times New Roman" w:hAnsi="Times New Roman" w:cs="Times New Roman"/>
+          <w:sz w:val="24"/>
+          <w:szCs w:val="24"/>
+        </w:rPr>
+      </w:pPr>
+    </w:p>
+    <w:p>
+      <w:pPr>
+        <w:ind w:left="360"/>
+        <w:jc w:val="both"/>
+        <w:rPr>
+          <w:rFonts w:ascii="Times New Roman" w:hAnsi="Times New Roman" w:cs="Times New Roman"/>
+          <w:sz w:val="24"/>
+          <w:szCs w:val="24"/>
+        </w:rPr>
+      </w:pPr>
+    </w:p>
+    <w:p>
+      <w:pPr>
+        <w:ind w:left="360"/>
+        <w:jc w:val="both"/>
+        <w:rPr>
+          <w:rFonts w:ascii="Times New Roman" w:hAnsi="Times New Roman" w:cs="Times New Roman"/>
+          <w:sz w:val="24"/>
+          <w:szCs w:val="24"/>
+        </w:rPr>
+      </w:pPr>
+    </w:p>
+    <w:p>
+      <w:pPr>
+        <w:ind w:left="360"/>
+        <w:jc w:val="both"/>
+        <w:rPr>
+          <w:rFonts w:ascii="Times New Roman" w:hAnsi="Times New Roman" w:cs="Times New Roman"/>
+          <w:sz w:val="24"/>
+          <w:szCs w:val="24"/>
+        </w:rPr>
+      </w:pPr>
+    </w:p>
+    <w:p>
+      <w:pPr>
+        <w:ind w:left="360"/>
+        <w:jc w:val="both"/>
+        <w:rPr>
+          <w:rFonts w:ascii="Times New Roman" w:hAnsi="Times New Roman" w:cs="Times New Roman"/>
+          <w:sz w:val="24"/>
+          <w:szCs w:val="24"/>
+        </w:rPr>
+      </w:pPr>
+    </w:p>
+    <w:p>
+      <w:pPr>
         <w:pStyle w:val="Akapitzlist"/>
         <w:numPr>
           <w:ilvl w:val="0"/>
-          <w:numId w:val="1"/>
+          <w:numId w:val="4"/>
         </w:numPr>
         <w:rPr>
           <w:rFonts w:ascii="Times New Roman" w:hAnsi="Times New Roman" w:cs="Times New Roman"/>
@@ -1215,6 +2552,7 @@
           <w:sz w:val="28"/>
           <w:szCs w:val="24"/>
         </w:rPr>
+        <w:lastRenderedPageBreak/>
         <w:t>Implementacja modułu</w:t>
       </w:r>
     </w:p>
@@ -1290,13 +2628,243 @@
         </w:rPr>
         <w:t>**opis działania programu – diagramy klas i przypadków użycia**</w:t>
       </w:r>
+    </w:p>
+    <w:p>
+      <w:pPr>
+        <w:jc w:val="both"/>
+        <w:rPr>
+          <w:rFonts w:ascii="Times New Roman" w:hAnsi="Times New Roman" w:cs="Times New Roman"/>
+          <w:sz w:val="24"/>
+          <w:szCs w:val="24"/>
+        </w:rPr>
+      </w:pPr>
+    </w:p>
+    <w:p>
+      <w:pPr>
+        <w:jc w:val="both"/>
+        <w:rPr>
+          <w:rFonts w:ascii="Times New Roman" w:hAnsi="Times New Roman" w:cs="Times New Roman"/>
+          <w:sz w:val="24"/>
+          <w:szCs w:val="24"/>
+        </w:rPr>
+      </w:pPr>
+    </w:p>
+    <w:p>
+      <w:pPr>
+        <w:jc w:val="both"/>
+        <w:rPr>
+          <w:rFonts w:ascii="Times New Roman" w:hAnsi="Times New Roman" w:cs="Times New Roman"/>
+          <w:sz w:val="24"/>
+          <w:szCs w:val="24"/>
+        </w:rPr>
+      </w:pPr>
+    </w:p>
+    <w:p>
+      <w:pPr>
+        <w:jc w:val="both"/>
+        <w:rPr>
+          <w:rFonts w:ascii="Times New Roman" w:hAnsi="Times New Roman" w:cs="Times New Roman"/>
+          <w:sz w:val="24"/>
+          <w:szCs w:val="24"/>
+        </w:rPr>
+      </w:pPr>
+    </w:p>
+    <w:p>
+      <w:pPr>
+        <w:jc w:val="both"/>
+        <w:rPr>
+          <w:rFonts w:ascii="Times New Roman" w:hAnsi="Times New Roman" w:cs="Times New Roman"/>
+          <w:sz w:val="24"/>
+          <w:szCs w:val="24"/>
+        </w:rPr>
+      </w:pPr>
+    </w:p>
+    <w:p>
+      <w:pPr>
+        <w:jc w:val="both"/>
+        <w:rPr>
+          <w:rFonts w:ascii="Times New Roman" w:hAnsi="Times New Roman" w:cs="Times New Roman"/>
+          <w:sz w:val="24"/>
+          <w:szCs w:val="24"/>
+        </w:rPr>
+      </w:pPr>
+    </w:p>
+    <w:p>
+      <w:pPr>
+        <w:jc w:val="both"/>
+        <w:rPr>
+          <w:rFonts w:ascii="Times New Roman" w:hAnsi="Times New Roman" w:cs="Times New Roman"/>
+          <w:sz w:val="24"/>
+          <w:szCs w:val="24"/>
+        </w:rPr>
+      </w:pPr>
+    </w:p>
+    <w:p>
+      <w:pPr>
+        <w:jc w:val="both"/>
+        <w:rPr>
+          <w:rFonts w:ascii="Times New Roman" w:hAnsi="Times New Roman" w:cs="Times New Roman"/>
+          <w:sz w:val="24"/>
+          <w:szCs w:val="24"/>
+        </w:rPr>
+      </w:pPr>
+    </w:p>
+    <w:p>
+      <w:pPr>
+        <w:jc w:val="both"/>
+        <w:rPr>
+          <w:rFonts w:ascii="Times New Roman" w:hAnsi="Times New Roman" w:cs="Times New Roman"/>
+          <w:sz w:val="24"/>
+          <w:szCs w:val="24"/>
+        </w:rPr>
+      </w:pPr>
+    </w:p>
+    <w:p>
+      <w:pPr>
+        <w:jc w:val="both"/>
+        <w:rPr>
+          <w:rFonts w:ascii="Times New Roman" w:hAnsi="Times New Roman" w:cs="Times New Roman"/>
+          <w:sz w:val="24"/>
+          <w:szCs w:val="24"/>
+        </w:rPr>
+      </w:pPr>
+    </w:p>
+    <w:p>
+      <w:pPr>
+        <w:jc w:val="both"/>
+        <w:rPr>
+          <w:rFonts w:ascii="Times New Roman" w:hAnsi="Times New Roman" w:cs="Times New Roman"/>
+          <w:sz w:val="24"/>
+          <w:szCs w:val="24"/>
+        </w:rPr>
+      </w:pPr>
+    </w:p>
+    <w:p>
+      <w:pPr>
+        <w:jc w:val="both"/>
+        <w:rPr>
+          <w:rFonts w:ascii="Times New Roman" w:hAnsi="Times New Roman" w:cs="Times New Roman"/>
+          <w:sz w:val="24"/>
+          <w:szCs w:val="24"/>
+        </w:rPr>
+      </w:pPr>
+    </w:p>
+    <w:p>
+      <w:pPr>
+        <w:jc w:val="both"/>
+        <w:rPr>
+          <w:rFonts w:ascii="Times New Roman" w:hAnsi="Times New Roman" w:cs="Times New Roman"/>
+          <w:sz w:val="24"/>
+          <w:szCs w:val="24"/>
+        </w:rPr>
+      </w:pPr>
+    </w:p>
+    <w:p>
+      <w:pPr>
+        <w:jc w:val="both"/>
+        <w:rPr>
+          <w:rFonts w:ascii="Times New Roman" w:hAnsi="Times New Roman" w:cs="Times New Roman"/>
+          <w:sz w:val="24"/>
+          <w:szCs w:val="24"/>
+        </w:rPr>
+      </w:pPr>
+    </w:p>
+    <w:p>
+      <w:pPr>
+        <w:jc w:val="both"/>
+        <w:rPr>
+          <w:rFonts w:ascii="Times New Roman" w:hAnsi="Times New Roman" w:cs="Times New Roman"/>
+          <w:sz w:val="24"/>
+          <w:szCs w:val="24"/>
+        </w:rPr>
+      </w:pPr>
+    </w:p>
+    <w:p>
+      <w:pPr>
+        <w:jc w:val="both"/>
+        <w:rPr>
+          <w:rFonts w:ascii="Times New Roman" w:hAnsi="Times New Roman" w:cs="Times New Roman"/>
+          <w:sz w:val="24"/>
+          <w:szCs w:val="24"/>
+        </w:rPr>
+      </w:pPr>
+    </w:p>
+    <w:p>
+      <w:pPr>
+        <w:jc w:val="both"/>
+        <w:rPr>
+          <w:rFonts w:ascii="Times New Roman" w:hAnsi="Times New Roman" w:cs="Times New Roman"/>
+          <w:sz w:val="24"/>
+          <w:szCs w:val="24"/>
+        </w:rPr>
+      </w:pPr>
+    </w:p>
+    <w:p>
+      <w:pPr>
+        <w:jc w:val="both"/>
+        <w:rPr>
+          <w:rFonts w:ascii="Times New Roman" w:hAnsi="Times New Roman" w:cs="Times New Roman"/>
+          <w:sz w:val="24"/>
+          <w:szCs w:val="24"/>
+        </w:rPr>
+      </w:pPr>
+    </w:p>
+    <w:p>
+      <w:pPr>
+        <w:jc w:val="both"/>
+        <w:rPr>
+          <w:rFonts w:ascii="Times New Roman" w:hAnsi="Times New Roman" w:cs="Times New Roman"/>
+          <w:sz w:val="24"/>
+          <w:szCs w:val="24"/>
+        </w:rPr>
+      </w:pPr>
+    </w:p>
+    <w:p>
+      <w:pPr>
+        <w:jc w:val="both"/>
+        <w:rPr>
+          <w:rFonts w:ascii="Times New Roman" w:hAnsi="Times New Roman" w:cs="Times New Roman"/>
+          <w:sz w:val="24"/>
+          <w:szCs w:val="24"/>
+        </w:rPr>
+      </w:pPr>
+    </w:p>
+    <w:p>
+      <w:pPr>
+        <w:jc w:val="both"/>
+        <w:rPr>
+          <w:rFonts w:ascii="Times New Roman" w:hAnsi="Times New Roman" w:cs="Times New Roman"/>
+          <w:sz w:val="24"/>
+          <w:szCs w:val="24"/>
+        </w:rPr>
+      </w:pPr>
+    </w:p>
+    <w:p>
+      <w:pPr>
+        <w:jc w:val="both"/>
+        <w:rPr>
+          <w:rFonts w:ascii="Times New Roman" w:hAnsi="Times New Roman" w:cs="Times New Roman"/>
+          <w:sz w:val="24"/>
+          <w:szCs w:val="24"/>
+        </w:rPr>
+      </w:pPr>
+    </w:p>
+    <w:p>
+      <w:pPr>
+        <w:jc w:val="both"/>
+        <w:rPr>
+          <w:rFonts w:ascii="Times New Roman" w:hAnsi="Times New Roman" w:cs="Times New Roman"/>
+          <w:sz w:val="24"/>
+          <w:szCs w:val="24"/>
+        </w:rPr>
+      </w:pPr>
     </w:p>
     <w:p>
       <w:pPr>
         <w:pStyle w:val="Akapitzlist"/>
         <w:numPr>
           <w:ilvl w:val="0"/>
-          <w:numId w:val="1"/>
+          <w:numId w:val="4"/>
         </w:numPr>
         <w:rPr>
           <w:rFonts w:ascii="Times New Roman" w:hAnsi="Times New Roman" w:cs="Times New Roman"/>
@@ -1312,11 +2880,47 @@
           <w:sz w:val="28"/>
           <w:szCs w:val="24"/>
         </w:rPr>
+        <w:lastRenderedPageBreak/>
         <w:t>Możliwości rozszerzenia</w:t>
       </w:r>
     </w:p>
     <w:p>
       <w:pPr>
+        <w:pStyle w:val="Akapitzlist"/>
+        <w:rPr>
+          <w:rFonts w:ascii="Times New Roman" w:hAnsi="Times New Roman" w:cs="Times New Roman"/>
+          <w:b/>
+          <w:sz w:val="28"/>
+          <w:szCs w:val="24"/>
+        </w:rPr>
+      </w:pPr>
+    </w:p>
+    <w:p>
+      <w:pPr>
+        <w:pStyle w:val="Akapitzlist"/>
+        <w:numPr>
+          <w:ilvl w:val="1"/>
+          <w:numId w:val="4"/>
+        </w:numPr>
+        <w:rPr>
+          <w:rFonts w:ascii="Times New Roman" w:hAnsi="Times New Roman" w:cs="Times New Roman"/>
+          <w:b/>
+          <w:sz w:val="24"/>
+          <w:szCs w:val="24"/>
+        </w:rPr>
+      </w:pPr>
+      <w:r>
+        <w:rPr>
+          <w:rFonts w:ascii="Times New Roman" w:hAnsi="Times New Roman" w:cs="Times New Roman"/>
+          <w:b/>
+          <w:sz w:val="24"/>
+          <w:szCs w:val="24"/>
+        </w:rPr>
+        <w:t>Dodanie algorytmu klasyfikującego</w:t>
+      </w:r>
+    </w:p>
+    <w:p>
+      <w:pPr>
         <w:ind w:firstLine="360"/>
         <w:jc w:val="both"/>
         <w:rPr>
@@ -1372,28 +2976,235 @@
     </w:p>
     <w:p>
       <w:pPr>
-        <w:rPr>
-          <w:rFonts w:ascii="Times New Roman" w:hAnsi="Times New Roman" w:cs="Times New Roman"/>
-          <w:sz w:val="24"/>
-          <w:szCs w:val="24"/>
-        </w:rPr>
-      </w:pPr>
-    </w:p>
-    <w:p>
-      <w:pPr>
-        <w:rPr>
-          <w:rFonts w:ascii="Times New Roman" w:hAnsi="Times New Roman" w:cs="Times New Roman"/>
-          <w:sz w:val="24"/>
-          <w:szCs w:val="24"/>
-        </w:rPr>
-      </w:pPr>
-      <w:r>
-        <w:rPr>
-          <w:rFonts w:ascii="Times New Roman" w:hAnsi="Times New Roman" w:cs="Times New Roman"/>
-          <w:sz w:val="24"/>
-          <w:szCs w:val="24"/>
-        </w:rPr>
-        <w:t>**Dodanie klasyfikatora. Charakteryzacja pobudzeń komorowych i nadkomorowych. Poprawa wyświetlania.**</w:t>
+        <w:jc w:val="both"/>
+        <w:rPr>
+          <w:rFonts w:ascii="Times New Roman" w:hAnsi="Times New Roman" w:cs="Times New Roman"/>
+          <w:sz w:val="24"/>
+          <w:szCs w:val="24"/>
+        </w:rPr>
+      </w:pPr>
+      <w:r>
+        <w:rPr>
+          <w:rFonts w:ascii="Times New Roman" w:hAnsi="Times New Roman" w:cs="Times New Roman"/>
+          <w:sz w:val="24"/>
+          <w:szCs w:val="24"/>
+        </w:rPr>
+        <w:t>W</w:t>
+      </w:r>
+      <w:r>
+        <w:rPr>
+          <w:rFonts w:ascii="Times New Roman" w:hAnsi="Times New Roman" w:cs="Times New Roman"/>
+          <w:sz w:val="24"/>
+          <w:szCs w:val="24"/>
+        </w:rPr>
+        <w:t>ejścia metody</w:t>
+      </w:r>
+      <w:r>
+        <w:rPr>
+          <w:rFonts w:ascii="Times New Roman" w:hAnsi="Times New Roman" w:cs="Times New Roman"/>
+          <w:sz w:val="24"/>
+          <w:szCs w:val="24"/>
+        </w:rPr>
+        <w:t xml:space="preserve"> </w:t>
+      </w:r>
+      <w:proofErr w:type="spellStart"/>
+      <w:r>
+        <w:rPr>
+          <w:rFonts w:ascii="Times New Roman" w:hAnsi="Times New Roman" w:cs="Times New Roman"/>
+          <w:sz w:val="24"/>
+          <w:szCs w:val="24"/>
+        </w:rPr>
+        <w:t>Expectation</w:t>
+      </w:r>
+      <w:proofErr w:type="spellEnd"/>
+      <w:r>
+        <w:rPr>
+          <w:rFonts w:ascii="Times New Roman" w:hAnsi="Times New Roman" w:cs="Times New Roman"/>
+          <w:sz w:val="24"/>
+          <w:szCs w:val="24"/>
+        </w:rPr>
+        <w:t xml:space="preserve"> </w:t>
+      </w:r>
+      <w:proofErr w:type="spellStart"/>
+      <w:r>
+        <w:rPr>
+          <w:rFonts w:ascii="Times New Roman" w:hAnsi="Times New Roman" w:cs="Times New Roman"/>
+          <w:sz w:val="24"/>
+          <w:szCs w:val="24"/>
+        </w:rPr>
+        <w:t>Ma</w:t>
+      </w:r>
+      <w:r>
+        <w:rPr>
+          <w:rFonts w:ascii="Times New Roman" w:hAnsi="Times New Roman" w:cs="Times New Roman"/>
+          <w:sz w:val="24"/>
+          <w:szCs w:val="24"/>
+        </w:rPr>
+        <w:t>ximization</w:t>
+      </w:r>
+      <w:proofErr w:type="spellEnd"/>
+      <w:r>
+        <w:rPr>
+          <w:rFonts w:ascii="Times New Roman" w:hAnsi="Times New Roman" w:cs="Times New Roman"/>
+          <w:sz w:val="24"/>
+          <w:szCs w:val="24"/>
+        </w:rPr>
+        <w:t xml:space="preserve"> (EM) </w:t>
+      </w:r>
+      <w:r>
+        <w:rPr>
+          <w:rFonts w:ascii="Times New Roman" w:hAnsi="Times New Roman" w:cs="Times New Roman"/>
+          <w:sz w:val="24"/>
+          <w:szCs w:val="24"/>
+        </w:rPr>
+        <w:t>stanowią: wektor danych (</w:t>
+      </w:r>
+      <w:r>
+        <w:rPr>
+          <w:rFonts w:ascii="Times New Roman" w:hAnsi="Times New Roman" w:cs="Times New Roman"/>
+          <w:i/>
+          <w:sz w:val="24"/>
+          <w:szCs w:val="24"/>
+        </w:rPr>
+        <w:t>x</w:t>
+      </w:r>
+      <w:r>
+        <w:rPr>
+          <w:rFonts w:ascii="Times New Roman" w:hAnsi="Times New Roman" w:cs="Times New Roman"/>
+          <w:sz w:val="24"/>
+          <w:szCs w:val="24"/>
+        </w:rPr>
+        <w:t>), liczba klas (</w:t>
+      </w:r>
+      <w:r>
+        <w:rPr>
+          <w:rFonts w:ascii="Times New Roman" w:hAnsi="Times New Roman" w:cs="Times New Roman"/>
+          <w:i/>
+          <w:sz w:val="24"/>
+          <w:szCs w:val="24"/>
+        </w:rPr>
+        <w:t>M</w:t>
+      </w:r>
+      <w:r>
+        <w:rPr>
+          <w:rFonts w:ascii="Times New Roman" w:hAnsi="Times New Roman" w:cs="Times New Roman"/>
+          <w:sz w:val="24"/>
+          <w:szCs w:val="24"/>
+        </w:rPr>
+        <w:t>), dopuszczalny błąd (</w:t>
+      </w:r>
+      <w:r>
+        <w:rPr>
+          <w:rFonts w:ascii="Times New Roman" w:hAnsi="Times New Roman" w:cs="Times New Roman"/>
+          <w:i/>
+          <w:sz w:val="24"/>
+          <w:szCs w:val="24"/>
+        </w:rPr>
+        <w:t>e</w:t>
+      </w:r>
+      <w:r>
+        <w:rPr>
+          <w:rFonts w:ascii="Times New Roman" w:hAnsi="Times New Roman" w:cs="Times New Roman"/>
+          <w:sz w:val="24"/>
+          <w:szCs w:val="24"/>
+        </w:rPr>
+        <w:t xml:space="preserve">) oraz maksymalna liczba iteracji. Algorytm może być podzielony na dwa etapy: etap inicjalizacji i etap iteracyjny, który składa się z dwóch kroków: estymacji - </w:t>
+      </w:r>
+      <w:proofErr w:type="spellStart"/>
+      <w:r>
+        <w:rPr>
+          <w:rFonts w:ascii="Times New Roman" w:hAnsi="Times New Roman" w:cs="Times New Roman"/>
+          <w:sz w:val="24"/>
+          <w:szCs w:val="24"/>
+        </w:rPr>
+        <w:t>expectation</w:t>
+      </w:r>
+      <w:proofErr w:type="spellEnd"/>
+      <w:r>
+        <w:rPr>
+          <w:rFonts w:ascii="Times New Roman" w:hAnsi="Times New Roman" w:cs="Times New Roman"/>
+          <w:sz w:val="24"/>
+          <w:szCs w:val="24"/>
+        </w:rPr>
+        <w:t xml:space="preserve"> step (E-step) i maksymalizacji - </w:t>
+      </w:r>
+      <w:proofErr w:type="spellStart"/>
+      <w:r>
+        <w:rPr>
+          <w:rFonts w:ascii="Times New Roman" w:hAnsi="Times New Roman" w:cs="Times New Roman"/>
+          <w:sz w:val="24"/>
+          <w:szCs w:val="24"/>
+        </w:rPr>
+        <w:t>maximization</w:t>
+      </w:r>
+      <w:proofErr w:type="spellEnd"/>
+      <w:r>
+        <w:rPr>
+          <w:rFonts w:ascii="Times New Roman" w:hAnsi="Times New Roman" w:cs="Times New Roman"/>
+          <w:sz w:val="24"/>
+          <w:szCs w:val="24"/>
+        </w:rPr>
+        <w:t xml:space="preserve"> step (M-step), wykonywany iteracyjnie do czasu osiągnięcia zbieżności.</w:t>
+      </w:r>
+    </w:p>
+    <w:p>
+      <w:pPr>
+        <w:jc w:val="both"/>
+        <w:rPr>
+          <w:rFonts w:ascii="Times New Roman" w:hAnsi="Times New Roman" w:cs="Times New Roman"/>
+          <w:sz w:val="24"/>
+          <w:szCs w:val="24"/>
+        </w:rPr>
+      </w:pPr>
+      <w:r>
+        <w:rPr>
+          <w:rFonts w:ascii="Times New Roman" w:hAnsi="Times New Roman" w:cs="Times New Roman"/>
+          <w:sz w:val="24"/>
+          <w:szCs w:val="24"/>
+        </w:rPr>
+        <w:t>W kroku E-step szacuje się prawdopodobieństwo przynależności wektora do danej klasy, a następnie w kroku M-step ponownie określa się wektor parametrów rozkładu prawdopodobieństwa każdej klasy. Wykonanie algorytmu kończy się, gdy osiągnięto dopuszczalną wartość błędu lub po osiągnięciu maksymalnej liczby iteracji.</w:t>
+      </w:r>
+    </w:p>
+    <w:p>
+      <w:pPr>
+        <w:pStyle w:val="Akapitzlist"/>
+        <w:numPr>
+          <w:ilvl w:val="1"/>
+          <w:numId w:val="4"/>
+        </w:numPr>
+        <w:rPr>
+          <w:rFonts w:ascii="Times New Roman" w:hAnsi="Times New Roman" w:cs="Times New Roman"/>
+          <w:b/>
+          <w:sz w:val="24"/>
+          <w:szCs w:val="24"/>
+        </w:rPr>
+      </w:pPr>
+      <w:r>
+        <w:rPr>
+          <w:rFonts w:ascii="Times New Roman" w:hAnsi="Times New Roman" w:cs="Times New Roman"/>
+          <w:b/>
+          <w:sz w:val="24"/>
+          <w:szCs w:val="24"/>
+        </w:rPr>
+        <w:t>Charakteryzacja pobudzeń komorowych i nadkomorowych</w:t>
+      </w:r>
+    </w:p>
+    <w:p>
+      <w:pPr>
+        <w:ind w:firstLine="360"/>
+        <w:rPr>
+          <w:rFonts w:ascii="Times New Roman" w:hAnsi="Times New Roman" w:cs="Times New Roman"/>
+          <w:sz w:val="24"/>
+          <w:szCs w:val="24"/>
+        </w:rPr>
+      </w:pPr>
+      <w:r>
+        <w:rPr>
+          <w:rFonts w:ascii="Times New Roman" w:hAnsi="Times New Roman" w:cs="Times New Roman"/>
+          <w:sz w:val="24"/>
+          <w:szCs w:val="24"/>
+        </w:rPr>
+        <w:t>Wśród zespołów QRS wyróżnić można dwa podstawowe rodzaje pobudzeń:</w:t>
       </w:r>
     </w:p>
     <w:p>
@@ -1401,40 +3212,39 @@
         <w:pStyle w:val="Akapitzlist"/>
         <w:numPr>
           <w:ilvl w:val="0"/>
-          <w:numId w:val="1"/>
+          <w:numId w:val="5"/>
         </w:numPr>
         <w:rPr>
           <w:rFonts w:ascii="Times New Roman" w:hAnsi="Times New Roman" w:cs="Times New Roman"/>
-          <w:b/>
-          <w:sz w:val="28"/>
-          <w:szCs w:val="24"/>
-        </w:rPr>
-      </w:pPr>
-      <w:r>
-        <w:rPr>
-          <w:rFonts w:ascii="Times New Roman" w:hAnsi="Times New Roman" w:cs="Times New Roman"/>
-          <w:b/>
-          <w:sz w:val="28"/>
-          <w:szCs w:val="24"/>
-        </w:rPr>
-        <w:t>Wnioski</w:t>
-      </w:r>
-    </w:p>
-    <w:p>
-      <w:pPr>
-        <w:rPr>
-          <w:rFonts w:ascii="Times New Roman" w:hAnsi="Times New Roman" w:cs="Times New Roman"/>
-          <w:sz w:val="24"/>
-          <w:szCs w:val="24"/>
-        </w:rPr>
-      </w:pPr>
-      <w:r>
-        <w:rPr>
-          <w:rFonts w:ascii="Times New Roman" w:hAnsi="Times New Roman" w:cs="Times New Roman"/>
-          <w:sz w:val="24"/>
-          <w:szCs w:val="24"/>
-        </w:rPr>
-        <w:t>**ważny element detekcji i przetwarzania sygnału EKG, większość czasu poświęcona na synchronizację z pozostałymi modułami**</w:t>
+          <w:sz w:val="24"/>
+          <w:szCs w:val="24"/>
+        </w:rPr>
+      </w:pPr>
+      <w:r>
+        <w:rPr>
+          <w:rFonts w:ascii="Times New Roman" w:hAnsi="Times New Roman" w:cs="Times New Roman"/>
+          <w:sz w:val="24"/>
+          <w:szCs w:val="24"/>
+        </w:rPr>
+        <w:t xml:space="preserve">Nadkomorowe – </w:t>
+      </w:r>
+      <w:proofErr w:type="spellStart"/>
+      <w:r>
+        <w:rPr>
+          <w:rFonts w:ascii="Times New Roman" w:hAnsi="Times New Roman" w:cs="Times New Roman"/>
+          <w:sz w:val="24"/>
+          <w:szCs w:val="24"/>
+        </w:rPr>
+        <w:t>supraventricular</w:t>
+      </w:r>
+      <w:proofErr w:type="spellEnd"/>
+      <w:r>
+        <w:rPr>
+          <w:rFonts w:ascii="Times New Roman" w:hAnsi="Times New Roman" w:cs="Times New Roman"/>
+          <w:sz w:val="24"/>
+          <w:szCs w:val="24"/>
+        </w:rPr>
+        <w:t xml:space="preserve"> (SV), wywołane przez węzeł zatokowo-przedsionkowy. Występują w większości przypadków i należą do niewielu klas o dużej liczbie elementów.</w:t>
       </w:r>
     </w:p>
     <w:p>
@@ -1442,10 +3252,245 @@
         <w:pStyle w:val="Akapitzlist"/>
         <w:numPr>
           <w:ilvl w:val="0"/>
-          <w:numId w:val="1"/>
+          <w:numId w:val="5"/>
         </w:numPr>
         <w:rPr>
           <w:rFonts w:ascii="Times New Roman" w:hAnsi="Times New Roman" w:cs="Times New Roman"/>
+          <w:sz w:val="24"/>
+          <w:szCs w:val="24"/>
+        </w:rPr>
+      </w:pPr>
+      <w:r>
+        <w:rPr>
+          <w:rFonts w:ascii="Times New Roman" w:hAnsi="Times New Roman" w:cs="Times New Roman"/>
+          <w:sz w:val="24"/>
+          <w:szCs w:val="24"/>
+        </w:rPr>
+        <w:t xml:space="preserve">Komorowe – </w:t>
+      </w:r>
+      <w:proofErr w:type="spellStart"/>
+      <w:r>
+        <w:rPr>
+          <w:rFonts w:ascii="Times New Roman" w:hAnsi="Times New Roman" w:cs="Times New Roman"/>
+          <w:sz w:val="24"/>
+          <w:szCs w:val="24"/>
+        </w:rPr>
+        <w:t>ventricular</w:t>
+      </w:r>
+      <w:proofErr w:type="spellEnd"/>
+      <w:r>
+        <w:rPr>
+          <w:rFonts w:ascii="Times New Roman" w:hAnsi="Times New Roman" w:cs="Times New Roman"/>
+          <w:sz w:val="24"/>
+          <w:szCs w:val="24"/>
+        </w:rPr>
+        <w:t xml:space="preserve"> (V), wywołane przez ośrodek bodźcotwórczy leżący w obrębie komór. Mogą tworzyć wiele klas ze względu na istnienie kilku aktywnych ośrodków pobudzeń w komorach.</w:t>
+      </w:r>
+    </w:p>
+    <w:p>
+      <w:pPr>
+        <w:jc w:val="center"/>
+        <w:rPr>
+          <w:rFonts w:ascii="Times New Roman" w:hAnsi="Times New Roman" w:cs="Times New Roman"/>
+          <w:sz w:val="24"/>
+          <w:szCs w:val="24"/>
+        </w:rPr>
+      </w:pPr>
+      <w:r>
+        <w:rPr>
+          <w:rFonts w:ascii="Times New Roman" w:hAnsi="Times New Roman" w:cs="Times New Roman"/>
+          <w:noProof/>
+          <w:sz w:val="24"/>
+          <w:szCs w:val="24"/>
+          <w:lang w:eastAsia="pl-PL"/>
+        </w:rPr>
+        <w:drawing>
+          <wp:inline distT="0" distB="0" distL="0" distR="0">
+            <wp:extent cx="4320000" cy="1472977"/>
+            <wp:effectExtent l="19050" t="0" r="4350" b="0"/>
+            <wp:docPr id="5" name="Obraz 1"/>
+            <wp:cNvGraphicFramePr>
+              <a:graphicFrameLocks xmlns:a="http://schemas.openxmlformats.org/drawingml/2006/main" noChangeAspect="1"/>
+            </wp:cNvGraphicFramePr>
+            <a:graphic xmlns:a="http://schemas.openxmlformats.org/drawingml/2006/main">
+              <a:graphicData uri="http://schemas.openxmlformats.org/drawingml/2006/picture">
+                <pic:pic xmlns:pic="http://schemas.openxmlformats.org/drawingml/2006/picture">
+                  <pic:nvPicPr>
+                    <pic:cNvPr id="0" name="Picture 1"/>
+                    <pic:cNvPicPr>
+                      <a:picLocks noChangeAspect="1" noChangeArrowheads="1"/>
+                    </pic:cNvPicPr>
+                  </pic:nvPicPr>
+                  <pic:blipFill>
+                    <a:blip r:embed="rId11" cstate="print"/>
+                    <a:srcRect/>
+                    <a:stretch>
+                      <a:fillRect/>
+                    </a:stretch>
+                  </pic:blipFill>
+                  <pic:spPr bwMode="auto">
+                    <a:xfrm>
+                      <a:off x="0" y="0"/>
+                      <a:ext cx="4320000" cy="1472977"/>
+                    </a:xfrm>
+                    <a:prstGeom prst="rect">
+                      <a:avLst/>
+                    </a:prstGeom>
+                    <a:noFill/>
+                    <a:ln w="9525">
+                      <a:noFill/>
+                      <a:miter lim="800000"/>
+                      <a:headEnd/>
+                      <a:tailEnd/>
+                    </a:ln>
+                  </pic:spPr>
+                </pic:pic>
+              </a:graphicData>
+            </a:graphic>
+          </wp:inline>
+        </w:drawing>
+      </w:r>
+    </w:p>
+    <w:p>
+      <w:pPr>
+        <w:jc w:val="center"/>
+        <w:rPr>
+          <w:rFonts w:ascii="Times New Roman" w:hAnsi="Times New Roman" w:cs="Times New Roman"/>
+          <w:i/>
+          <w:sz w:val="24"/>
+          <w:szCs w:val="24"/>
+        </w:rPr>
+      </w:pPr>
+      <w:r>
+        <w:rPr>
+          <w:rFonts w:ascii="Times New Roman" w:hAnsi="Times New Roman" w:cs="Times New Roman"/>
+          <w:i/>
+          <w:sz w:val="24"/>
+          <w:szCs w:val="24"/>
+        </w:rPr>
+        <w:t xml:space="preserve">Rys. 4.1. Zespoły QRS o pobudzeniu nadkomorowym (a) i komorowym (b). </w:t>
+      </w:r>
+      <w:proofErr w:type="spellStart"/>
+      <w:r>
+        <w:rPr>
+          <w:rFonts w:ascii="Times New Roman" w:hAnsi="Times New Roman" w:cs="Times New Roman"/>
+          <w:i/>
+          <w:sz w:val="24"/>
+          <w:szCs w:val="24"/>
+        </w:rPr>
+        <w:t>Żródło</w:t>
+      </w:r>
+      <w:proofErr w:type="spellEnd"/>
+      <w:r>
+        <w:rPr>
+          <w:rFonts w:ascii="Times New Roman" w:hAnsi="Times New Roman" w:cs="Times New Roman"/>
+          <w:i/>
+          <w:sz w:val="24"/>
+          <w:szCs w:val="24"/>
+        </w:rPr>
+        <w:t>: [2].</w:t>
+      </w:r>
+    </w:p>
+    <w:p>
+      <w:pPr>
+        <w:jc w:val="both"/>
+        <w:rPr>
+          <w:rFonts w:ascii="Times New Roman" w:hAnsi="Times New Roman" w:cs="Times New Roman"/>
+          <w:sz w:val="24"/>
+          <w:szCs w:val="24"/>
+        </w:rPr>
+      </w:pPr>
+      <w:r>
+        <w:rPr>
+          <w:rFonts w:ascii="Times New Roman" w:hAnsi="Times New Roman" w:cs="Times New Roman"/>
+          <w:sz w:val="24"/>
+          <w:szCs w:val="24"/>
+        </w:rPr>
+        <w:t>Prawidłowe określenie morfologii jest zadaniem o wysokim stopniu trudności, niemniej jednak rozdzielenie zespołów nadkomorowych i komorowych pozwala na poprawne rozpoznanie ilości, aktywności i położenia jednostek rozrusznikowych, detekcji arytmii itp.</w:t>
+      </w:r>
+    </w:p>
+    <w:p>
+      <w:pPr>
+        <w:jc w:val="both"/>
+        <w:rPr>
+          <w:rFonts w:ascii="Times New Roman" w:hAnsi="Times New Roman" w:cs="Times New Roman"/>
+          <w:sz w:val="24"/>
+          <w:szCs w:val="24"/>
+        </w:rPr>
+      </w:pPr>
+      <w:r>
+        <w:rPr>
+          <w:rFonts w:ascii="Times New Roman" w:hAnsi="Times New Roman" w:cs="Times New Roman"/>
+          <w:sz w:val="24"/>
+          <w:szCs w:val="24"/>
+        </w:rPr>
+        <w:lastRenderedPageBreak/>
+        <w:t xml:space="preserve">Najdokładniejszego rozróżnienia obydwu typów pobudzeń dokonuje się na podstawie analizy załamka P, jednak powszechnie stosowanym i łatwym w implementacji kryterium jest długość zespołu QRS – zespoły o czasie trwania mniejszym niż 100 </w:t>
+      </w:r>
+      <w:proofErr w:type="spellStart"/>
+      <w:r>
+        <w:rPr>
+          <w:rFonts w:ascii="Times New Roman" w:hAnsi="Times New Roman" w:cs="Times New Roman"/>
+          <w:sz w:val="24"/>
+          <w:szCs w:val="24"/>
+        </w:rPr>
+        <w:t>ms</w:t>
+      </w:r>
+      <w:proofErr w:type="spellEnd"/>
+      <w:r>
+        <w:rPr>
+          <w:rFonts w:ascii="Times New Roman" w:hAnsi="Times New Roman" w:cs="Times New Roman"/>
+          <w:sz w:val="24"/>
+          <w:szCs w:val="24"/>
+        </w:rPr>
+        <w:t xml:space="preserve"> są uznawane za nadkomorowe, natomiast zespoły trwające ponad 130 </w:t>
+      </w:r>
+      <w:proofErr w:type="spellStart"/>
+      <w:r>
+        <w:rPr>
+          <w:rFonts w:ascii="Times New Roman" w:hAnsi="Times New Roman" w:cs="Times New Roman"/>
+          <w:sz w:val="24"/>
+          <w:szCs w:val="24"/>
+        </w:rPr>
+        <w:t>ms</w:t>
+      </w:r>
+      <w:proofErr w:type="spellEnd"/>
+      <w:r>
+        <w:rPr>
+          <w:rFonts w:ascii="Times New Roman" w:hAnsi="Times New Roman" w:cs="Times New Roman"/>
+          <w:sz w:val="24"/>
+          <w:szCs w:val="24"/>
+        </w:rPr>
+        <w:t xml:space="preserve"> przyjmuje się za komorowe.</w:t>
+      </w:r>
+      <w:r>
+        <w:rPr>
+          <w:rFonts w:ascii="Times New Roman" w:hAnsi="Times New Roman" w:cs="Times New Roman"/>
+          <w:sz w:val="24"/>
+          <w:szCs w:val="24"/>
+        </w:rPr>
+        <w:t xml:space="preserve"> Zespoły typu V charakteryzują się także znacznie niższymi wartościami prędkości maksymalnej sygnału.</w:t>
+      </w:r>
+    </w:p>
+    <w:p>
+      <w:pPr>
+        <w:jc w:val="both"/>
+        <w:rPr>
+          <w:rFonts w:ascii="Times New Roman" w:hAnsi="Times New Roman" w:cs="Times New Roman"/>
+          <w:sz w:val="24"/>
+          <w:szCs w:val="24"/>
+        </w:rPr>
+      </w:pPr>
+    </w:p>
+    <w:p>
+      <w:pPr>
+        <w:pStyle w:val="Akapitzlist"/>
+        <w:numPr>
+          <w:ilvl w:val="0"/>
+          <w:numId w:val="4"/>
+        </w:numPr>
+        <w:rPr>
+          <w:rFonts w:ascii="Times New Roman" w:hAnsi="Times New Roman" w:cs="Times New Roman"/>
           <w:b/>
           <w:sz w:val="28"/>
           <w:szCs w:val="24"/>
@@ -1458,6 +3503,228 @@
           <w:sz w:val="28"/>
           <w:szCs w:val="24"/>
         </w:rPr>
+        <w:t>Wnioski</w:t>
+      </w:r>
+    </w:p>
+    <w:p>
+      <w:pPr>
+        <w:ind w:firstLine="360"/>
+        <w:jc w:val="both"/>
+        <w:rPr>
+          <w:rFonts w:ascii="Times New Roman" w:hAnsi="Times New Roman" w:cs="Times New Roman"/>
+          <w:sz w:val="24"/>
+          <w:szCs w:val="24"/>
+        </w:rPr>
+      </w:pPr>
+      <w:r>
+        <w:rPr>
+          <w:rFonts w:ascii="Times New Roman" w:hAnsi="Times New Roman" w:cs="Times New Roman"/>
+          <w:sz w:val="24"/>
+          <w:szCs w:val="24"/>
+        </w:rPr>
+        <w:t>Klasyfikacja zespołów QRS stanowi ważny element detekcji i przetwarzania sygnału elektrokardiograficznego.  Wykonanie projektu w tej dziedzinie pozwoliło na zapoznanie się z kilkoma zaawansowanymi metodami klasyfikacji wzorców i wykorzystanie narzędzi programistycznych, które znajdują zastosowanie nie tylko w szeroko pojętej medycynie.</w:t>
+      </w:r>
+    </w:p>
+    <w:p>
+      <w:pPr>
+        <w:ind w:firstLine="360"/>
+        <w:jc w:val="both"/>
+        <w:rPr>
+          <w:rFonts w:ascii="Times New Roman" w:hAnsi="Times New Roman" w:cs="Times New Roman"/>
+          <w:sz w:val="24"/>
+          <w:szCs w:val="24"/>
+        </w:rPr>
+      </w:pPr>
+      <w:r>
+        <w:rPr>
+          <w:rFonts w:ascii="Times New Roman" w:hAnsi="Times New Roman" w:cs="Times New Roman"/>
+          <w:sz w:val="24"/>
+          <w:szCs w:val="24"/>
+        </w:rPr>
+        <w:t xml:space="preserve">Z powodu wysokiego stopnia skomplikowania zastosowanych metod, dużej ilości czasu przeznaczonej na synchronizację modułu z pozostałymi częściami aplikacji oraz licznych problemów podczas kompilacji kodu nie udało się </w:t>
+      </w:r>
+      <w:r>
+        <w:rPr>
+          <w:rFonts w:ascii="Times New Roman" w:hAnsi="Times New Roman" w:cs="Times New Roman"/>
+          <w:sz w:val="24"/>
+          <w:szCs w:val="24"/>
+        </w:rPr>
+        <w:t>z powodzeniem zaimplementować w programie najważniejszej funkcjonalności, jaką jest dodatkowa metoda klasyfikacji. Do wykonanego modułu można jednak w prosty sposób dodać nowe algorytmy, które w przyszłości posłużą do jeszcze dokładniejszej analizy zespołów QRS.</w:t>
+      </w:r>
+    </w:p>
+    <w:p>
+      <w:pPr>
+        <w:ind w:firstLine="360"/>
+        <w:jc w:val="both"/>
+        <w:rPr>
+          <w:rFonts w:ascii="Times New Roman" w:hAnsi="Times New Roman" w:cs="Times New Roman"/>
+          <w:sz w:val="24"/>
+          <w:szCs w:val="24"/>
+        </w:rPr>
+      </w:pPr>
+    </w:p>
+    <w:p>
+      <w:pPr>
+        <w:ind w:firstLine="360"/>
+        <w:jc w:val="both"/>
+        <w:rPr>
+          <w:rFonts w:ascii="Times New Roman" w:hAnsi="Times New Roman" w:cs="Times New Roman"/>
+          <w:sz w:val="24"/>
+          <w:szCs w:val="24"/>
+        </w:rPr>
+      </w:pPr>
+    </w:p>
+    <w:p>
+      <w:pPr>
+        <w:ind w:firstLine="360"/>
+        <w:jc w:val="both"/>
+        <w:rPr>
+          <w:rFonts w:ascii="Times New Roman" w:hAnsi="Times New Roman" w:cs="Times New Roman"/>
+          <w:sz w:val="24"/>
+          <w:szCs w:val="24"/>
+        </w:rPr>
+      </w:pPr>
+    </w:p>
+    <w:p>
+      <w:pPr>
+        <w:ind w:firstLine="360"/>
+        <w:jc w:val="both"/>
+        <w:rPr>
+          <w:rFonts w:ascii="Times New Roman" w:hAnsi="Times New Roman" w:cs="Times New Roman"/>
+          <w:sz w:val="24"/>
+          <w:szCs w:val="24"/>
+        </w:rPr>
+      </w:pPr>
+    </w:p>
+    <w:p>
+      <w:pPr>
+        <w:ind w:firstLine="360"/>
+        <w:jc w:val="both"/>
+        <w:rPr>
+          <w:rFonts w:ascii="Times New Roman" w:hAnsi="Times New Roman" w:cs="Times New Roman"/>
+          <w:sz w:val="24"/>
+          <w:szCs w:val="24"/>
+        </w:rPr>
+      </w:pPr>
+    </w:p>
+    <w:p>
+      <w:pPr>
+        <w:ind w:firstLine="360"/>
+        <w:jc w:val="both"/>
+        <w:rPr>
+          <w:rFonts w:ascii="Times New Roman" w:hAnsi="Times New Roman" w:cs="Times New Roman"/>
+          <w:sz w:val="24"/>
+          <w:szCs w:val="24"/>
+        </w:rPr>
+      </w:pPr>
+    </w:p>
+    <w:p>
+      <w:pPr>
+        <w:ind w:firstLine="360"/>
+        <w:jc w:val="both"/>
+        <w:rPr>
+          <w:rFonts w:ascii="Times New Roman" w:hAnsi="Times New Roman" w:cs="Times New Roman"/>
+          <w:sz w:val="24"/>
+          <w:szCs w:val="24"/>
+        </w:rPr>
+      </w:pPr>
+    </w:p>
+    <w:p>
+      <w:pPr>
+        <w:ind w:firstLine="360"/>
+        <w:jc w:val="both"/>
+        <w:rPr>
+          <w:rFonts w:ascii="Times New Roman" w:hAnsi="Times New Roman" w:cs="Times New Roman"/>
+          <w:sz w:val="24"/>
+          <w:szCs w:val="24"/>
+        </w:rPr>
+      </w:pPr>
+    </w:p>
+    <w:p>
+      <w:pPr>
+        <w:ind w:firstLine="360"/>
+        <w:jc w:val="both"/>
+        <w:rPr>
+          <w:rFonts w:ascii="Times New Roman" w:hAnsi="Times New Roman" w:cs="Times New Roman"/>
+          <w:sz w:val="24"/>
+          <w:szCs w:val="24"/>
+        </w:rPr>
+      </w:pPr>
+    </w:p>
+    <w:p>
+      <w:pPr>
+        <w:ind w:firstLine="360"/>
+        <w:jc w:val="both"/>
+        <w:rPr>
+          <w:rFonts w:ascii="Times New Roman" w:hAnsi="Times New Roman" w:cs="Times New Roman"/>
+          <w:sz w:val="24"/>
+          <w:szCs w:val="24"/>
+        </w:rPr>
+      </w:pPr>
+    </w:p>
+    <w:p>
+      <w:pPr>
+        <w:ind w:firstLine="360"/>
+        <w:jc w:val="both"/>
+        <w:rPr>
+          <w:rFonts w:ascii="Times New Roman" w:hAnsi="Times New Roman" w:cs="Times New Roman"/>
+          <w:sz w:val="24"/>
+          <w:szCs w:val="24"/>
+        </w:rPr>
+      </w:pPr>
+    </w:p>
+    <w:p>
+      <w:pPr>
+        <w:ind w:firstLine="360"/>
+        <w:jc w:val="both"/>
+        <w:rPr>
+          <w:rFonts w:ascii="Times New Roman" w:hAnsi="Times New Roman" w:cs="Times New Roman"/>
+          <w:sz w:val="24"/>
+          <w:szCs w:val="24"/>
+        </w:rPr>
+      </w:pPr>
+    </w:p>
+    <w:p>
+      <w:pPr>
+        <w:jc w:val="both"/>
+        <w:rPr>
+          <w:rFonts w:ascii="Times New Roman" w:hAnsi="Times New Roman" w:cs="Times New Roman"/>
+          <w:sz w:val="24"/>
+          <w:szCs w:val="24"/>
+        </w:rPr>
+      </w:pPr>
+    </w:p>
+    <w:p>
+      <w:pPr>
+        <w:rPr>
+          <w:rFonts w:ascii="Times New Roman" w:hAnsi="Times New Roman" w:cs="Times New Roman"/>
+          <w:sz w:val="24"/>
+          <w:szCs w:val="24"/>
+        </w:rPr>
+      </w:pPr>
+    </w:p>
+    <w:p>
+      <w:pPr>
+        <w:pStyle w:val="Akapitzlist"/>
+        <w:numPr>
+          <w:ilvl w:val="0"/>
+          <w:numId w:val="4"/>
+        </w:numPr>
+        <w:rPr>
+          <w:rFonts w:ascii="Times New Roman" w:hAnsi="Times New Roman" w:cs="Times New Roman"/>
+          <w:b/>
+          <w:sz w:val="28"/>
+          <w:szCs w:val="24"/>
+        </w:rPr>
+      </w:pPr>
+      <w:r>
+        <w:rPr>
+          <w:rFonts w:ascii="Times New Roman" w:hAnsi="Times New Roman" w:cs="Times New Roman"/>
+          <w:b/>
+          <w:sz w:val="28"/>
+          <w:szCs w:val="24"/>
+        </w:rPr>
+        <w:lastRenderedPageBreak/>
         <w:t>Literatura</w:t>
       </w:r>
     </w:p>
@@ -1475,7 +3742,169 @@
           <w:sz w:val="24"/>
           <w:szCs w:val="24"/>
         </w:rPr>
-        <w:t xml:space="preserve">[1] Augustyniak P. </w:t>
+        <w:t xml:space="preserve">[1] </w:t>
+      </w:r>
+      <w:proofErr w:type="spellStart"/>
+      <w:r>
+        <w:rPr>
+          <w:rFonts w:ascii="Times New Roman" w:hAnsi="Times New Roman" w:cs="Times New Roman"/>
+          <w:sz w:val="24"/>
+          <w:szCs w:val="24"/>
+        </w:rPr>
+        <w:t>Adebisi</w:t>
+      </w:r>
+      <w:proofErr w:type="spellEnd"/>
+      <w:r>
+        <w:rPr>
+          <w:rFonts w:ascii="Times New Roman" w:hAnsi="Times New Roman" w:cs="Times New Roman"/>
+          <w:sz w:val="24"/>
+          <w:szCs w:val="24"/>
+        </w:rPr>
+        <w:t xml:space="preserve"> A., </w:t>
+      </w:r>
+      <w:proofErr w:type="spellStart"/>
+      <w:r>
+        <w:rPr>
+          <w:rFonts w:ascii="Times New Roman" w:hAnsi="Times New Roman" w:cs="Times New Roman"/>
+          <w:sz w:val="24"/>
+          <w:szCs w:val="24"/>
+        </w:rPr>
+        <w:t>Olusayo</w:t>
+      </w:r>
+      <w:proofErr w:type="spellEnd"/>
+      <w:r>
+        <w:rPr>
+          <w:rFonts w:ascii="Times New Roman" w:hAnsi="Times New Roman" w:cs="Times New Roman"/>
+          <w:sz w:val="24"/>
+          <w:szCs w:val="24"/>
+        </w:rPr>
+        <w:t xml:space="preserve"> O., </w:t>
+      </w:r>
+      <w:proofErr w:type="spellStart"/>
+      <w:r>
+        <w:rPr>
+          <w:rFonts w:ascii="Times New Roman" w:hAnsi="Times New Roman" w:cs="Times New Roman"/>
+          <w:sz w:val="24"/>
+          <w:szCs w:val="24"/>
+        </w:rPr>
+        <w:t>Olatunde</w:t>
+      </w:r>
+      <w:proofErr w:type="spellEnd"/>
+      <w:r>
+        <w:rPr>
+          <w:rFonts w:ascii="Times New Roman" w:hAnsi="Times New Roman" w:cs="Times New Roman"/>
+          <w:sz w:val="24"/>
+          <w:szCs w:val="24"/>
+        </w:rPr>
+        <w:t xml:space="preserve"> O. An </w:t>
+      </w:r>
+      <w:proofErr w:type="spellStart"/>
+      <w:r>
+        <w:rPr>
+          <w:rFonts w:ascii="Times New Roman" w:hAnsi="Times New Roman" w:cs="Times New Roman"/>
+          <w:sz w:val="24"/>
+          <w:szCs w:val="24"/>
+        </w:rPr>
+        <w:t>Exploratory</w:t>
+      </w:r>
+      <w:proofErr w:type="spellEnd"/>
+      <w:r>
+        <w:rPr>
+          <w:rFonts w:ascii="Times New Roman" w:hAnsi="Times New Roman" w:cs="Times New Roman"/>
+          <w:sz w:val="24"/>
+          <w:szCs w:val="24"/>
+        </w:rPr>
+        <w:t xml:space="preserve"> </w:t>
+      </w:r>
+      <w:proofErr w:type="spellStart"/>
+      <w:r>
+        <w:rPr>
+          <w:rFonts w:ascii="Times New Roman" w:hAnsi="Times New Roman" w:cs="Times New Roman"/>
+          <w:sz w:val="24"/>
+          <w:szCs w:val="24"/>
+        </w:rPr>
+        <w:t>Study</w:t>
+      </w:r>
+      <w:proofErr w:type="spellEnd"/>
+      <w:r>
+        <w:rPr>
+          <w:rFonts w:ascii="Times New Roman" w:hAnsi="Times New Roman" w:cs="Times New Roman"/>
+          <w:sz w:val="24"/>
+          <w:szCs w:val="24"/>
+        </w:rPr>
+        <w:t xml:space="preserve"> of </w:t>
+      </w:r>
+      <w:proofErr w:type="spellStart"/>
+      <w:r>
+        <w:rPr>
+          <w:rFonts w:ascii="Times New Roman" w:hAnsi="Times New Roman" w:cs="Times New Roman"/>
+          <w:sz w:val="24"/>
+          <w:szCs w:val="24"/>
+        </w:rPr>
+        <w:t>K-Means</w:t>
+      </w:r>
+      <w:proofErr w:type="spellEnd"/>
+      <w:r>
+        <w:rPr>
+          <w:rFonts w:ascii="Times New Roman" w:hAnsi="Times New Roman" w:cs="Times New Roman"/>
+          <w:sz w:val="24"/>
+          <w:szCs w:val="24"/>
+        </w:rPr>
+        <w:t xml:space="preserve"> and </w:t>
+      </w:r>
+      <w:proofErr w:type="spellStart"/>
+      <w:r>
+        <w:rPr>
+          <w:rFonts w:ascii="Times New Roman" w:hAnsi="Times New Roman" w:cs="Times New Roman"/>
+          <w:sz w:val="24"/>
+          <w:szCs w:val="24"/>
+        </w:rPr>
+        <w:t>Expectation</w:t>
+      </w:r>
+      <w:proofErr w:type="spellEnd"/>
+      <w:r>
+        <w:rPr>
+          <w:rFonts w:ascii="Times New Roman" w:hAnsi="Times New Roman" w:cs="Times New Roman"/>
+          <w:sz w:val="24"/>
+          <w:szCs w:val="24"/>
+        </w:rPr>
+        <w:t xml:space="preserve"> </w:t>
+      </w:r>
+      <w:proofErr w:type="spellStart"/>
+      <w:r>
+        <w:rPr>
+          <w:rFonts w:ascii="Times New Roman" w:hAnsi="Times New Roman" w:cs="Times New Roman"/>
+          <w:sz w:val="24"/>
+          <w:szCs w:val="24"/>
+        </w:rPr>
+        <w:t>Maximization</w:t>
+      </w:r>
+      <w:proofErr w:type="spellEnd"/>
+      <w:r>
+        <w:rPr>
+          <w:rFonts w:ascii="Times New Roman" w:hAnsi="Times New Roman" w:cs="Times New Roman"/>
+          <w:sz w:val="24"/>
+          <w:szCs w:val="24"/>
+        </w:rPr>
+        <w:t xml:space="preserve"> </w:t>
+      </w:r>
+      <w:proofErr w:type="spellStart"/>
+      <w:r>
+        <w:rPr>
+          <w:rFonts w:ascii="Times New Roman" w:hAnsi="Times New Roman" w:cs="Times New Roman"/>
+          <w:sz w:val="24"/>
+          <w:szCs w:val="24"/>
+        </w:rPr>
+        <w:t>Algorithms</w:t>
+      </w:r>
+      <w:proofErr w:type="spellEnd"/>
+      <w:r>
+        <w:rPr>
+          <w:rFonts w:ascii="Times New Roman" w:hAnsi="Times New Roman" w:cs="Times New Roman"/>
+          <w:sz w:val="24"/>
+          <w:szCs w:val="24"/>
+        </w:rPr>
+        <w:t xml:space="preserve">. </w:t>
       </w:r>
       <w:r>
         <w:rPr>
@@ -1484,6 +3913,108 @@
           <w:sz w:val="24"/>
           <w:szCs w:val="24"/>
         </w:rPr>
+        <w:t xml:space="preserve">British </w:t>
+      </w:r>
+      <w:proofErr w:type="spellStart"/>
+      <w:r>
+        <w:rPr>
+          <w:rFonts w:ascii="Times New Roman" w:hAnsi="Times New Roman" w:cs="Times New Roman"/>
+          <w:i/>
+          <w:sz w:val="24"/>
+          <w:szCs w:val="24"/>
+        </w:rPr>
+        <w:t>Journal</w:t>
+      </w:r>
+      <w:proofErr w:type="spellEnd"/>
+      <w:r>
+        <w:rPr>
+          <w:rFonts w:ascii="Times New Roman" w:hAnsi="Times New Roman" w:cs="Times New Roman"/>
+          <w:i/>
+          <w:sz w:val="24"/>
+          <w:szCs w:val="24"/>
+        </w:rPr>
+        <w:t xml:space="preserve"> of </w:t>
+      </w:r>
+      <w:proofErr w:type="spellStart"/>
+      <w:r>
+        <w:rPr>
+          <w:rFonts w:ascii="Times New Roman" w:hAnsi="Times New Roman" w:cs="Times New Roman"/>
+          <w:i/>
+          <w:sz w:val="24"/>
+          <w:szCs w:val="24"/>
+        </w:rPr>
+        <w:t>Mathematics</w:t>
+      </w:r>
+      <w:proofErr w:type="spellEnd"/>
+      <w:r>
+        <w:rPr>
+          <w:rFonts w:ascii="Times New Roman" w:hAnsi="Times New Roman" w:cs="Times New Roman"/>
+          <w:i/>
+          <w:sz w:val="24"/>
+          <w:szCs w:val="24"/>
+        </w:rPr>
+        <w:t xml:space="preserve"> and </w:t>
+      </w:r>
+      <w:proofErr w:type="spellStart"/>
+      <w:r>
+        <w:rPr>
+          <w:rFonts w:ascii="Times New Roman" w:hAnsi="Times New Roman" w:cs="Times New Roman"/>
+          <w:i/>
+          <w:sz w:val="24"/>
+          <w:szCs w:val="24"/>
+        </w:rPr>
+        <w:t>Compupter</w:t>
+      </w:r>
+      <w:proofErr w:type="spellEnd"/>
+      <w:r>
+        <w:rPr>
+          <w:rFonts w:ascii="Times New Roman" w:hAnsi="Times New Roman" w:cs="Times New Roman"/>
+          <w:i/>
+          <w:sz w:val="24"/>
+          <w:szCs w:val="24"/>
+        </w:rPr>
+        <w:t xml:space="preserve"> Science</w:t>
+      </w:r>
+      <w:r>
+        <w:rPr>
+          <w:rFonts w:ascii="Times New Roman" w:hAnsi="Times New Roman" w:cs="Times New Roman"/>
+          <w:sz w:val="24"/>
+          <w:szCs w:val="24"/>
+        </w:rPr>
+        <w:t xml:space="preserve"> 2012, nr 2, s. 62 – 71.</w:t>
+      </w:r>
+    </w:p>
+    <w:p>
+      <w:pPr>
+        <w:rPr>
+          <w:rFonts w:ascii="Times New Roman" w:hAnsi="Times New Roman" w:cs="Times New Roman"/>
+          <w:sz w:val="24"/>
+          <w:szCs w:val="24"/>
+        </w:rPr>
+      </w:pPr>
+      <w:r>
+        <w:rPr>
+          <w:rFonts w:ascii="Times New Roman" w:hAnsi="Times New Roman" w:cs="Times New Roman"/>
+          <w:sz w:val="24"/>
+          <w:szCs w:val="24"/>
+        </w:rPr>
+        <w:t>[2</w:t>
+      </w:r>
+      <w:r>
+        <w:rPr>
+          <w:rFonts w:ascii="Times New Roman" w:hAnsi="Times New Roman" w:cs="Times New Roman"/>
+          <w:sz w:val="24"/>
+          <w:szCs w:val="24"/>
+        </w:rPr>
+        <w:t xml:space="preserve">] Augustyniak P. </w:t>
+      </w:r>
+      <w:r>
+        <w:rPr>
+          <w:rFonts w:ascii="Times New Roman" w:hAnsi="Times New Roman" w:cs="Times New Roman"/>
+          <w:i/>
+          <w:sz w:val="24"/>
+          <w:szCs w:val="24"/>
+        </w:rPr>
         <w:t>Przetwarzanie sygnałów elektrodiagnostycznych.</w:t>
       </w:r>
       <w:r>
@@ -1501,26 +4032,138 @@
           <w:rFonts w:ascii="Times New Roman" w:hAnsi="Times New Roman" w:cs="Times New Roman"/>
           <w:sz w:val="24"/>
           <w:szCs w:val="24"/>
-        </w:rPr>
-      </w:pPr>
-      <w:r>
-        <w:rPr>
-          <w:rFonts w:ascii="Times New Roman" w:hAnsi="Times New Roman" w:cs="Times New Roman"/>
-          <w:sz w:val="24"/>
-          <w:szCs w:val="24"/>
-        </w:rPr>
-        <w:lastRenderedPageBreak/>
-        <w:t xml:space="preserve">[2] </w:t>
+          <w:lang w:val="en-US"/>
+        </w:rPr>
+      </w:pPr>
+      <w:r>
+        <w:rPr>
+          <w:rFonts w:ascii="Times New Roman" w:hAnsi="Times New Roman" w:cs="Times New Roman"/>
+          <w:sz w:val="24"/>
+          <w:szCs w:val="24"/>
+          <w:lang w:val="en-US"/>
+        </w:rPr>
+        <w:t xml:space="preserve">[3] </w:t>
       </w:r>
       <w:proofErr w:type="spellStart"/>
       <w:r>
         <w:rPr>
           <w:rFonts w:ascii="Times New Roman" w:hAnsi="Times New Roman" w:cs="Times New Roman"/>
+          <w:sz w:val="24"/>
+          <w:szCs w:val="24"/>
+          <w:lang w:val="en-US"/>
+        </w:rPr>
+        <w:t>Awal</w:t>
+      </w:r>
+      <w:proofErr w:type="spellEnd"/>
+      <w:r>
+        <w:rPr>
+          <w:rFonts w:ascii="Times New Roman" w:hAnsi="Times New Roman" w:cs="Times New Roman"/>
+          <w:sz w:val="24"/>
+          <w:szCs w:val="24"/>
+          <w:lang w:val="en-US"/>
+        </w:rPr>
+        <w:t xml:space="preserve"> A., </w:t>
+      </w:r>
+      <w:proofErr w:type="spellStart"/>
+      <w:r>
+        <w:rPr>
+          <w:rFonts w:ascii="Times New Roman" w:hAnsi="Times New Roman" w:cs="Times New Roman"/>
+          <w:sz w:val="24"/>
+          <w:szCs w:val="24"/>
+          <w:lang w:val="en-US"/>
+        </w:rPr>
+        <w:t>Mostafa</w:t>
+      </w:r>
+      <w:proofErr w:type="spellEnd"/>
+      <w:r>
+        <w:rPr>
+          <w:rFonts w:ascii="Times New Roman" w:hAnsi="Times New Roman" w:cs="Times New Roman"/>
+          <w:sz w:val="24"/>
+          <w:szCs w:val="24"/>
+          <w:lang w:val="en-US"/>
+        </w:rPr>
+        <w:t xml:space="preserve"> S., Ahmad </w:t>
+      </w:r>
+      <w:r>
+        <w:rPr>
+          <w:rFonts w:ascii="Times New Roman" w:hAnsi="Times New Roman" w:cs="Times New Roman"/>
+          <w:sz w:val="24"/>
+          <w:szCs w:val="24"/>
+          <w:lang w:val="en-US"/>
+        </w:rPr>
+        <w:t xml:space="preserve">M. </w:t>
+      </w:r>
+      <w:r>
+        <w:rPr>
+          <w:rFonts w:ascii="Times New Roman" w:hAnsi="Times New Roman" w:cs="Times New Roman"/>
           <w:i/>
           <w:sz w:val="24"/>
           <w:szCs w:val="24"/>
-        </w:rPr>
-        <w:t>Medical</w:t>
+          <w:lang w:val="en-US"/>
+        </w:rPr>
+        <w:t>Simplified Mathematical Model for Generating ECG Signal and Fitting the Model using Nonlinear Least Square Technique.</w:t>
+      </w:r>
+      <w:r>
+        <w:rPr>
+          <w:rFonts w:ascii="Times New Roman" w:hAnsi="Times New Roman" w:cs="Times New Roman"/>
+          <w:sz w:val="24"/>
+          <w:szCs w:val="24"/>
+          <w:lang w:val="en-US"/>
+        </w:rPr>
+        <w:t xml:space="preserve"> Proceedings of the International Conference on Mechanical Engineering. Dhaka, 2011.</w:t>
+      </w:r>
+      <w:r>
+        <w:rPr>
+          <w:rFonts w:ascii="Times New Roman" w:hAnsi="Times New Roman" w:cs="Times New Roman"/>
+          <w:sz w:val="24"/>
+          <w:szCs w:val="24"/>
+          <w:lang w:val="en-US"/>
+        </w:rPr>
+        <w:t xml:space="preserve"> </w:t>
+      </w:r>
+    </w:p>
+    <w:p>
+      <w:pPr>
+        <w:rPr>
+          <w:rFonts w:ascii="Times New Roman" w:hAnsi="Times New Roman" w:cs="Times New Roman"/>
+          <w:sz w:val="24"/>
+          <w:szCs w:val="24"/>
+        </w:rPr>
+      </w:pPr>
+      <w:r>
+        <w:rPr>
+          <w:rFonts w:ascii="Times New Roman" w:hAnsi="Times New Roman" w:cs="Times New Roman"/>
+          <w:sz w:val="24"/>
+          <w:szCs w:val="24"/>
+        </w:rPr>
+        <w:t>[4</w:t>
+      </w:r>
+      <w:r>
+        <w:rPr>
+          <w:rFonts w:ascii="Times New Roman" w:hAnsi="Times New Roman" w:cs="Times New Roman"/>
+          <w:sz w:val="24"/>
+          <w:szCs w:val="24"/>
+        </w:rPr>
+        <w:t xml:space="preserve">] Batko T., Jaśkiewicz T. </w:t>
+      </w:r>
+      <w:r>
+        <w:rPr>
+          <w:rFonts w:ascii="Times New Roman" w:hAnsi="Times New Roman" w:cs="Times New Roman"/>
+          <w:i/>
+          <w:sz w:val="24"/>
+          <w:szCs w:val="24"/>
+        </w:rPr>
+        <w:t xml:space="preserve">Moduł obliczeniowy </w:t>
+      </w:r>
+      <w:proofErr w:type="spellStart"/>
+      <w:r>
+        <w:rPr>
+          <w:rFonts w:ascii="Times New Roman" w:hAnsi="Times New Roman" w:cs="Times New Roman"/>
+          <w:i/>
+          <w:sz w:val="24"/>
+          <w:szCs w:val="24"/>
+        </w:rPr>
+        <w:t>QRS_CLASS</w:t>
       </w:r>
       <w:proofErr w:type="spellEnd"/>
       <w:r>
@@ -1530,349 +4173,41 @@
           <w:sz w:val="24"/>
           <w:szCs w:val="24"/>
         </w:rPr>
+        <w:t>.</w:t>
+      </w:r>
+      <w:r>
+        <w:rPr>
+          <w:rFonts w:ascii="Times New Roman" w:hAnsi="Times New Roman" w:cs="Times New Roman"/>
+          <w:sz w:val="24"/>
+          <w:szCs w:val="24"/>
+        </w:rPr>
         <w:t xml:space="preserve"> </w:t>
       </w:r>
-      <w:proofErr w:type="spellStart"/>
-      <w:r>
-        <w:rPr>
-          <w:rFonts w:ascii="Times New Roman" w:hAnsi="Times New Roman" w:cs="Times New Roman"/>
-          <w:i/>
-          <w:sz w:val="24"/>
-          <w:szCs w:val="24"/>
-        </w:rPr>
-        <w:t>dicionnary</w:t>
-      </w:r>
-      <w:proofErr w:type="spellEnd"/>
-      <w:r>
-        <w:rPr>
-          <w:rFonts w:ascii="Times New Roman" w:hAnsi="Times New Roman" w:cs="Times New Roman"/>
-          <w:sz w:val="24"/>
-          <w:szCs w:val="24"/>
-        </w:rPr>
-        <w:t xml:space="preserve">. Dostępny w Internecie: </w:t>
-      </w:r>
-      <w:hyperlink r:id="rId11" w:history="1">
-        <w:r>
-          <w:rPr>
-            <w:rStyle w:val="Hipercze"/>
-            <w:rFonts w:ascii="Times New Roman" w:hAnsi="Times New Roman" w:cs="Times New Roman"/>
-            <w:sz w:val="24"/>
-            <w:szCs w:val="24"/>
-          </w:rPr>
-          <w:t>http://medical-dictionnary.thefreedictionnary.com</w:t>
-        </w:r>
-      </w:hyperlink>
-      <w:r>
-        <w:rPr>
-          <w:rFonts w:ascii="Times New Roman" w:hAnsi="Times New Roman" w:cs="Times New Roman"/>
-          <w:sz w:val="24"/>
-          <w:szCs w:val="24"/>
-        </w:rPr>
-        <w:t>.</w:t>
-      </w:r>
-    </w:p>
-    <w:p>
-      <w:pPr>
+      <w:r>
+        <w:rPr>
+          <w:rFonts w:ascii="Times New Roman" w:hAnsi="Times New Roman" w:cs="Times New Roman"/>
+          <w:sz w:val="24"/>
+          <w:szCs w:val="24"/>
+        </w:rPr>
+        <w:t>Projekt z przedmiotu „Elektroniczne systemy diagnostyki medycznej i terapii”.  Katedra Automatyki i Inżynierii Biomedycznej AGH. Kraków, 2013.</w:t>
+      </w:r>
+    </w:p>
+    <w:p>
+      <w:pPr>
+        <w:rPr>
+          <w:rFonts w:ascii="Times New Roman" w:hAnsi="Times New Roman" w:cs="Times New Roman"/>
+          <w:sz w:val="24"/>
+          <w:szCs w:val="24"/>
+        </w:rPr>
+      </w:pPr>
+      <w:r>
         <w:rPr>
           <w:rFonts w:ascii="Times New Roman" w:hAnsi="Times New Roman" w:cs="Times New Roman"/>
           <w:sz w:val="24"/>
           <w:szCs w:val="24"/>
           <w:lang w:val="en-US"/>
         </w:rPr>
-      </w:pPr>
-      <w:r>
-        <w:rPr>
-          <w:rFonts w:ascii="Times New Roman" w:hAnsi="Times New Roman" w:cs="Times New Roman"/>
-          <w:sz w:val="24"/>
-          <w:szCs w:val="24"/>
-          <w:lang w:val="en-US"/>
-        </w:rPr>
-        <w:t xml:space="preserve">[3] </w:t>
-      </w:r>
-      <w:proofErr w:type="spellStart"/>
-      <w:r>
-        <w:rPr>
-          <w:rFonts w:ascii="Times New Roman" w:hAnsi="Times New Roman" w:cs="Times New Roman"/>
-          <w:sz w:val="24"/>
-          <w:szCs w:val="24"/>
-          <w:lang w:val="en-US"/>
-        </w:rPr>
-        <w:t>Adebisi</w:t>
-      </w:r>
-      <w:proofErr w:type="spellEnd"/>
-      <w:r>
-        <w:rPr>
-          <w:rFonts w:ascii="Times New Roman" w:hAnsi="Times New Roman" w:cs="Times New Roman"/>
-          <w:sz w:val="24"/>
-          <w:szCs w:val="24"/>
-          <w:lang w:val="en-US"/>
-        </w:rPr>
-        <w:t xml:space="preserve"> A., </w:t>
-      </w:r>
-      <w:proofErr w:type="spellStart"/>
-      <w:r>
-        <w:rPr>
-          <w:rFonts w:ascii="Times New Roman" w:hAnsi="Times New Roman" w:cs="Times New Roman"/>
-          <w:sz w:val="24"/>
-          <w:szCs w:val="24"/>
-          <w:lang w:val="en-US"/>
-        </w:rPr>
-        <w:t>Olusayo</w:t>
-      </w:r>
-      <w:proofErr w:type="spellEnd"/>
-      <w:r>
-        <w:rPr>
-          <w:rFonts w:ascii="Times New Roman" w:hAnsi="Times New Roman" w:cs="Times New Roman"/>
-          <w:sz w:val="24"/>
-          <w:szCs w:val="24"/>
-          <w:lang w:val="en-US"/>
-        </w:rPr>
-        <w:t xml:space="preserve"> O., </w:t>
-      </w:r>
-      <w:proofErr w:type="spellStart"/>
-      <w:r>
-        <w:rPr>
-          <w:rFonts w:ascii="Times New Roman" w:hAnsi="Times New Roman" w:cs="Times New Roman"/>
-          <w:sz w:val="24"/>
-          <w:szCs w:val="24"/>
-          <w:lang w:val="en-US"/>
-        </w:rPr>
-        <w:t>Olatunde</w:t>
-      </w:r>
-      <w:proofErr w:type="spellEnd"/>
-      <w:r>
-        <w:rPr>
-          <w:rFonts w:ascii="Times New Roman" w:hAnsi="Times New Roman" w:cs="Times New Roman"/>
-          <w:sz w:val="24"/>
-          <w:szCs w:val="24"/>
-          <w:lang w:val="en-US"/>
-        </w:rPr>
-        <w:t xml:space="preserve"> O. </w:t>
-      </w:r>
-      <w:r>
-        <w:rPr>
-          <w:rFonts w:ascii="Times New Roman" w:hAnsi="Times New Roman" w:cs="Times New Roman"/>
-          <w:sz w:val="24"/>
-          <w:szCs w:val="24"/>
-          <w:lang w:val="en-US"/>
-        </w:rPr>
-        <w:t xml:space="preserve">An Exploratory Study of K-Means and Expectation Maximization Algorithms. </w:t>
-      </w:r>
-      <w:r>
-        <w:rPr>
-          <w:rFonts w:ascii="Times New Roman" w:hAnsi="Times New Roman" w:cs="Times New Roman"/>
-          <w:i/>
-          <w:sz w:val="24"/>
-          <w:szCs w:val="24"/>
-          <w:lang w:val="en-US"/>
-        </w:rPr>
-        <w:t xml:space="preserve">British Journal of Mathematics and </w:t>
-      </w:r>
-      <w:proofErr w:type="spellStart"/>
-      <w:r>
-        <w:rPr>
-          <w:rFonts w:ascii="Times New Roman" w:hAnsi="Times New Roman" w:cs="Times New Roman"/>
-          <w:i/>
-          <w:sz w:val="24"/>
-          <w:szCs w:val="24"/>
-          <w:lang w:val="en-US"/>
-        </w:rPr>
-        <w:t>Compupter</w:t>
-      </w:r>
-      <w:proofErr w:type="spellEnd"/>
-      <w:r>
-        <w:rPr>
-          <w:rFonts w:ascii="Times New Roman" w:hAnsi="Times New Roman" w:cs="Times New Roman"/>
-          <w:i/>
-          <w:sz w:val="24"/>
-          <w:szCs w:val="24"/>
-          <w:lang w:val="en-US"/>
-        </w:rPr>
-        <w:t xml:space="preserve"> Science</w:t>
-      </w:r>
-      <w:r>
-        <w:rPr>
-          <w:rFonts w:ascii="Times New Roman" w:hAnsi="Times New Roman" w:cs="Times New Roman"/>
-          <w:sz w:val="24"/>
-          <w:szCs w:val="24"/>
-          <w:lang w:val="en-US"/>
-        </w:rPr>
-        <w:t xml:space="preserve"> 2012, nr 2, s. 62 – 71.</w:t>
-      </w:r>
-    </w:p>
-    <w:p>
-      <w:pPr>
-        <w:rPr>
-          <w:rFonts w:ascii="Times New Roman" w:hAnsi="Times New Roman" w:cs="Times New Roman"/>
-          <w:sz w:val="24"/>
-          <w:szCs w:val="24"/>
-          <w:lang w:val="en-US"/>
-        </w:rPr>
-      </w:pPr>
-      <w:r>
-        <w:rPr>
-          <w:rFonts w:ascii="Times New Roman" w:hAnsi="Times New Roman" w:cs="Times New Roman"/>
-          <w:sz w:val="24"/>
-          <w:szCs w:val="24"/>
-          <w:lang w:val="en-US"/>
-        </w:rPr>
-        <w:t xml:space="preserve">[4] Maier C., </w:t>
-      </w:r>
-      <w:proofErr w:type="spellStart"/>
-      <w:r>
-        <w:rPr>
-          <w:rFonts w:ascii="Times New Roman" w:hAnsi="Times New Roman" w:cs="Times New Roman"/>
-          <w:sz w:val="24"/>
-          <w:szCs w:val="24"/>
-          <w:lang w:val="en-US"/>
-        </w:rPr>
-        <w:t>Dickhaus</w:t>
-      </w:r>
-      <w:proofErr w:type="spellEnd"/>
-      <w:r>
-        <w:rPr>
-          <w:rFonts w:ascii="Times New Roman" w:hAnsi="Times New Roman" w:cs="Times New Roman"/>
-          <w:sz w:val="24"/>
-          <w:szCs w:val="24"/>
-          <w:lang w:val="en-US"/>
-        </w:rPr>
-        <w:t xml:space="preserve"> H., </w:t>
-      </w:r>
-      <w:proofErr w:type="spellStart"/>
-      <w:r>
-        <w:rPr>
-          <w:rFonts w:ascii="Times New Roman" w:hAnsi="Times New Roman" w:cs="Times New Roman"/>
-          <w:sz w:val="24"/>
-          <w:szCs w:val="24"/>
-          <w:lang w:val="en-US"/>
-        </w:rPr>
-        <w:t>Gittinger</w:t>
-      </w:r>
-      <w:proofErr w:type="spellEnd"/>
-      <w:r>
-        <w:rPr>
-          <w:rFonts w:ascii="Times New Roman" w:hAnsi="Times New Roman" w:cs="Times New Roman"/>
-          <w:sz w:val="24"/>
-          <w:szCs w:val="24"/>
-          <w:lang w:val="en-US"/>
-        </w:rPr>
-        <w:t xml:space="preserve"> J. </w:t>
-      </w:r>
-      <w:r>
-        <w:rPr>
-          <w:rFonts w:ascii="Times New Roman" w:hAnsi="Times New Roman" w:cs="Times New Roman"/>
-          <w:i/>
-          <w:sz w:val="24"/>
-          <w:szCs w:val="24"/>
-          <w:lang w:val="en-US"/>
-        </w:rPr>
-        <w:t>Unsupervised Morphological Classification of QRS Complexes</w:t>
-      </w:r>
-      <w:r>
-        <w:rPr>
-          <w:rFonts w:ascii="Times New Roman" w:hAnsi="Times New Roman" w:cs="Times New Roman"/>
-          <w:sz w:val="24"/>
-          <w:szCs w:val="24"/>
-          <w:lang w:val="en-US"/>
-        </w:rPr>
-        <w:t>. Computers in Cardiology. Hannover, 1989, s. 683-686.</w:t>
-      </w:r>
-    </w:p>
-    <w:p>
-      <w:pPr>
-        <w:rPr>
-          <w:rFonts w:ascii="Times New Roman" w:hAnsi="Times New Roman" w:cs="Times New Roman"/>
-          <w:sz w:val="24"/>
-          <w:szCs w:val="24"/>
-          <w:lang w:val="en-US"/>
-        </w:rPr>
-      </w:pPr>
-      <w:r>
-        <w:rPr>
-          <w:rFonts w:ascii="Times New Roman" w:hAnsi="Times New Roman" w:cs="Times New Roman"/>
-          <w:sz w:val="24"/>
-          <w:szCs w:val="24"/>
-          <w:lang w:val="en-US"/>
-        </w:rPr>
         <w:t xml:space="preserve">[5] </w:t>
-      </w:r>
-      <w:proofErr w:type="spellStart"/>
-      <w:r>
-        <w:rPr>
-          <w:rFonts w:ascii="Times New Roman" w:hAnsi="Times New Roman" w:cs="Times New Roman"/>
-          <w:sz w:val="24"/>
-          <w:szCs w:val="24"/>
-          <w:lang w:val="en-US"/>
-        </w:rPr>
-        <w:t>Awal</w:t>
-      </w:r>
-      <w:proofErr w:type="spellEnd"/>
-      <w:r>
-        <w:rPr>
-          <w:rFonts w:ascii="Times New Roman" w:hAnsi="Times New Roman" w:cs="Times New Roman"/>
-          <w:sz w:val="24"/>
-          <w:szCs w:val="24"/>
-          <w:lang w:val="en-US"/>
-        </w:rPr>
-        <w:t xml:space="preserve"> A., </w:t>
-      </w:r>
-      <w:proofErr w:type="spellStart"/>
-      <w:r>
-        <w:rPr>
-          <w:rFonts w:ascii="Times New Roman" w:hAnsi="Times New Roman" w:cs="Times New Roman"/>
-          <w:sz w:val="24"/>
-          <w:szCs w:val="24"/>
-          <w:lang w:val="en-US"/>
-        </w:rPr>
-        <w:t>Mostafa</w:t>
-      </w:r>
-      <w:proofErr w:type="spellEnd"/>
-      <w:r>
-        <w:rPr>
-          <w:rFonts w:ascii="Times New Roman" w:hAnsi="Times New Roman" w:cs="Times New Roman"/>
-          <w:sz w:val="24"/>
-          <w:szCs w:val="24"/>
-          <w:lang w:val="en-US"/>
-        </w:rPr>
-        <w:t xml:space="preserve"> S., Ahmad M. </w:t>
-      </w:r>
-      <w:r>
-        <w:rPr>
-          <w:rFonts w:ascii="Times New Roman" w:hAnsi="Times New Roman" w:cs="Times New Roman"/>
-          <w:i/>
-          <w:sz w:val="24"/>
-          <w:szCs w:val="24"/>
-          <w:lang w:val="en-US"/>
-        </w:rPr>
-        <w:t>Simplified Mathematical Model for Generating ECG Signal and Fitting the Model using Nonlinear Least Square Technique.</w:t>
-      </w:r>
-      <w:r>
-        <w:rPr>
-          <w:rFonts w:ascii="Times New Roman" w:hAnsi="Times New Roman" w:cs="Times New Roman"/>
-          <w:sz w:val="24"/>
-          <w:szCs w:val="24"/>
-          <w:lang w:val="en-US"/>
-        </w:rPr>
-        <w:t xml:space="preserve"> Proceedings of the International Conference on Mechanical Engineering. Dhaka, 2011.</w:t>
-      </w:r>
-    </w:p>
-    <w:p>
-      <w:pPr>
-        <w:rPr>
-          <w:rFonts w:ascii="Times New Roman" w:hAnsi="Times New Roman" w:cs="Times New Roman"/>
-          <w:sz w:val="24"/>
-          <w:szCs w:val="24"/>
-          <w:lang w:val="en-US"/>
-        </w:rPr>
-      </w:pPr>
-      <w:r>
-        <w:rPr>
-          <w:rFonts w:ascii="Times New Roman" w:hAnsi="Times New Roman" w:cs="Times New Roman"/>
-          <w:sz w:val="24"/>
-          <w:szCs w:val="24"/>
-          <w:lang w:val="en-US"/>
-        </w:rPr>
-        <w:t xml:space="preserve">[6] </w:t>
       </w:r>
       <w:proofErr w:type="spellStart"/>
       <w:r>
@@ -1992,24 +4327,74 @@
           <w:szCs w:val="24"/>
           <w:lang w:val="en-US"/>
         </w:rPr>
-        <w:t xml:space="preserve">processing systems (NIPS). Vancouver, 2003, s 281–288. </w:t>
-      </w:r>
-    </w:p>
-    <w:p>
-      <w:pPr>
-        <w:rPr>
-          <w:rFonts w:ascii="Times New Roman" w:hAnsi="Times New Roman" w:cs="Times New Roman"/>
-          <w:sz w:val="24"/>
-          <w:szCs w:val="24"/>
-        </w:rPr>
-      </w:pPr>
-      <w:r>
-        <w:rPr>
-          <w:rFonts w:ascii="Times New Roman" w:hAnsi="Times New Roman" w:cs="Times New Roman"/>
-          <w:sz w:val="24"/>
-          <w:szCs w:val="24"/>
-        </w:rPr>
-        <w:t xml:space="preserve">[7] Batko T., Jaśkiewicz T. </w:t>
+        <w:t xml:space="preserve">processing systems (NIPS). </w:t>
+      </w:r>
+      <w:r>
+        <w:rPr>
+          <w:rFonts w:ascii="Times New Roman" w:hAnsi="Times New Roman" w:cs="Times New Roman"/>
+          <w:sz w:val="24"/>
+          <w:szCs w:val="24"/>
+        </w:rPr>
+        <w:t xml:space="preserve">Vancouver, 2003, s 281–288. </w:t>
+      </w:r>
+    </w:p>
+    <w:p>
+      <w:pPr>
+        <w:rPr>
+          <w:rFonts w:ascii="Times New Roman" w:hAnsi="Times New Roman" w:cs="Times New Roman"/>
+          <w:sz w:val="24"/>
+          <w:szCs w:val="24"/>
+          <w:lang w:val="en-US"/>
+        </w:rPr>
+      </w:pPr>
+      <w:r>
+        <w:rPr>
+          <w:rFonts w:ascii="Times New Roman" w:hAnsi="Times New Roman" w:cs="Times New Roman"/>
+          <w:sz w:val="24"/>
+          <w:szCs w:val="24"/>
+          <w:lang w:val="en-US"/>
+        </w:rPr>
+        <w:t xml:space="preserve">[6] Maier C., </w:t>
+      </w:r>
+      <w:proofErr w:type="spellStart"/>
+      <w:r>
+        <w:rPr>
+          <w:rFonts w:ascii="Times New Roman" w:hAnsi="Times New Roman" w:cs="Times New Roman"/>
+          <w:sz w:val="24"/>
+          <w:szCs w:val="24"/>
+          <w:lang w:val="en-US"/>
+        </w:rPr>
+        <w:t>Dickhaus</w:t>
+      </w:r>
+      <w:proofErr w:type="spellEnd"/>
+      <w:r>
+        <w:rPr>
+          <w:rFonts w:ascii="Times New Roman" w:hAnsi="Times New Roman" w:cs="Times New Roman"/>
+          <w:sz w:val="24"/>
+          <w:szCs w:val="24"/>
+          <w:lang w:val="en-US"/>
+        </w:rPr>
+        <w:t xml:space="preserve"> H., </w:t>
+      </w:r>
+      <w:proofErr w:type="spellStart"/>
+      <w:r>
+        <w:rPr>
+          <w:rFonts w:ascii="Times New Roman" w:hAnsi="Times New Roman" w:cs="Times New Roman"/>
+          <w:sz w:val="24"/>
+          <w:szCs w:val="24"/>
+          <w:lang w:val="en-US"/>
+        </w:rPr>
+        <w:t>Gittinger</w:t>
+      </w:r>
+      <w:proofErr w:type="spellEnd"/>
+      <w:r>
+        <w:rPr>
+          <w:rFonts w:ascii="Times New Roman" w:hAnsi="Times New Roman" w:cs="Times New Roman"/>
+          <w:sz w:val="24"/>
+          <w:szCs w:val="24"/>
+          <w:lang w:val="en-US"/>
+        </w:rPr>
+        <w:t xml:space="preserve"> J. </w:t>
       </w:r>
       <w:r>
         <w:rPr>
@@ -2017,8 +4402,43 @@
           <w:i/>
           <w:sz w:val="24"/>
           <w:szCs w:val="24"/>
-        </w:rPr>
-        <w:t xml:space="preserve">Moduł obliczeniowy </w:t>
+          <w:lang w:val="en-US"/>
+        </w:rPr>
+        <w:t>Unsupervised Morphological Classification of QRS Complexes</w:t>
+      </w:r>
+      <w:r>
+        <w:rPr>
+          <w:rFonts w:ascii="Times New Roman" w:hAnsi="Times New Roman" w:cs="Times New Roman"/>
+          <w:sz w:val="24"/>
+          <w:szCs w:val="24"/>
+          <w:lang w:val="en-US"/>
+        </w:rPr>
+        <w:t>. Computers in Cardiology. Hannover, 1989, s. 683-686.</w:t>
+      </w:r>
+    </w:p>
+    <w:p>
+      <w:pPr>
+        <w:rPr>
+          <w:rFonts w:ascii="Times New Roman" w:hAnsi="Times New Roman" w:cs="Times New Roman"/>
+          <w:sz w:val="24"/>
+          <w:szCs w:val="24"/>
+        </w:rPr>
+      </w:pPr>
+      <w:r>
+        <w:rPr>
+          <w:rFonts w:ascii="Times New Roman" w:hAnsi="Times New Roman" w:cs="Times New Roman"/>
+          <w:sz w:val="24"/>
+          <w:szCs w:val="24"/>
+        </w:rPr>
+        <w:t>[7</w:t>
+      </w:r>
+      <w:r>
+        <w:rPr>
+          <w:rFonts w:ascii="Times New Roman" w:hAnsi="Times New Roman" w:cs="Times New Roman"/>
+          <w:sz w:val="24"/>
+          <w:szCs w:val="24"/>
+        </w:rPr>
+        <w:t xml:space="preserve">] </w:t>
       </w:r>
       <w:proofErr w:type="spellStart"/>
       <w:r>
@@ -2028,8 +4448,9 @@
           <w:sz w:val="24"/>
           <w:szCs w:val="24"/>
         </w:rPr>
-        <w:t>QRS_</w:t>
-      </w:r>
+        <w:t>Medical</w:t>
+      </w:r>
+      <w:proofErr w:type="spellEnd"/>
       <w:r>
         <w:rPr>
           <w:rFonts w:ascii="Times New Roman" w:hAnsi="Times New Roman" w:cs="Times New Roman"/>
@@ -2037,26 +4458,69 @@
           <w:sz w:val="24"/>
           <w:szCs w:val="24"/>
         </w:rPr>
-        <w:t>CLASS</w:t>
+        <w:t xml:space="preserve"> </w:t>
+      </w:r>
+      <w:proofErr w:type="spellStart"/>
+      <w:r>
+        <w:rPr>
+          <w:rFonts w:ascii="Times New Roman" w:hAnsi="Times New Roman" w:cs="Times New Roman"/>
+          <w:i/>
+          <w:sz w:val="24"/>
+          <w:szCs w:val="24"/>
+        </w:rPr>
+        <w:t>dicionnary</w:t>
       </w:r>
       <w:proofErr w:type="spellEnd"/>
       <w:r>
         <w:rPr>
           <w:rFonts w:ascii="Times New Roman" w:hAnsi="Times New Roman" w:cs="Times New Roman"/>
-          <w:i/>
+          <w:sz w:val="24"/>
+          <w:szCs w:val="24"/>
+        </w:rPr>
+        <w:t xml:space="preserve">. </w:t>
+      </w:r>
+      <w:r>
+        <w:rPr>
+          <w:rFonts w:ascii="Times New Roman" w:hAnsi="Times New Roman" w:cs="Times New Roman"/>
+          <w:sz w:val="24"/>
+          <w:szCs w:val="24"/>
+        </w:rPr>
+        <w:br/>
+        <w:t xml:space="preserve">     </w:t>
+      </w:r>
+      <w:r>
+        <w:rPr>
+          <w:rFonts w:ascii="Times New Roman" w:hAnsi="Times New Roman" w:cs="Times New Roman"/>
+          <w:sz w:val="24"/>
+          <w:szCs w:val="24"/>
+        </w:rPr>
+        <w:t xml:space="preserve">Dostępny w Internecie: </w:t>
+      </w:r>
+      <w:r>
+        <w:rPr>
+          <w:rFonts w:ascii="Times New Roman" w:hAnsi="Times New Roman" w:cs="Times New Roman"/>
+          <w:sz w:val="24"/>
+          <w:szCs w:val="24"/>
+        </w:rPr>
+        <w:t>http://medical-dictionnary.thefreedictionnary.com</w:t>
+      </w:r>
+      <w:r>
+        <w:rPr>
+          <w:rFonts w:ascii="Times New Roman" w:hAnsi="Times New Roman" w:cs="Times New Roman"/>
           <w:sz w:val="24"/>
           <w:szCs w:val="24"/>
         </w:rPr>
         <w:t>.</w:t>
       </w:r>
-      <w:r>
-        <w:rPr>
-          <w:rFonts w:ascii="Times New Roman" w:hAnsi="Times New Roman" w:cs="Times New Roman"/>
-          <w:sz w:val="24"/>
-          <w:szCs w:val="24"/>
-        </w:rPr>
-        <w:t xml:space="preserve"> Projekt z przedmiotu „Elektroniczne systemy diagnostyki medycznej i terapii”.  Katedra Automatyki i Inżynierii Biomedycznej AGH. Kraków, 2013.</w:t>
-      </w:r>
+    </w:p>
+    <w:p>
+      <w:pPr>
+        <w:rPr>
+          <w:rFonts w:ascii="Times New Roman" w:hAnsi="Times New Roman" w:cs="Times New Roman"/>
+          <w:sz w:val="24"/>
+          <w:szCs w:val="24"/>
+        </w:rPr>
+      </w:pPr>
     </w:p>
     <w:sectPr>
       <w:pgSz w:w="11906" w:h="16838"/>
@@ -2273,9 +4737,9 @@
     </w:lvl>
   </w:abstractNum>
   <w:abstractNum w:abstractNumId="2">
-    <w:nsid w:val="66BA3C0C"/>
+    <w:nsid w:val="4D4512A5"/>
     <w:multiLevelType w:val="hybridMultilevel"/>
-    <w:tmpl w:val="3D0429F0"/>
+    <w:tmpl w:val="D884BC94"/>
     <w:lvl w:ilvl="0" w:tplc="04150001">
       <w:start w:val="1"/>
       <w:numFmt w:val="bullet"/>
@@ -2385,14 +4849,254 @@
       </w:rPr>
     </w:lvl>
   </w:abstractNum>
+  <w:abstractNum w:abstractNumId="3">
+    <w:nsid w:val="5C6D0811"/>
+    <w:multiLevelType w:val="multilevel"/>
+    <w:tmpl w:val="D0A49E96"/>
+    <w:lvl w:ilvl="0">
+      <w:start w:val="1"/>
+      <w:numFmt w:val="decimal"/>
+      <w:lvlText w:val="%1."/>
+      <w:lvlJc w:val="left"/>
+      <w:pPr>
+        <w:ind w:left="720" w:hanging="360"/>
+      </w:pPr>
+      <w:rPr>
+        <w:rFonts w:hint="default"/>
+      </w:rPr>
+    </w:lvl>
+    <w:lvl w:ilvl="1">
+      <w:start w:val="1"/>
+      <w:numFmt w:val="decimal"/>
+      <w:isLgl/>
+      <w:lvlText w:val="%1.%2."/>
+      <w:lvlJc w:val="left"/>
+      <w:pPr>
+        <w:ind w:left="1080" w:hanging="720"/>
+      </w:pPr>
+      <w:rPr>
+        <w:rFonts w:hint="default"/>
+      </w:rPr>
+    </w:lvl>
+    <w:lvl w:ilvl="2">
+      <w:start w:val="1"/>
+      <w:numFmt w:val="decimal"/>
+      <w:isLgl/>
+      <w:lvlText w:val="%1.%2.%3."/>
+      <w:lvlJc w:val="left"/>
+      <w:pPr>
+        <w:ind w:left="1080" w:hanging="720"/>
+      </w:pPr>
+      <w:rPr>
+        <w:rFonts w:hint="default"/>
+      </w:rPr>
+    </w:lvl>
+    <w:lvl w:ilvl="3">
+      <w:start w:val="1"/>
+      <w:numFmt w:val="decimal"/>
+      <w:isLgl/>
+      <w:lvlText w:val="%1.%2.%3.%4."/>
+      <w:lvlJc w:val="left"/>
+      <w:pPr>
+        <w:ind w:left="1440" w:hanging="1080"/>
+      </w:pPr>
+      <w:rPr>
+        <w:rFonts w:hint="default"/>
+      </w:rPr>
+    </w:lvl>
+    <w:lvl w:ilvl="4">
+      <w:start w:val="1"/>
+      <w:numFmt w:val="decimal"/>
+      <w:isLgl/>
+      <w:lvlText w:val="%1.%2.%3.%4.%5."/>
+      <w:lvlJc w:val="left"/>
+      <w:pPr>
+        <w:ind w:left="1440" w:hanging="1080"/>
+      </w:pPr>
+      <w:rPr>
+        <w:rFonts w:hint="default"/>
+      </w:rPr>
+    </w:lvl>
+    <w:lvl w:ilvl="5">
+      <w:start w:val="1"/>
+      <w:numFmt w:val="decimal"/>
+      <w:isLgl/>
+      <w:lvlText w:val="%1.%2.%3.%4.%5.%6."/>
+      <w:lvlJc w:val="left"/>
+      <w:pPr>
+        <w:ind w:left="1800" w:hanging="1440"/>
+      </w:pPr>
+      <w:rPr>
+        <w:rFonts w:hint="default"/>
+      </w:rPr>
+    </w:lvl>
+    <w:lvl w:ilvl="6">
+      <w:start w:val="1"/>
+      <w:numFmt w:val="decimal"/>
+      <w:isLgl/>
+      <w:lvlText w:val="%1.%2.%3.%4.%5.%6.%7."/>
+      <w:lvlJc w:val="left"/>
+      <w:pPr>
+        <w:ind w:left="2160" w:hanging="1800"/>
+      </w:pPr>
+      <w:rPr>
+        <w:rFonts w:hint="default"/>
+      </w:rPr>
+    </w:lvl>
+    <w:lvl w:ilvl="7">
+      <w:start w:val="1"/>
+      <w:numFmt w:val="decimal"/>
+      <w:isLgl/>
+      <w:lvlText w:val="%1.%2.%3.%4.%5.%6.%7.%8."/>
+      <w:lvlJc w:val="left"/>
+      <w:pPr>
+        <w:ind w:left="2160" w:hanging="1800"/>
+      </w:pPr>
+      <w:rPr>
+        <w:rFonts w:hint="default"/>
+      </w:rPr>
+    </w:lvl>
+    <w:lvl w:ilvl="8">
+      <w:start w:val="1"/>
+      <w:numFmt w:val="decimal"/>
+      <w:isLgl/>
+      <w:lvlText w:val="%1.%2.%3.%4.%5.%6.%7.%8.%9."/>
+      <w:lvlJc w:val="left"/>
+      <w:pPr>
+        <w:ind w:left="2520" w:hanging="2160"/>
+      </w:pPr>
+      <w:rPr>
+        <w:rFonts w:hint="default"/>
+      </w:rPr>
+    </w:lvl>
+  </w:abstractNum>
+  <w:abstractNum w:abstractNumId="4">
+    <w:nsid w:val="66BA3C0C"/>
+    <w:multiLevelType w:val="hybridMultilevel"/>
+    <w:tmpl w:val="3D0429F0"/>
+    <w:lvl w:ilvl="0" w:tplc="04150001">
+      <w:start w:val="1"/>
+      <w:numFmt w:val="bullet"/>
+      <w:lvlText w:val=""/>
+      <w:lvlJc w:val="left"/>
+      <w:pPr>
+        <w:ind w:left="720" w:hanging="360"/>
+      </w:pPr>
+      <w:rPr>
+        <w:rFonts w:ascii="Symbol" w:hAnsi="Symbol" w:hint="default"/>
+      </w:rPr>
+    </w:lvl>
+    <w:lvl w:ilvl="1" w:tplc="04150003" w:tentative="1">
+      <w:start w:val="1"/>
+      <w:numFmt w:val="bullet"/>
+      <w:lvlText w:val="o"/>
+      <w:lvlJc w:val="left"/>
+      <w:pPr>
+        <w:ind w:left="1440" w:hanging="360"/>
+      </w:pPr>
+      <w:rPr>
+        <w:rFonts w:ascii="Courier New" w:hAnsi="Courier New" w:cs="Courier New" w:hint="default"/>
+      </w:rPr>
+    </w:lvl>
+    <w:lvl w:ilvl="2" w:tplc="04150005" w:tentative="1">
+      <w:start w:val="1"/>
+      <w:numFmt w:val="bullet"/>
+      <w:lvlText w:val=""/>
+      <w:lvlJc w:val="left"/>
+      <w:pPr>
+        <w:ind w:left="2160" w:hanging="360"/>
+      </w:pPr>
+      <w:rPr>
+        <w:rFonts w:ascii="Wingdings" w:hAnsi="Wingdings" w:hint="default"/>
+      </w:rPr>
+    </w:lvl>
+    <w:lvl w:ilvl="3" w:tplc="04150001" w:tentative="1">
+      <w:start w:val="1"/>
+      <w:numFmt w:val="bullet"/>
+      <w:lvlText w:val=""/>
+      <w:lvlJc w:val="left"/>
+      <w:pPr>
+        <w:ind w:left="2880" w:hanging="360"/>
+      </w:pPr>
+      <w:rPr>
+        <w:rFonts w:ascii="Symbol" w:hAnsi="Symbol" w:hint="default"/>
+      </w:rPr>
+    </w:lvl>
+    <w:lvl w:ilvl="4" w:tplc="04150003" w:tentative="1">
+      <w:start w:val="1"/>
+      <w:numFmt w:val="bullet"/>
+      <w:lvlText w:val="o"/>
+      <w:lvlJc w:val="left"/>
+      <w:pPr>
+        <w:ind w:left="3600" w:hanging="360"/>
+      </w:pPr>
+      <w:rPr>
+        <w:rFonts w:ascii="Courier New" w:hAnsi="Courier New" w:cs="Courier New" w:hint="default"/>
+      </w:rPr>
+    </w:lvl>
+    <w:lvl w:ilvl="5" w:tplc="04150005" w:tentative="1">
+      <w:start w:val="1"/>
+      <w:numFmt w:val="bullet"/>
+      <w:lvlText w:val=""/>
+      <w:lvlJc w:val="left"/>
+      <w:pPr>
+        <w:ind w:left="4320" w:hanging="360"/>
+      </w:pPr>
+      <w:rPr>
+        <w:rFonts w:ascii="Wingdings" w:hAnsi="Wingdings" w:hint="default"/>
+      </w:rPr>
+    </w:lvl>
+    <w:lvl w:ilvl="6" w:tplc="04150001" w:tentative="1">
+      <w:start w:val="1"/>
+      <w:numFmt w:val="bullet"/>
+      <w:lvlText w:val=""/>
+      <w:lvlJc w:val="left"/>
+      <w:pPr>
+        <w:ind w:left="5040" w:hanging="360"/>
+      </w:pPr>
+      <w:rPr>
+        <w:rFonts w:ascii="Symbol" w:hAnsi="Symbol" w:hint="default"/>
+      </w:rPr>
+    </w:lvl>
+    <w:lvl w:ilvl="7" w:tplc="04150003" w:tentative="1">
+      <w:start w:val="1"/>
+      <w:numFmt w:val="bullet"/>
+      <w:lvlText w:val="o"/>
+      <w:lvlJc w:val="left"/>
+      <w:pPr>
+        <w:ind w:left="5760" w:hanging="360"/>
+      </w:pPr>
+      <w:rPr>
+        <w:rFonts w:ascii="Courier New" w:hAnsi="Courier New" w:cs="Courier New" w:hint="default"/>
+      </w:rPr>
+    </w:lvl>
+    <w:lvl w:ilvl="8" w:tplc="04150005" w:tentative="1">
+      <w:start w:val="1"/>
+      <w:numFmt w:val="bullet"/>
+      <w:lvlText w:val=""/>
+      <w:lvlJc w:val="left"/>
+      <w:pPr>
+        <w:ind w:left="6480" w:hanging="360"/>
+      </w:pPr>
+      <w:rPr>
+        <w:rFonts w:ascii="Wingdings" w:hAnsi="Wingdings" w:hint="default"/>
+      </w:rPr>
+    </w:lvl>
+  </w:abstractNum>
   <w:num w:numId="1">
     <w:abstractNumId w:val="1"/>
   </w:num>
   <w:num w:numId="2">
-    <w:abstractNumId w:val="2"/>
+    <w:abstractNumId w:val="4"/>
   </w:num>
   <w:num w:numId="3">
     <w:abstractNumId w:val="0"/>
+  </w:num>
+  <w:num w:numId="4">
+    <w:abstractNumId w:val="3"/>
+  </w:num>
+  <w:num w:numId="5">
+    <w:abstractNumId w:val="2"/>
   </w:num>
 </w:numbering>
 </file>

</xml_diff>